<commit_message>
Added notes about GitHub
</commit_message>
<xml_diff>
--- a/Help/Machine Setup.docx
+++ b/Help/Machine Setup.docx
@@ -1,6 +1,6 @@
 
 <file path=word/document.xml><?xml version="1.0" encoding="utf-8"?>
-<w:document xmlns:wpc="http://schemas.microsoft.com/office/word/2010/wordprocessingCanvas" xmlns:mc="http://schemas.openxmlformats.org/markup-compatibility/2006" xmlns:o="urn:schemas-microsoft-com:office:office" xmlns:r="http://schemas.openxmlformats.org/officeDocument/2006/relationships" xmlns:m="http://schemas.openxmlformats.org/officeDocument/2006/math" xmlns:v="urn:schemas-microsoft-com:vml" xmlns:wp14="http://schemas.microsoft.com/office/word/2010/wordprocessingDrawing" xmlns:wp="http://schemas.openxmlformats.org/drawingml/2006/wordprocessingDrawing" xmlns:w10="urn:schemas-microsoft-com:office:word" xmlns:w="http://schemas.openxmlformats.org/wordprocessingml/2006/main" xmlns:w14="http://schemas.microsoft.com/office/word/2010/wordml" xmlns:w15="http://schemas.microsoft.com/office/word/2012/wordml" xmlns:wpg="http://schemas.microsoft.com/office/word/2010/wordprocessingGroup" xmlns:wpi="http://schemas.microsoft.com/office/word/2010/wordprocessingInk" xmlns:wne="http://schemas.microsoft.com/office/word/2006/wordml" xmlns:wps="http://schemas.microsoft.com/office/word/2010/wordprocessingShape" mc:Ignorable="w14 w15 wp14">
+<w:document xmlns:wpc="http://schemas.microsoft.com/office/word/2010/wordprocessingCanvas" xmlns:cx="http://schemas.microsoft.com/office/drawing/2014/chartex" xmlns:cx1="http://schemas.microsoft.com/office/drawing/2015/9/8/chartex" xmlns:cx2="http://schemas.microsoft.com/office/drawing/2015/10/21/chartex" xmlns:cx3="http://schemas.microsoft.com/office/drawing/2016/5/9/chartex" xmlns:cx4="http://schemas.microsoft.com/office/drawing/2016/5/10/chartex" xmlns:cx5="http://schemas.microsoft.com/office/drawing/2016/5/11/chartex" xmlns:cx6="http://schemas.microsoft.com/office/drawing/2016/5/12/chartex" xmlns:cx7="http://schemas.microsoft.com/office/drawing/2016/5/13/chartex" xmlns:cx8="http://schemas.microsoft.com/office/drawing/2016/5/14/chartex" xmlns:mc="http://schemas.openxmlformats.org/markup-compatibility/2006" xmlns:aink="http://schemas.microsoft.com/office/drawing/2016/ink" xmlns:am3d="http://schemas.microsoft.com/office/drawing/2017/model3d" xmlns:o="urn:schemas-microsoft-com:office:office" xmlns:r="http://schemas.openxmlformats.org/officeDocument/2006/relationships" xmlns:m="http://schemas.openxmlformats.org/officeDocument/2006/math" xmlns:v="urn:schemas-microsoft-com:vml" xmlns:wp14="http://schemas.microsoft.com/office/word/2010/wordprocessingDrawing" xmlns:wp="http://schemas.openxmlformats.org/drawingml/2006/wordprocessingDrawing" xmlns:w10="urn:schemas-microsoft-com:office:word" xmlns:w="http://schemas.openxmlformats.org/wordprocessingml/2006/main" xmlns:w14="http://schemas.microsoft.com/office/word/2010/wordml" xmlns:w15="http://schemas.microsoft.com/office/word/2012/wordml" xmlns:w16cid="http://schemas.microsoft.com/office/word/2016/wordml/cid" xmlns:w16se="http://schemas.microsoft.com/office/word/2015/wordml/symex" xmlns:wpg="http://schemas.microsoft.com/office/word/2010/wordprocessingGroup" xmlns:wpi="http://schemas.microsoft.com/office/word/2010/wordprocessingInk" xmlns:wne="http://schemas.microsoft.com/office/word/2006/wordml" xmlns:wps="http://schemas.microsoft.com/office/word/2010/wordprocessingShape" mc:Ignorable="w14 w15 w16se w16cid wp14">
   <w:body>
     <w:sdt>
       <w:sdtPr>
@@ -1651,7 +1651,7 @@
       </w:pPr>
       <w:bookmarkStart w:id="7" w:name="_Toc471556469"/>
       <w:r>
-        <w:t>Setting Up Visual Studio 2015</w:t>
+        <w:t xml:space="preserve">Setting Up Visual Studio </w:t>
       </w:r>
       <w:bookmarkEnd w:id="7"/>
     </w:p>
@@ -1682,7 +1682,7 @@
         </w:numPr>
       </w:pPr>
       <w:r>
-        <w:t>Download Visual Studio 2015</w:t>
+        <w:t>Download Visual Studio</w:t>
       </w:r>
     </w:p>
     <w:p>
@@ -1703,7 +1703,7 @@
         <w:t>.</w:t>
       </w:r>
       <w:r>
-        <w:t xml:space="preserve"> A link is available in the Files and Links section of </w:t>
+        <w:t xml:space="preserve"> A link is available in the Links section of </w:t>
       </w:r>
       <w:proofErr w:type="spellStart"/>
       <w:r>
@@ -1767,7 +1767,155 @@
         </w:numPr>
       </w:pPr>
       <w:r>
+        <w:t>If you are installing Visual Studio 2015</w:t>
+      </w:r>
+    </w:p>
+    <w:p>
+      <w:pPr>
+        <w:pStyle w:val="ListParagraph"/>
+        <w:numPr>
+          <w:ilvl w:val="2"/>
+          <w:numId w:val="7"/>
+        </w:numPr>
+      </w:pPr>
+      <w:r>
         <w:t>Be sure that, during setup, you select the Customize option.</w:t>
+      </w:r>
+    </w:p>
+    <w:p>
+      <w:pPr>
+        <w:pStyle w:val="ListParagraph"/>
+        <w:numPr>
+          <w:ilvl w:val="2"/>
+          <w:numId w:val="7"/>
+        </w:numPr>
+      </w:pPr>
+      <w:r>
+        <w:t>Under the Features settings ensure th</w:t>
+      </w:r>
+      <w:r>
+        <w:t>e following are selected. Failure to do so will require a reinstall.</w:t>
+      </w:r>
+    </w:p>
+    <w:p>
+      <w:pPr>
+        <w:pStyle w:val="ListParagraph"/>
+        <w:numPr>
+          <w:ilvl w:val="3"/>
+          <w:numId w:val="7"/>
+        </w:numPr>
+      </w:pPr>
+      <w:r>
+        <w:t>Windows and Web Development</w:t>
+      </w:r>
+    </w:p>
+    <w:p>
+      <w:pPr>
+        <w:pStyle w:val="ListParagraph"/>
+        <w:numPr>
+          <w:ilvl w:val="4"/>
+          <w:numId w:val="7"/>
+        </w:numPr>
+      </w:pPr>
+      <w:r>
+        <w:t>Microsoft SQL Server Data Tools</w:t>
+      </w:r>
+    </w:p>
+    <w:p>
+      <w:pPr>
+        <w:pStyle w:val="ListParagraph"/>
+        <w:numPr>
+          <w:ilvl w:val="4"/>
+          <w:numId w:val="7"/>
+        </w:numPr>
+      </w:pPr>
+      <w:r>
+        <w:t>Microsoft Web Developer Tools</w:t>
+      </w:r>
+    </w:p>
+    <w:p>
+      <w:pPr>
+        <w:pStyle w:val="ListParagraph"/>
+        <w:numPr>
+          <w:ilvl w:val="2"/>
+          <w:numId w:val="7"/>
+        </w:numPr>
+      </w:pPr>
+      <w:r>
+        <w:t>You may optionally install other components as well. If you intend to go forward in programming then consider installing the following additional features:</w:t>
+      </w:r>
+    </w:p>
+    <w:p>
+      <w:pPr>
+        <w:pStyle w:val="ListParagraph"/>
+        <w:numPr>
+          <w:ilvl w:val="3"/>
+          <w:numId w:val="7"/>
+        </w:numPr>
+      </w:pPr>
+      <w:r>
+        <w:t>Other languages under Program Languages</w:t>
+      </w:r>
+    </w:p>
+    <w:p>
+      <w:pPr>
+        <w:pStyle w:val="ListParagraph"/>
+        <w:numPr>
+          <w:ilvl w:val="3"/>
+          <w:numId w:val="7"/>
+        </w:numPr>
+      </w:pPr>
+      <w:r>
+        <w:t>Windows and Web Development</w:t>
+      </w:r>
+    </w:p>
+    <w:p>
+      <w:pPr>
+        <w:pStyle w:val="ListParagraph"/>
+        <w:numPr>
+          <w:ilvl w:val="4"/>
+          <w:numId w:val="7"/>
+        </w:numPr>
+      </w:pPr>
+      <w:r>
+        <w:t>Microsoft Office Developer Tools</w:t>
+      </w:r>
+    </w:p>
+    <w:p>
+      <w:pPr>
+        <w:pStyle w:val="ListParagraph"/>
+        <w:numPr>
+          <w:ilvl w:val="4"/>
+          <w:numId w:val="7"/>
+        </w:numPr>
+      </w:pPr>
+      <w:r>
+        <w:lastRenderedPageBreak/>
+        <w:t>Universal Windows App Development Tools (if you are interested in Windows 10 applications)</w:t>
+      </w:r>
+    </w:p>
+    <w:p>
+      <w:pPr>
+        <w:pStyle w:val="ListParagraph"/>
+        <w:numPr>
+          <w:ilvl w:val="3"/>
+          <w:numId w:val="7"/>
+        </w:numPr>
+      </w:pPr>
+      <w:r>
+        <w:t>Cross Platform Mobile Development (if you are interested in non-Windows tools)</w:t>
+      </w:r>
+    </w:p>
+    <w:p>
+      <w:pPr>
+        <w:pStyle w:val="ListParagraph"/>
+        <w:numPr>
+          <w:ilvl w:val="3"/>
+          <w:numId w:val="7"/>
+        </w:numPr>
+      </w:pPr>
+      <w:r>
+        <w:t>Common Tools (if you are interested in Git)</w:t>
       </w:r>
     </w:p>
     <w:p>
@@ -1779,10 +1927,7 @@
         </w:numPr>
       </w:pPr>
       <w:r>
-        <w:t>Under the Features settings ensure th</w:t>
-      </w:r>
-      <w:r>
-        <w:t>e following are selected. Failure to do so will require a reinstall.</w:t>
+        <w:t>If you are installing Visual Studio 2017 then select the following Workloads.</w:t>
       </w:r>
     </w:p>
     <w:p>
@@ -1794,31 +1939,31 @@
         </w:numPr>
       </w:pPr>
       <w:r>
-        <w:t>Windows and Web Development</w:t>
-      </w:r>
-    </w:p>
-    <w:p>
-      <w:pPr>
-        <w:pStyle w:val="ListParagraph"/>
-        <w:numPr>
-          <w:ilvl w:val="3"/>
+        <w:t>.NET desktop development</w:t>
+      </w:r>
+    </w:p>
+    <w:p>
+      <w:pPr>
+        <w:pStyle w:val="ListParagraph"/>
+        <w:numPr>
+          <w:ilvl w:val="2"/>
           <w:numId w:val="7"/>
         </w:numPr>
       </w:pPr>
       <w:r>
-        <w:t>Microsoft SQL Server Data Tools</w:t>
-      </w:r>
-    </w:p>
-    <w:p>
-      <w:pPr>
-        <w:pStyle w:val="ListParagraph"/>
-        <w:numPr>
-          <w:ilvl w:val="3"/>
+        <w:t>ASP.NET and web development</w:t>
+      </w:r>
+    </w:p>
+    <w:p>
+      <w:pPr>
+        <w:pStyle w:val="ListParagraph"/>
+        <w:numPr>
+          <w:ilvl w:val="2"/>
           <w:numId w:val="7"/>
         </w:numPr>
       </w:pPr>
       <w:r>
-        <w:t>Microsoft Web Developer Tools</w:t>
+        <w:t>Data storage and processing</w:t>
       </w:r>
     </w:p>
     <w:p>
@@ -1830,88 +1975,19 @@
         </w:numPr>
       </w:pPr>
       <w:r>
-        <w:t>You may optionally install other components as well. If you intend to go forward in programming then consider installing the following additional features:</w:t>
-      </w:r>
-    </w:p>
-    <w:p>
-      <w:pPr>
-        <w:pStyle w:val="ListParagraph"/>
-        <w:numPr>
-          <w:ilvl w:val="2"/>
+        <w:t>Finish the installation. This will take a while as most files will need to be downloaded.</w:t>
+      </w:r>
+    </w:p>
+    <w:p>
+      <w:pPr>
+        <w:pStyle w:val="ListParagraph"/>
+        <w:numPr>
+          <w:ilvl w:val="0"/>
           <w:numId w:val="7"/>
         </w:numPr>
       </w:pPr>
       <w:r>
-        <w:t>Other languages under Program Languages</w:t>
-      </w:r>
-    </w:p>
-    <w:p>
-      <w:pPr>
-        <w:pStyle w:val="ListParagraph"/>
-        <w:numPr>
-          <w:ilvl w:val="2"/>
-          <w:numId w:val="7"/>
-        </w:numPr>
-      </w:pPr>
-      <w:r>
-        <w:t>Windows and Web Development</w:t>
-      </w:r>
-    </w:p>
-    <w:p>
-      <w:pPr>
-        <w:pStyle w:val="ListParagraph"/>
-        <w:numPr>
-          <w:ilvl w:val="3"/>
-          <w:numId w:val="7"/>
-        </w:numPr>
-      </w:pPr>
-      <w:r>
-        <w:t>Microsoft Office Developer Tools</w:t>
-      </w:r>
-    </w:p>
-    <w:p>
-      <w:pPr>
-        <w:pStyle w:val="ListParagraph"/>
-        <w:numPr>
-          <w:ilvl w:val="3"/>
-          <w:numId w:val="7"/>
-        </w:numPr>
-      </w:pPr>
-      <w:r>
-        <w:lastRenderedPageBreak/>
-        <w:t>Universal Windows App Development Tools (if you are interested in Windows 10 applications)</w:t>
-      </w:r>
-    </w:p>
-    <w:p>
-      <w:pPr>
-        <w:pStyle w:val="ListParagraph"/>
-        <w:numPr>
-          <w:ilvl w:val="2"/>
-          <w:numId w:val="7"/>
-        </w:numPr>
-      </w:pPr>
-      <w:r>
-        <w:t>Cross Platform Mobile Development (if you are interested in non-Windows tools)</w:t>
-      </w:r>
-    </w:p>
-    <w:p>
-      <w:pPr>
-        <w:pStyle w:val="ListParagraph"/>
-        <w:numPr>
-          <w:ilvl w:val="2"/>
-          <w:numId w:val="7"/>
-        </w:numPr>
-      </w:pPr>
-      <w:r>
-        <w:t xml:space="preserve">Common Tools (if you are interested in </w:t>
-      </w:r>
-      <w:proofErr w:type="spellStart"/>
-      <w:r>
-        <w:t>Git</w:t>
-      </w:r>
-      <w:proofErr w:type="spellEnd"/>
-      <w:r>
-        <w:t>)</w:t>
+        <w:t>Run Visual Studio for the first time.</w:t>
       </w:r>
     </w:p>
     <w:p>
@@ -1923,19 +1999,7 @@
         </w:numPr>
       </w:pPr>
       <w:r>
-        <w:t>Finish the installation. This will take a while as most files will need to be downloaded.</w:t>
-      </w:r>
-    </w:p>
-    <w:p>
-      <w:pPr>
-        <w:pStyle w:val="ListParagraph"/>
-        <w:numPr>
-          <w:ilvl w:val="0"/>
-          <w:numId w:val="7"/>
-        </w:numPr>
-      </w:pPr>
-      <w:r>
-        <w:t>Run Visual Studio for the first time.</w:t>
+        <w:t>Start Visual Studio. This will take a while the first time.</w:t>
       </w:r>
     </w:p>
     <w:p>
@@ -1947,7 +2011,13 @@
         </w:numPr>
       </w:pPr>
       <w:r>
-        <w:t>Start Visual Studio. This will take a while the first time.</w:t>
+        <w:t>When prompted for a profile choose Visual C</w:t>
+      </w:r>
+      <w:r>
+        <w:t>#</w:t>
+      </w:r>
+      <w:r>
+        <w:t xml:space="preserve"> for this course.</w:t>
       </w:r>
     </w:p>
     <w:p>
@@ -1959,13 +2029,19 @@
         </w:numPr>
       </w:pPr>
       <w:r>
-        <w:t>When prompted for a profile choose Visual C</w:t>
-      </w:r>
-      <w:r>
-        <w:t>#</w:t>
-      </w:r>
-      <w:r>
-        <w:t xml:space="preserve"> for this course.</w:t>
+        <w:t>Once Visual Studio has started then everything should be working correctly.</w:t>
+      </w:r>
+    </w:p>
+    <w:p>
+      <w:pPr>
+        <w:pStyle w:val="ListParagraph"/>
+        <w:numPr>
+          <w:ilvl w:val="0"/>
+          <w:numId w:val="7"/>
+        </w:numPr>
+      </w:pPr>
+      <w:r>
+        <w:t>Ensure the latest update is installed (this should occur naturally during the installation above).</w:t>
       </w:r>
     </w:p>
     <w:p>
@@ -1977,31 +2053,10 @@
         </w:numPr>
       </w:pPr>
       <w:r>
-        <w:t>Once Visual Studio has started then everything should be working correctly.</w:t>
-      </w:r>
-    </w:p>
-    <w:p>
-      <w:pPr>
-        <w:pStyle w:val="ListParagraph"/>
-        <w:numPr>
-          <w:ilvl w:val="0"/>
-          <w:numId w:val="7"/>
-        </w:numPr>
-      </w:pPr>
-      <w:r>
-        <w:t>Ensure the latest update is installed (this should occur naturally during the installation above).</w:t>
-      </w:r>
-    </w:p>
-    <w:p>
-      <w:pPr>
-        <w:pStyle w:val="ListParagraph"/>
-        <w:numPr>
-          <w:ilvl w:val="1"/>
-          <w:numId w:val="7"/>
-        </w:numPr>
-      </w:pPr>
-      <w:r>
-        <w:t>Go to Help\About in the menu and verify the version number mentions Update 3.</w:t>
+        <w:t>For Visual Studio 2015, g</w:t>
+      </w:r>
+      <w:r>
+        <w:t>o to Help\About in the menu and verify the version number mentions Update 3.</w:t>
       </w:r>
       <w:r>
         <w:br/>
@@ -2201,6 +2256,7 @@
       </w:pPr>
       <w:bookmarkStart w:id="9" w:name="_Toc471556471"/>
       <w:r>
+        <w:lastRenderedPageBreak/>
         <w:t>Apply Class Settings</w:t>
       </w:r>
       <w:r>
@@ -2222,12 +2278,14 @@
         </w:numPr>
       </w:pPr>
       <w:r>
-        <w:lastRenderedPageBreak/>
-        <w:t xml:space="preserve">Go to Files and Links in </w:t>
+        <w:t xml:space="preserve">Go to </w:t>
+      </w:r>
+      <w:r>
+        <w:t xml:space="preserve">the Tools folder in </w:t>
       </w:r>
       <w:proofErr w:type="spellStart"/>
       <w:r>
-        <w:t>MyTCC</w:t>
+        <w:t>Github</w:t>
       </w:r>
       <w:proofErr w:type="spellEnd"/>
       <w:r>
@@ -2245,40 +2303,13 @@
       <w:r>
         <w:t xml:space="preserve">Download the </w:t>
       </w:r>
-      <w:r>
-        <w:rPr>
-          <w:i/>
-        </w:rPr>
-        <w:t>ITSE1430</w:t>
-      </w:r>
-      <w:bookmarkStart w:id="10" w:name="_GoBack"/>
-      <w:bookmarkEnd w:id="10"/>
-      <w:r>
-        <w:rPr>
-          <w:i/>
-        </w:rPr>
-        <w:t xml:space="preserve"> </w:t>
-      </w:r>
-      <w:r>
-        <w:rPr>
-          <w:i/>
-        </w:rPr>
-        <w:t>Settings.zip</w:t>
-      </w:r>
-      <w:r>
-        <w:t xml:space="preserve"> file.</w:t>
-      </w:r>
-    </w:p>
-    <w:p>
-      <w:pPr>
-        <w:pStyle w:val="ListParagraph"/>
-        <w:numPr>
-          <w:ilvl w:val="0"/>
-          <w:numId w:val="8"/>
-        </w:numPr>
-      </w:pPr>
-      <w:r>
-        <w:t>Extract the file to your Documents\Visual Studio 2015\Settings folder.</w:t>
+      <w:proofErr w:type="spellStart"/>
+      <w:r>
+        <w:t>vssettings</w:t>
+      </w:r>
+      <w:proofErr w:type="spellEnd"/>
+      <w:r>
+        <w:t xml:space="preserve"> file appropriate for your version of Visual Studio.</w:t>
       </w:r>
     </w:p>
     <w:p>
@@ -2325,14 +2356,12 @@
       <w:r>
         <w:t xml:space="preserve"> option and click </w:t>
       </w:r>
-      <w:proofErr w:type="gramStart"/>
       <w:r>
         <w:rPr>
           <w:i/>
         </w:rPr>
         <w:t>Next</w:t>
       </w:r>
-      <w:proofErr w:type="gramEnd"/>
       <w:r>
         <w:t>.</w:t>
       </w:r>
@@ -2357,14 +2386,12 @@
       <w:r>
         <w:t xml:space="preserve"> option and click </w:t>
       </w:r>
-      <w:proofErr w:type="gramStart"/>
       <w:r>
         <w:rPr>
           <w:i/>
         </w:rPr>
         <w:t>Next</w:t>
       </w:r>
-      <w:proofErr w:type="gramEnd"/>
       <w:r>
         <w:t>.</w:t>
       </w:r>
@@ -2378,16 +2405,7 @@
         </w:numPr>
       </w:pPr>
       <w:r>
-        <w:t xml:space="preserve">If the settings were placed in the correct folder then they will appear under </w:t>
-      </w:r>
-      <w:r>
-        <w:rPr>
-          <w:i/>
-        </w:rPr>
-        <w:t>My Settings</w:t>
-      </w:r>
-      <w:r>
-        <w:t xml:space="preserve"> otherwise browse for the .</w:t>
+        <w:t xml:space="preserve">Using the Browse button locate the </w:t>
       </w:r>
       <w:proofErr w:type="spellStart"/>
       <w:r>
@@ -2395,16 +2413,17 @@
       </w:r>
       <w:proofErr w:type="spellEnd"/>
       <w:r>
-        <w:t xml:space="preserve"> file and select it. Then click </w:t>
-      </w:r>
-      <w:proofErr w:type="gramStart"/>
+        <w:t xml:space="preserve"> file you downloaded from GitHub.</w:t>
+      </w:r>
+      <w:r>
+        <w:t xml:space="preserve"> Then click </w:t>
+      </w:r>
       <w:r>
         <w:rPr>
           <w:i/>
         </w:rPr>
         <w:t>Next</w:t>
       </w:r>
-      <w:proofErr w:type="gramEnd"/>
       <w:r>
         <w:t>.</w:t>
       </w:r>
@@ -2522,180 +2541,830 @@
     </w:p>
     <w:p>
       <w:pPr>
+        <w:pStyle w:val="Heading1"/>
+      </w:pPr>
+      <w:r>
+        <w:t>Setting Up GitHub</w:t>
+      </w:r>
+    </w:p>
+    <w:p>
+      <w:pPr>
+        <w:pStyle w:val="Heading2"/>
+      </w:pPr>
+      <w:r>
+        <w:t>Creating a Profile</w:t>
+      </w:r>
+    </w:p>
+    <w:p>
+      <w:r>
+        <w:t xml:space="preserve">If you do not yet have a </w:t>
+      </w:r>
+      <w:proofErr w:type="spellStart"/>
+      <w:r>
+        <w:t>Github</w:t>
+      </w:r>
+      <w:proofErr w:type="spellEnd"/>
+      <w:r>
+        <w:t xml:space="preserve"> account associated with your </w:t>
+      </w:r>
+      <w:proofErr w:type="spellStart"/>
+      <w:r>
+        <w:t>MyTccd</w:t>
+      </w:r>
+      <w:proofErr w:type="spellEnd"/>
+      <w:r>
+        <w:t xml:space="preserve"> email then do the following.</w:t>
+      </w:r>
+    </w:p>
+    <w:p>
+      <w:pPr>
+        <w:pStyle w:val="ListParagraph"/>
+        <w:numPr>
+          <w:ilvl w:val="0"/>
+          <w:numId w:val="18"/>
+        </w:numPr>
+      </w:pPr>
+      <w:r>
+        <w:t xml:space="preserve">Go to </w:t>
+      </w:r>
+      <w:proofErr w:type="spellStart"/>
+      <w:r>
+        <w:t>Github</w:t>
+      </w:r>
+      <w:proofErr w:type="spellEnd"/>
+      <w:r>
+        <w:t xml:space="preserve"> (</w:t>
+      </w:r>
+      <w:hyperlink r:id="rId16" w:history="1">
+        <w:r>
+          <w:rPr>
+            <w:rStyle w:val="Hyperlink"/>
+          </w:rPr>
+          <w:t>https://github.com</w:t>
+        </w:r>
+      </w:hyperlink>
+      <w:r>
+        <w:t>).</w:t>
+      </w:r>
+    </w:p>
+    <w:p>
+      <w:pPr>
+        <w:pStyle w:val="ListParagraph"/>
+        <w:numPr>
+          <w:ilvl w:val="0"/>
+          <w:numId w:val="18"/>
+        </w:numPr>
+      </w:pPr>
+      <w:r>
+        <w:t xml:space="preserve">Enter a username (ex. </w:t>
+      </w:r>
+      <w:proofErr w:type="spellStart"/>
+      <w:r>
+        <w:t>Mynametccd</w:t>
+      </w:r>
+      <w:proofErr w:type="spellEnd"/>
+      <w:r>
+        <w:t>).</w:t>
+      </w:r>
+      <w:r>
+        <w:t xml:space="preserve"> Note that the user name is generally part of the URL you will share so use a generic user name.</w:t>
+      </w:r>
+    </w:p>
+    <w:p>
+      <w:pPr>
+        <w:pStyle w:val="ListParagraph"/>
+        <w:numPr>
+          <w:ilvl w:val="0"/>
+          <w:numId w:val="18"/>
+        </w:numPr>
+      </w:pPr>
+      <w:r>
+        <w:t xml:space="preserve">Enter your </w:t>
+      </w:r>
+      <w:proofErr w:type="spellStart"/>
+      <w:r>
+        <w:t>MyTccd</w:t>
+      </w:r>
+      <w:proofErr w:type="spellEnd"/>
+      <w:r>
+        <w:t xml:space="preserve"> email address.</w:t>
+      </w:r>
+    </w:p>
+    <w:p>
+      <w:pPr>
+        <w:pStyle w:val="ListParagraph"/>
+        <w:numPr>
+          <w:ilvl w:val="0"/>
+          <w:numId w:val="18"/>
+        </w:numPr>
+      </w:pPr>
+      <w:r>
+        <w:t>Enter a password.</w:t>
+      </w:r>
+    </w:p>
+    <w:p>
+      <w:pPr>
+        <w:pStyle w:val="ListParagraph"/>
+        <w:numPr>
+          <w:ilvl w:val="0"/>
+          <w:numId w:val="18"/>
+        </w:numPr>
+      </w:pPr>
+      <w:r>
+        <w:lastRenderedPageBreak/>
+        <w:t>Click Sign up for GitHub.</w:t>
+      </w:r>
+      <w:r>
+        <w:br/>
+      </w:r>
+      <w:r>
+        <w:br/>
+      </w:r>
+      <w:r>
+        <w:rPr>
+          <w:noProof/>
+        </w:rPr>
+        <w:drawing>
+          <wp:inline distT="0" distB="0" distL="0" distR="0" wp14:anchorId="2483CBAD" wp14:editId="2279D679">
+            <wp:extent cx="2105025" cy="2482044"/>
+            <wp:effectExtent l="0" t="0" r="0" b="0"/>
+            <wp:docPr id="3" name="Picture 3"/>
+            <wp:cNvGraphicFramePr>
+              <a:graphicFrameLocks xmlns:a="http://schemas.openxmlformats.org/drawingml/2006/main" noChangeAspect="1"/>
+            </wp:cNvGraphicFramePr>
+            <a:graphic xmlns:a="http://schemas.openxmlformats.org/drawingml/2006/main">
+              <a:graphicData uri="http://schemas.openxmlformats.org/drawingml/2006/picture">
+                <pic:pic xmlns:pic="http://schemas.openxmlformats.org/drawingml/2006/picture">
+                  <pic:nvPicPr>
+                    <pic:cNvPr id="1" name=""/>
+                    <pic:cNvPicPr/>
+                  </pic:nvPicPr>
+                  <pic:blipFill>
+                    <a:blip r:embed="rId17"/>
+                    <a:stretch>
+                      <a:fillRect/>
+                    </a:stretch>
+                  </pic:blipFill>
+                  <pic:spPr>
+                    <a:xfrm>
+                      <a:off x="0" y="0"/>
+                      <a:ext cx="2113423" cy="2491946"/>
+                    </a:xfrm>
+                    <a:prstGeom prst="rect">
+                      <a:avLst/>
+                    </a:prstGeom>
+                  </pic:spPr>
+                </pic:pic>
+              </a:graphicData>
+            </a:graphic>
+          </wp:inline>
+        </w:drawing>
+      </w:r>
+    </w:p>
+    <w:p>
+      <w:pPr>
+        <w:pStyle w:val="ListParagraph"/>
+      </w:pPr>
+    </w:p>
+    <w:p>
+      <w:pPr>
+        <w:pStyle w:val="Heading2"/>
+      </w:pPr>
+      <w:r>
+        <w:t>Creating a Class Repository</w:t>
+      </w:r>
+    </w:p>
+    <w:p>
+      <w:r>
+        <w:t>In order to store and share code you will need to create a repository. A repository is where you will store your lab assignments. You may also use it to store your class work if desired.</w:t>
+      </w:r>
+      <w:r>
+        <w:t xml:space="preserve"> Bear in mind that everything in the repository is visible to others.</w:t>
+      </w:r>
+    </w:p>
+    <w:p>
+      <w:pPr>
+        <w:pStyle w:val="ListParagraph"/>
+        <w:numPr>
+          <w:ilvl w:val="0"/>
+          <w:numId w:val="19"/>
+        </w:numPr>
+      </w:pPr>
+      <w:r>
+        <w:t>In the top right corner</w:t>
+      </w:r>
+      <w:r>
+        <w:t xml:space="preserve">, you will see a plus sign next to your profile. </w:t>
+      </w:r>
+    </w:p>
+    <w:p>
+      <w:pPr>
+        <w:pStyle w:val="ListParagraph"/>
+        <w:numPr>
+          <w:ilvl w:val="0"/>
+          <w:numId w:val="19"/>
+        </w:numPr>
+      </w:pPr>
+      <w:r>
+        <w:t>Clicking the plus will give you the option of creating a new repository.</w:t>
+      </w:r>
+    </w:p>
+    <w:p>
+      <w:pPr>
+        <w:pStyle w:val="ListParagraph"/>
+        <w:numPr>
+          <w:ilvl w:val="0"/>
+          <w:numId w:val="19"/>
+        </w:numPr>
+      </w:pPr>
+      <w:r>
+        <w:t>For the repository name enter ITSE1430.</w:t>
+      </w:r>
+    </w:p>
+    <w:p>
+      <w:pPr>
+        <w:pStyle w:val="ListParagraph"/>
+        <w:numPr>
+          <w:ilvl w:val="0"/>
+          <w:numId w:val="19"/>
+        </w:numPr>
+      </w:pPr>
+      <w:r>
+        <w:t>Ensure the repository is public so that the repository can be seen by others. It is free.</w:t>
+      </w:r>
+    </w:p>
+    <w:p>
+      <w:pPr>
+        <w:pStyle w:val="ListParagraph"/>
+        <w:numPr>
+          <w:ilvl w:val="0"/>
+          <w:numId w:val="19"/>
+        </w:numPr>
+      </w:pPr>
+      <w:r>
+        <w:t>Click the create button to create the repository.</w:t>
+      </w:r>
+    </w:p>
+    <w:p>
+      <w:pPr>
+        <w:pStyle w:val="Heading2"/>
+      </w:pPr>
+      <w:r>
+        <w:t>Managing Repositories</w:t>
+      </w:r>
+    </w:p>
+    <w:p>
+      <w:r>
+        <w:t>Git is a file-based system. Git will automatically add, update and remove files based upon changes in the file system. To have Git update you need to give it commands. A full discussion of git is beyond this document but the general flow is that you will clone a repository to your local drive. You will then make changes to the files and folders in the directory. Once you have made the changes you wa</w:t>
+      </w:r>
+      <w:r>
+        <w:t>nt you will commit them with a message. At this point, everything is happening locally on your machine. No other user or machine will be able to see these changes. Finally, you will push the changes to Git which will persist them to the repository and allow others (or yourself) get the changes. For this process, you can use either a command line Git tool (</w:t>
+      </w:r>
+      <w:hyperlink r:id="rId18" w:history="1">
+        <w:r>
+          <w:rPr>
+            <w:rStyle w:val="Hyperlink"/>
+          </w:rPr>
+          <w:t>https://git-scm.com/download/win</w:t>
+        </w:r>
+      </w:hyperlink>
+      <w:r>
+        <w:t xml:space="preserve"> ) or Visual Studio.</w:t>
+      </w:r>
+    </w:p>
+    <w:p>
+      <w:r>
+        <w:t xml:space="preserve">NOTE: You can determine if you are in a repository directory by looking for the </w:t>
+      </w:r>
+      <w:proofErr w:type="gramStart"/>
+      <w:r>
+        <w:t>hidden .git</w:t>
+      </w:r>
+      <w:proofErr w:type="gramEnd"/>
+      <w:r>
+        <w:t xml:space="preserve"> folder. This folder is always present and represents the local git repository. Never modify this folder or its contents.</w:t>
+      </w:r>
+    </w:p>
+    <w:p>
+      <w:r>
+        <w:t>NOTE: Git works on files, not folders. If you have empty folders then they are not committed. If you have a folder with no files in it then it will be ignored.</w:t>
+      </w:r>
+    </w:p>
+    <w:p>
+      <w:pPr>
+        <w:pStyle w:val="Heading2"/>
+      </w:pPr>
+      <w:r>
+        <w:lastRenderedPageBreak/>
+        <w:t>Cloning a Repository</w:t>
+      </w:r>
+    </w:p>
+    <w:p>
+      <w:r>
+        <w:t>In order to work with a repository locally you need to clone it. Cloning a repository will set up the structure needed by git and will download the repository to your machine. This will generally only need to be done once per repository per machine. If you ever wipe out the directory structure you will need to repeat this process.</w:t>
+      </w:r>
+    </w:p>
+    <w:p>
+      <w:pPr>
         <w:pStyle w:val="Heading3"/>
       </w:pPr>
-      <w:bookmarkStart w:id="11" w:name="_Toc471556472"/>
-      <w:r>
-        <w:t xml:space="preserve">Install </w:t>
+      <w:r>
+        <w:t>Cloning from Visual Studio</w:t>
+      </w:r>
+    </w:p>
+    <w:p>
+      <w:pPr>
+        <w:pStyle w:val="ListParagraph"/>
+        <w:numPr>
+          <w:ilvl w:val="0"/>
+          <w:numId w:val="20"/>
+        </w:numPr>
+      </w:pPr>
+      <w:r>
+        <w:t>Open Visual Studio and go to Team Explorer.</w:t>
+      </w:r>
+    </w:p>
+    <w:p>
+      <w:pPr>
+        <w:pStyle w:val="ListParagraph"/>
+        <w:numPr>
+          <w:ilvl w:val="0"/>
+          <w:numId w:val="20"/>
+        </w:numPr>
+      </w:pPr>
+      <w:r>
+        <w:t>Click on Project \ Manage Connections.</w:t>
+      </w:r>
+    </w:p>
+    <w:p>
+      <w:pPr>
+        <w:pStyle w:val="ListParagraph"/>
+        <w:numPr>
+          <w:ilvl w:val="0"/>
+          <w:numId w:val="20"/>
+        </w:numPr>
+      </w:pPr>
+      <w:r>
+        <w:t>You should see a Local Git Repositories list with options to New \ Add \ Clone repositories.</w:t>
+      </w:r>
+    </w:p>
+    <w:p>
+      <w:pPr>
+        <w:pStyle w:val="ListParagraph"/>
+        <w:numPr>
+          <w:ilvl w:val="0"/>
+          <w:numId w:val="20"/>
+        </w:numPr>
+      </w:pPr>
+      <w:r>
+        <w:t>At this point you may be prompted to sign into Git.</w:t>
+      </w:r>
+    </w:p>
+    <w:p>
+      <w:pPr>
+        <w:pStyle w:val="ListParagraph"/>
+        <w:numPr>
+          <w:ilvl w:val="0"/>
+          <w:numId w:val="20"/>
+        </w:numPr>
+      </w:pPr>
+      <w:r>
+        <w:t>Click the Clone option and enter the URL to the repository you are cloning and the local path you will be storing it in. Each repository must be in its own folder path.</w:t>
+      </w:r>
+    </w:p>
+    <w:p>
+      <w:pPr>
+        <w:pStyle w:val="ListParagraph"/>
+        <w:numPr>
+          <w:ilvl w:val="0"/>
+          <w:numId w:val="20"/>
+        </w:numPr>
+      </w:pPr>
+      <w:r>
+        <w:t>Clicking Clone will download the repository.</w:t>
+      </w:r>
+    </w:p>
+    <w:p>
+      <w:pPr>
+        <w:pStyle w:val="Heading3"/>
+      </w:pPr>
+      <w:r>
+        <w:t xml:space="preserve">Cloning from Command Line </w:t>
+      </w:r>
+    </w:p>
+    <w:p>
+      <w:pPr>
+        <w:pStyle w:val="ListParagraph"/>
+        <w:numPr>
+          <w:ilvl w:val="0"/>
+          <w:numId w:val="21"/>
+        </w:numPr>
+      </w:pPr>
+      <w:r>
+        <w:t>Open a command prompt with access to Git</w:t>
+      </w:r>
+    </w:p>
+    <w:p>
+      <w:pPr>
+        <w:pStyle w:val="ListParagraph"/>
+        <w:numPr>
+          <w:ilvl w:val="0"/>
+          <w:numId w:val="21"/>
+        </w:numPr>
+      </w:pPr>
+      <w:r>
+        <w:t>Navigate to the root folder where you want the repository to be placed (e.g. C:\Projects\Gittccd). Note that the repository will be placed in a subfolder of this folder.</w:t>
+      </w:r>
+    </w:p>
+    <w:p>
+      <w:pPr>
+        <w:pStyle w:val="ListParagraph"/>
+        <w:numPr>
+          <w:ilvl w:val="0"/>
+          <w:numId w:val="21"/>
+        </w:numPr>
+      </w:pPr>
+      <w:r>
+        <w:t>Type the following command: git clone &lt;</w:t>
       </w:r>
       <w:proofErr w:type="spellStart"/>
       <w:r>
-        <w:t>VSCommands</w:t>
-      </w:r>
-      <w:bookmarkEnd w:id="11"/>
+        <w:t>url</w:t>
+      </w:r>
       <w:proofErr w:type="spellEnd"/>
-    </w:p>
-    <w:p>
-      <w:r>
-        <w:t xml:space="preserve">To submit your labs you will need to archive your solution. This is not a trivial process as Visual Studio requires certain files be included, but not all of them. Furthermore the folder structure must remain intact. </w:t>
+      <w:r>
+        <w:t xml:space="preserve"> to repo&gt;</w:t>
+      </w:r>
+      <w:r>
+        <w:t>.</w:t>
+      </w:r>
+    </w:p>
+    <w:p>
+      <w:pPr>
+        <w:pStyle w:val="ListParagraph"/>
+        <w:numPr>
+          <w:ilvl w:val="0"/>
+          <w:numId w:val="21"/>
+        </w:numPr>
+      </w:pPr>
+      <w:r>
+        <w:t>Git will clone the repository into the appropriate subfolder.</w:t>
+      </w:r>
+    </w:p>
+    <w:p>
+      <w:pPr>
+        <w:pStyle w:val="Heading2"/>
+      </w:pPr>
+      <w:r>
+        <w:t>Making Changes</w:t>
+      </w:r>
+    </w:p>
+    <w:p>
+      <w:r>
+        <w:t>You can now make changes to the files either using any command line tool or program or using Visual Studio. Git will determine what has changed later.</w:t>
+      </w:r>
+    </w:p>
+    <w:p>
+      <w:pPr>
+        <w:pStyle w:val="Heading2"/>
+      </w:pPr>
+      <w:r>
+        <w:t>Commit Changes</w:t>
+      </w:r>
+    </w:p>
+    <w:p>
+      <w:r>
+        <w:t>When you have made the changes are want to make them permanent you need to commit them. Committing changes in Git is equivalent to making a backup of the changes. Commits are not pushed to Git nor are they accessible on other machines even by the same user. They are committed to the local repository only. If you make changes that you do not want to push to the server then you can uncommit them if needed.</w:t>
+      </w:r>
+    </w:p>
+    <w:p>
+      <w:pPr>
+        <w:pStyle w:val="Heading3"/>
+      </w:pPr>
+      <w:r>
+        <w:t>Committing from Visual Studio</w:t>
+      </w:r>
+    </w:p>
+    <w:p>
+      <w:pPr>
+        <w:pStyle w:val="ListParagraph"/>
+        <w:numPr>
+          <w:ilvl w:val="0"/>
+          <w:numId w:val="22"/>
+        </w:numPr>
+      </w:pPr>
+      <w:r>
+        <w:t>Under Team Explorer go to Changes.</w:t>
+      </w:r>
+    </w:p>
+    <w:p>
+      <w:pPr>
+        <w:pStyle w:val="ListParagraph"/>
+        <w:numPr>
+          <w:ilvl w:val="0"/>
+          <w:numId w:val="22"/>
+        </w:numPr>
+      </w:pPr>
+      <w:r>
+        <w:t>Visual Studio will list the changes that it has detected. Ensure these are the changes you want.</w:t>
+      </w:r>
+    </w:p>
+    <w:p>
+      <w:pPr>
+        <w:pStyle w:val="ListParagraph"/>
+        <w:numPr>
+          <w:ilvl w:val="0"/>
+          <w:numId w:val="22"/>
+        </w:numPr>
+      </w:pPr>
+      <w:r>
+        <w:t xml:space="preserve">For each </w:t>
+      </w:r>
+      <w:proofErr w:type="gramStart"/>
+      <w:r>
+        <w:t>change</w:t>
+      </w:r>
+      <w:proofErr w:type="gramEnd"/>
+      <w:r>
+        <w:t xml:space="preserve"> you can optionally undo the change, compare with the unmodified version and other actions to ensure the changes are what you want.</w:t>
+      </w:r>
+    </w:p>
+    <w:p>
+      <w:pPr>
+        <w:pStyle w:val="ListParagraph"/>
+        <w:numPr>
+          <w:ilvl w:val="0"/>
+          <w:numId w:val="22"/>
+        </w:numPr>
+      </w:pPr>
+      <w:r>
+        <w:t>Once you’ve confirmed the changes you need to commit them to the staging repository so they can be pushed to Git in the future.</w:t>
+      </w:r>
+    </w:p>
+    <w:p>
+      <w:pPr>
+        <w:pStyle w:val="ListParagraph"/>
+        <w:numPr>
+          <w:ilvl w:val="0"/>
+          <w:numId w:val="22"/>
+        </w:numPr>
+      </w:pPr>
+      <w:r>
+        <w:t>Enter a commit message describing why the change was made and then click Commit All.</w:t>
+      </w:r>
+    </w:p>
+    <w:p>
+      <w:pPr>
+        <w:pStyle w:val="ListParagraph"/>
+        <w:numPr>
+          <w:ilvl w:val="0"/>
+          <w:numId w:val="22"/>
+        </w:numPr>
+      </w:pPr>
+      <w:r>
+        <w:t>The files in the Changes group will then be removed as they have been committed locally.</w:t>
+      </w:r>
+    </w:p>
+    <w:p>
+      <w:pPr>
+        <w:pStyle w:val="Heading3"/>
+      </w:pPr>
+      <w:r>
+        <w:t>Committing from Command Line</w:t>
+      </w:r>
+    </w:p>
+    <w:p>
+      <w:pPr>
+        <w:pStyle w:val="ListParagraph"/>
+        <w:numPr>
+          <w:ilvl w:val="0"/>
+          <w:numId w:val="23"/>
+        </w:numPr>
+      </w:pPr>
+      <w:r>
+        <w:t>Using the command line, ensure you are in the repository directory.</w:t>
+      </w:r>
+    </w:p>
+    <w:p>
+      <w:pPr>
+        <w:pStyle w:val="ListParagraph"/>
+        <w:numPr>
+          <w:ilvl w:val="0"/>
+          <w:numId w:val="23"/>
+        </w:numPr>
+      </w:pPr>
+      <w:r>
+        <w:t>Type the following command: git commit -m “message”.</w:t>
+      </w:r>
+    </w:p>
+    <w:p>
+      <w:pPr>
+        <w:pStyle w:val="ListParagraph"/>
+        <w:numPr>
+          <w:ilvl w:val="0"/>
+          <w:numId w:val="23"/>
+        </w:numPr>
+      </w:pPr>
+      <w:r>
+        <w:lastRenderedPageBreak/>
+        <w:t>Git will commit the changes to the local repository.</w:t>
+      </w:r>
+    </w:p>
+    <w:p>
+      <w:pPr>
+        <w:pStyle w:val="Heading2"/>
+      </w:pPr>
+      <w:r>
+        <w:t>Pushing Changes</w:t>
+      </w:r>
+    </w:p>
+    <w:p>
+      <w:r>
+        <w:t>Git is a distributed system. Any number of commits can be done before pushing them to the server. Once changes are pushed to the server they are visible to everyone and are accessible anywhere.</w:t>
+      </w:r>
+      <w:r>
+        <w:t xml:space="preserve"> Reminder that changes must be committed before they can be pushed.</w:t>
+      </w:r>
+    </w:p>
+    <w:p>
+      <w:pPr>
+        <w:pStyle w:val="Heading3"/>
+      </w:pPr>
+      <w:r>
+        <w:t>Pushing from Visual Studio</w:t>
+      </w:r>
+    </w:p>
+    <w:p>
+      <w:pPr>
+        <w:pStyle w:val="ListParagraph"/>
+        <w:numPr>
+          <w:ilvl w:val="0"/>
+          <w:numId w:val="24"/>
+        </w:numPr>
+      </w:pPr>
+      <w:r>
+        <w:t>Under Team Explorer go to Sync.</w:t>
+      </w:r>
+    </w:p>
+    <w:p>
+      <w:pPr>
+        <w:pStyle w:val="ListParagraph"/>
+        <w:numPr>
+          <w:ilvl w:val="0"/>
+          <w:numId w:val="24"/>
+        </w:numPr>
+      </w:pPr>
+      <w:r>
+        <w:t xml:space="preserve">Under Outgoing </w:t>
+      </w:r>
+      <w:proofErr w:type="gramStart"/>
+      <w:r>
+        <w:t>Commits</w:t>
+      </w:r>
+      <w:proofErr w:type="gramEnd"/>
+      <w:r>
+        <w:t xml:space="preserve"> you can see all the commits that occurred since the last push.</w:t>
+      </w:r>
+    </w:p>
+    <w:p>
+      <w:pPr>
+        <w:pStyle w:val="ListParagraph"/>
+        <w:numPr>
+          <w:ilvl w:val="0"/>
+          <w:numId w:val="24"/>
+        </w:numPr>
+      </w:pPr>
+      <w:r>
+        <w:t xml:space="preserve">For each </w:t>
+      </w:r>
+      <w:proofErr w:type="gramStart"/>
+      <w:r>
+        <w:t>commit</w:t>
+      </w:r>
+      <w:proofErr w:type="gramEnd"/>
+      <w:r>
+        <w:t xml:space="preserve"> you can view the file(s) impacted by the commit.</w:t>
+      </w:r>
+    </w:p>
+    <w:p>
+      <w:pPr>
+        <w:pStyle w:val="ListParagraph"/>
+        <w:numPr>
+          <w:ilvl w:val="0"/>
+          <w:numId w:val="24"/>
+        </w:numPr>
+      </w:pPr>
+      <w:r>
+        <w:t xml:space="preserve">To push the changes to </w:t>
+      </w:r>
+      <w:proofErr w:type="gramStart"/>
+      <w:r>
+        <w:t>Git</w:t>
+      </w:r>
+      <w:proofErr w:type="gramEnd"/>
+      <w:r>
+        <w:t xml:space="preserve"> click the Push command.</w:t>
+      </w:r>
+    </w:p>
+    <w:p>
+      <w:pPr>
+        <w:pStyle w:val="ListParagraph"/>
+        <w:numPr>
+          <w:ilvl w:val="0"/>
+          <w:numId w:val="24"/>
+        </w:numPr>
+      </w:pPr>
+      <w:r>
+        <w:t>The changes should be pushed to Git and now accessible elsewhere.</w:t>
+      </w:r>
+    </w:p>
+    <w:p>
+      <w:r>
+        <w:t>If, for some reason, you decide that you do not want a commit to be pushed you can view the commit details and then select the Revert option to undo the commit.</w:t>
+      </w:r>
+    </w:p>
+    <w:p>
+      <w:r>
+        <w:t>You can optionally do the commit and push in one operation while committing by selecting the drop down next to the Commit button and selecting Commit and Push instead. That command does both the commit and push in one step.</w:t>
+      </w:r>
+    </w:p>
+    <w:p>
+      <w:pPr>
+        <w:pStyle w:val="Heading3"/>
+      </w:pPr>
+      <w:r>
+        <w:t>Pushing from Command Line</w:t>
+      </w:r>
+    </w:p>
+    <w:p>
+      <w:pPr>
+        <w:pStyle w:val="ListParagraph"/>
+        <w:numPr>
+          <w:ilvl w:val="0"/>
+          <w:numId w:val="25"/>
+        </w:numPr>
+      </w:pPr>
+      <w:r>
+        <w:t>Using the command line, ensure you are in the repository directory and that you’ve committed any desired changes.</w:t>
+      </w:r>
+    </w:p>
+    <w:p>
+      <w:pPr>
+        <w:pStyle w:val="ListParagraph"/>
+        <w:numPr>
+          <w:ilvl w:val="0"/>
+          <w:numId w:val="25"/>
+        </w:numPr>
+      </w:pPr>
+      <w:r>
+        <w:t>Type the following command: git push</w:t>
+      </w:r>
+    </w:p>
+    <w:p>
+      <w:pPr>
+        <w:pStyle w:val="Heading3"/>
+      </w:pPr>
+      <w:r>
+        <w:t xml:space="preserve">Pushing from </w:t>
       </w:r>
       <w:proofErr w:type="spellStart"/>
       <w:r>
-        <w:t>VSCommands</w:t>
+        <w:t>Github</w:t>
       </w:r>
       <w:proofErr w:type="spellEnd"/>
-      <w:r>
-        <w:t xml:space="preserve"> will make this process easier. We use a modified version of </w:t>
-      </w:r>
-      <w:proofErr w:type="spellStart"/>
-      <w:r>
-        <w:t>VSCommands</w:t>
-      </w:r>
-      <w:proofErr w:type="spellEnd"/>
-      <w:r>
-        <w:t xml:space="preserve"> available in the Visual Studio Gallery.</w:t>
-      </w:r>
-    </w:p>
-    <w:p>
-      <w:pPr>
-        <w:rPr>
-          <w:rStyle w:val="SubtleEmphasis"/>
-        </w:rPr>
-      </w:pPr>
-      <w:r>
-        <w:rPr>
-          <w:rStyle w:val="SubtleEmphasis"/>
-        </w:rPr>
-        <w:t xml:space="preserve">Important: </w:t>
-      </w:r>
-      <w:r>
-        <w:rPr>
-          <w:rStyle w:val="SubtleEmphasis"/>
-        </w:rPr>
-        <w:t>Submitting labs without properly archiving them will cause you to lose points. Ensure you are following this process carefully.</w:t>
-      </w:r>
-    </w:p>
-    <w:p>
-      <w:pPr>
-        <w:pStyle w:val="ListParagraph"/>
-        <w:numPr>
-          <w:ilvl w:val="0"/>
-          <w:numId w:val="1"/>
-        </w:numPr>
-      </w:pPr>
-      <w:r>
-        <w:t xml:space="preserve">Go to our Files and Links section in </w:t>
-      </w:r>
-      <w:proofErr w:type="spellStart"/>
-      <w:r>
-        <w:t>MyTCC</w:t>
-      </w:r>
-      <w:proofErr w:type="spellEnd"/>
-      <w:r>
-        <w:t>.</w:t>
-      </w:r>
-    </w:p>
-    <w:p>
-      <w:pPr>
-        <w:pStyle w:val="ListParagraph"/>
-        <w:numPr>
-          <w:ilvl w:val="0"/>
-          <w:numId w:val="1"/>
-        </w:numPr>
-      </w:pPr>
-      <w:r>
-        <w:t xml:space="preserve">Download the </w:t>
-      </w:r>
-      <w:r>
-        <w:rPr>
-          <w:i/>
-        </w:rPr>
-        <w:t xml:space="preserve">COSC 1436 </w:t>
-      </w:r>
-      <w:proofErr w:type="spellStart"/>
-      <w:r>
-        <w:rPr>
-          <w:i/>
-        </w:rPr>
-        <w:t>VSCommands.vsix</w:t>
-      </w:r>
-      <w:proofErr w:type="spellEnd"/>
-      <w:r>
-        <w:t xml:space="preserve"> file.</w:t>
-      </w:r>
-      <w:r>
-        <w:br/>
-      </w:r>
-      <w:r>
-        <w:br/>
-      </w:r>
-      <w:r>
-        <w:rPr>
-          <w:rStyle w:val="SubtleEmphasis"/>
-        </w:rPr>
-        <w:t>Note: Ensure that you save the file to the file system</w:t>
-      </w:r>
-      <w:r>
-        <w:rPr>
-          <w:rStyle w:val="SubtleEmphasis"/>
-        </w:rPr>
-        <w:t xml:space="preserve"> as a .VSIX file, not a .ZIP</w:t>
-      </w:r>
-      <w:r>
-        <w:rPr>
-          <w:rStyle w:val="SubtleEmphasis"/>
-        </w:rPr>
-        <w:t>. DO NOT extract the file or open it using any archiving program. You will not be able to install it if you do.</w:t>
-      </w:r>
-      <w:r>
-        <w:rPr>
-          <w:rStyle w:val="SubtleEmphasis"/>
-        </w:rPr>
-        <w:br/>
-      </w:r>
-    </w:p>
-    <w:p>
-      <w:pPr>
-        <w:pStyle w:val="ListParagraph"/>
-        <w:numPr>
-          <w:ilvl w:val="0"/>
-          <w:numId w:val="1"/>
-        </w:numPr>
-      </w:pPr>
-      <w:r>
-        <w:t>Close Visual Studio.</w:t>
-      </w:r>
-    </w:p>
-    <w:p>
-      <w:pPr>
-        <w:pStyle w:val="ListParagraph"/>
-        <w:numPr>
-          <w:ilvl w:val="0"/>
-          <w:numId w:val="1"/>
-        </w:numPr>
-      </w:pPr>
-      <w:r>
-        <w:t>Double click the .</w:t>
-      </w:r>
-      <w:proofErr w:type="spellStart"/>
-      <w:r>
-        <w:t>vsix</w:t>
-      </w:r>
-      <w:proofErr w:type="spellEnd"/>
-      <w:r>
-        <w:t xml:space="preserve"> file to start the installation.</w:t>
-      </w:r>
-    </w:p>
-    <w:p>
-      <w:pPr>
-        <w:pStyle w:val="ListParagraph"/>
-        <w:numPr>
-          <w:ilvl w:val="0"/>
-          <w:numId w:val="1"/>
-        </w:numPr>
-      </w:pPr>
-      <w:r>
-        <w:t>Click through the installation to add it to Visual Studio.</w:t>
+    </w:p>
+    <w:p>
+      <w:r>
+        <w:t xml:space="preserve">Using a web </w:t>
+      </w:r>
+      <w:proofErr w:type="gramStart"/>
+      <w:r>
+        <w:t>browser</w:t>
+      </w:r>
+      <w:proofErr w:type="gramEnd"/>
+      <w:r>
+        <w:t xml:space="preserve"> you can also push files to Git directly. This combines the commit and push commands into one. In </w:t>
+      </w:r>
+      <w:proofErr w:type="gramStart"/>
+      <w:r>
+        <w:t>general</w:t>
+      </w:r>
+      <w:proofErr w:type="gramEnd"/>
+      <w:r>
+        <w:t xml:space="preserve"> this should only be done when adding new files. You must provide a message for the commit.</w:t>
+      </w:r>
+    </w:p>
+    <w:p>
+      <w:pPr>
+        <w:pStyle w:val="Heading2"/>
+      </w:pPr>
+      <w:r>
+        <w:t>Getting Changes</w:t>
+      </w:r>
+    </w:p>
+    <w:p>
+      <w:r>
+        <w:t>If you are working on a repository with other people or even with yourself on multiple machines then you will need to periodically get changes back to your local machine. You can do that using pull.</w:t>
       </w:r>
     </w:p>
     <w:p>
@@ -2703,95 +3372,71 @@
         <w:pStyle w:val="Heading3"/>
       </w:pPr>
       <w:r>
-        <w:t xml:space="preserve">Using </w:t>
-      </w:r>
-      <w:proofErr w:type="spellStart"/>
-      <w:r>
-        <w:t>VSCommands</w:t>
-      </w:r>
-      <w:proofErr w:type="spellEnd"/>
-    </w:p>
-    <w:p>
-      <w:r>
-        <w:t>To use the command open any solution. Then do the following.</w:t>
-      </w:r>
-    </w:p>
-    <w:p>
-      <w:pPr>
-        <w:pStyle w:val="ListParagraph"/>
-        <w:numPr>
-          <w:ilvl w:val="0"/>
-          <w:numId w:val="17"/>
-        </w:numPr>
-      </w:pPr>
-      <w:r>
-        <w:t>Right-click the solution node in Solution Explorer.</w:t>
-      </w:r>
-    </w:p>
-    <w:p>
-      <w:pPr>
-        <w:pStyle w:val="ListParagraph"/>
-        <w:numPr>
-          <w:ilvl w:val="0"/>
-          <w:numId w:val="17"/>
-        </w:numPr>
-      </w:pPr>
-      <w:r>
-        <w:t>Select Zip Solution.</w:t>
-      </w:r>
-    </w:p>
-    <w:p>
-      <w:pPr>
-        <w:pStyle w:val="ListParagraph"/>
-        <w:numPr>
-          <w:ilvl w:val="0"/>
-          <w:numId w:val="17"/>
-        </w:numPr>
-      </w:pPr>
-      <w:r>
-        <w:t>In the dialog box leave the defaults.</w:t>
-      </w:r>
-    </w:p>
-    <w:p>
-      <w:pPr>
-        <w:pStyle w:val="ListParagraph"/>
-        <w:numPr>
-          <w:ilvl w:val="0"/>
-          <w:numId w:val="17"/>
-        </w:numPr>
-      </w:pPr>
-      <w:r>
-        <w:t>Optionally add the .vs folder as an exclusion (only needs to be done once).</w:t>
-      </w:r>
-    </w:p>
-    <w:p>
-      <w:pPr>
-        <w:pStyle w:val="ListParagraph"/>
-        <w:numPr>
-          <w:ilvl w:val="0"/>
-          <w:numId w:val="17"/>
-        </w:numPr>
-      </w:pPr>
-      <w:r>
-        <w:t>Click OK.</w:t>
-      </w:r>
-    </w:p>
-    <w:p>
-      <w:pPr>
-        <w:pStyle w:val="ListParagraph"/>
-        <w:numPr>
-          <w:ilvl w:val="0"/>
-          <w:numId w:val="17"/>
-        </w:numPr>
-      </w:pPr>
-      <w:r>
-        <w:lastRenderedPageBreak/>
-        <w:t>The solution structure gets archived into a single file. A new Explorer window is opened where the .zip file is stored.</w:t>
-      </w:r>
-    </w:p>
+        <w:t>Pulling from Visual Studio</w:t>
+      </w:r>
+    </w:p>
+    <w:p>
+      <w:pPr>
+        <w:pStyle w:val="ListParagraph"/>
+        <w:numPr>
+          <w:ilvl w:val="0"/>
+          <w:numId w:val="27"/>
+        </w:numPr>
+      </w:pPr>
+      <w:r>
+        <w:t>Under Team Explorer go to Sync.</w:t>
+      </w:r>
+    </w:p>
+    <w:p>
+      <w:pPr>
+        <w:pStyle w:val="ListParagraph"/>
+        <w:numPr>
+          <w:ilvl w:val="0"/>
+          <w:numId w:val="27"/>
+        </w:numPr>
+      </w:pPr>
+      <w:r>
+        <w:t>Under Incoming Commits click Fetch to download changes that aren’t on the machine.</w:t>
+      </w:r>
+    </w:p>
+    <w:p>
+      <w:pPr>
+        <w:pStyle w:val="Heading3"/>
+      </w:pPr>
+      <w:r>
+        <w:t>Pulling from Command Line</w:t>
+      </w:r>
+    </w:p>
+    <w:p>
+      <w:pPr>
+        <w:pStyle w:val="ListParagraph"/>
+        <w:numPr>
+          <w:ilvl w:val="0"/>
+          <w:numId w:val="28"/>
+        </w:numPr>
+      </w:pPr>
+      <w:r>
+        <w:t>Using the command line, ensure you are in the repository directory.</w:t>
+      </w:r>
+    </w:p>
+    <w:p>
+      <w:pPr>
+        <w:pStyle w:val="ListParagraph"/>
+        <w:numPr>
+          <w:ilvl w:val="0"/>
+          <w:numId w:val="28"/>
+        </w:numPr>
+      </w:pPr>
+      <w:r>
+        <w:t>Type the following command: git pull</w:t>
+      </w:r>
+      <w:bookmarkStart w:id="10" w:name="_GoBack"/>
+      <w:bookmarkEnd w:id="10"/>
+    </w:p>
+    <w:p/>
     <w:sectPr>
-      <w:headerReference w:type="default" r:id="rId16"/>
-      <w:footerReference w:type="default" r:id="rId17"/>
+      <w:headerReference w:type="default" r:id="rId19"/>
+      <w:footerReference w:type="default" r:id="rId20"/>
       <w:pgSz w:w="12240" w:h="15840"/>
       <w:pgMar w:top="1440" w:right="1440" w:bottom="1440" w:left="1440" w:header="720" w:footer="720" w:gutter="0"/>
       <w:cols w:space="720"/>
@@ -2802,7 +3447,7 @@
 </file>
 
 <file path=word/endnotes.xml><?xml version="1.0" encoding="utf-8"?>
-<w:endnotes xmlns:wpc="http://schemas.microsoft.com/office/word/2010/wordprocessingCanvas" xmlns:mc="http://schemas.openxmlformats.org/markup-compatibility/2006" xmlns:o="urn:schemas-microsoft-com:office:office" xmlns:r="http://schemas.openxmlformats.org/officeDocument/2006/relationships" xmlns:m="http://schemas.openxmlformats.org/officeDocument/2006/math" xmlns:v="urn:schemas-microsoft-com:vml" xmlns:wp14="http://schemas.microsoft.com/office/word/2010/wordprocessingDrawing" xmlns:wp="http://schemas.openxmlformats.org/drawingml/2006/wordprocessingDrawing" xmlns:w10="urn:schemas-microsoft-com:office:word" xmlns:w="http://schemas.openxmlformats.org/wordprocessingml/2006/main" xmlns:w14="http://schemas.microsoft.com/office/word/2010/wordml" xmlns:w15="http://schemas.microsoft.com/office/word/2012/wordml" xmlns:wpg="http://schemas.microsoft.com/office/word/2010/wordprocessingGroup" xmlns:wpi="http://schemas.microsoft.com/office/word/2010/wordprocessingInk" xmlns:wne="http://schemas.microsoft.com/office/word/2006/wordml" xmlns:wps="http://schemas.microsoft.com/office/word/2010/wordprocessingShape" mc:Ignorable="w14 w15 wp14">
+<w:endnotes xmlns:wpc="http://schemas.microsoft.com/office/word/2010/wordprocessingCanvas" xmlns:cx="http://schemas.microsoft.com/office/drawing/2014/chartex" xmlns:cx1="http://schemas.microsoft.com/office/drawing/2015/9/8/chartex" xmlns:cx2="http://schemas.microsoft.com/office/drawing/2015/10/21/chartex" xmlns:cx3="http://schemas.microsoft.com/office/drawing/2016/5/9/chartex" xmlns:cx4="http://schemas.microsoft.com/office/drawing/2016/5/10/chartex" xmlns:cx5="http://schemas.microsoft.com/office/drawing/2016/5/11/chartex" xmlns:cx6="http://schemas.microsoft.com/office/drawing/2016/5/12/chartex" xmlns:cx7="http://schemas.microsoft.com/office/drawing/2016/5/13/chartex" xmlns:cx8="http://schemas.microsoft.com/office/drawing/2016/5/14/chartex" xmlns:mc="http://schemas.openxmlformats.org/markup-compatibility/2006" xmlns:aink="http://schemas.microsoft.com/office/drawing/2016/ink" xmlns:am3d="http://schemas.microsoft.com/office/drawing/2017/model3d" xmlns:o="urn:schemas-microsoft-com:office:office" xmlns:r="http://schemas.openxmlformats.org/officeDocument/2006/relationships" xmlns:m="http://schemas.openxmlformats.org/officeDocument/2006/math" xmlns:v="urn:schemas-microsoft-com:vml" xmlns:wp14="http://schemas.microsoft.com/office/word/2010/wordprocessingDrawing" xmlns:wp="http://schemas.openxmlformats.org/drawingml/2006/wordprocessingDrawing" xmlns:w10="urn:schemas-microsoft-com:office:word" xmlns:w="http://schemas.openxmlformats.org/wordprocessingml/2006/main" xmlns:w14="http://schemas.microsoft.com/office/word/2010/wordml" xmlns:w15="http://schemas.microsoft.com/office/word/2012/wordml" xmlns:w16cid="http://schemas.microsoft.com/office/word/2016/wordml/cid" xmlns:w16se="http://schemas.microsoft.com/office/word/2015/wordml/symex" xmlns:wpg="http://schemas.microsoft.com/office/word/2010/wordprocessingGroup" xmlns:wpi="http://schemas.microsoft.com/office/word/2010/wordprocessingInk" xmlns:wne="http://schemas.microsoft.com/office/word/2006/wordml" xmlns:wps="http://schemas.microsoft.com/office/word/2010/wordprocessingShape" mc:Ignorable="w14 w15 w16se w16cid wp14">
   <w:endnote w:type="separator" w:id="-1">
     <w:p>
       <w:pPr>
@@ -2827,7 +3472,7 @@
 </file>
 
 <file path=word/footer1.xml><?xml version="1.0" encoding="utf-8"?>
-<w:ftr xmlns:wpc="http://schemas.microsoft.com/office/word/2010/wordprocessingCanvas" xmlns:mc="http://schemas.openxmlformats.org/markup-compatibility/2006" xmlns:o="urn:schemas-microsoft-com:office:office" xmlns:r="http://schemas.openxmlformats.org/officeDocument/2006/relationships" xmlns:m="http://schemas.openxmlformats.org/officeDocument/2006/math" xmlns:v="urn:schemas-microsoft-com:vml" xmlns:wp14="http://schemas.microsoft.com/office/word/2010/wordprocessingDrawing" xmlns:wp="http://schemas.openxmlformats.org/drawingml/2006/wordprocessingDrawing" xmlns:w10="urn:schemas-microsoft-com:office:word" xmlns:w="http://schemas.openxmlformats.org/wordprocessingml/2006/main" xmlns:w14="http://schemas.microsoft.com/office/word/2010/wordml" xmlns:w15="http://schemas.microsoft.com/office/word/2012/wordml" xmlns:wpg="http://schemas.microsoft.com/office/word/2010/wordprocessingGroup" xmlns:wpi="http://schemas.microsoft.com/office/word/2010/wordprocessingInk" xmlns:wne="http://schemas.microsoft.com/office/word/2006/wordml" xmlns:wps="http://schemas.microsoft.com/office/word/2010/wordprocessingShape" mc:Ignorable="w14 w15 wp14">
+<w:ftr xmlns:wpc="http://schemas.microsoft.com/office/word/2010/wordprocessingCanvas" xmlns:cx="http://schemas.microsoft.com/office/drawing/2014/chartex" xmlns:cx1="http://schemas.microsoft.com/office/drawing/2015/9/8/chartex" xmlns:cx2="http://schemas.microsoft.com/office/drawing/2015/10/21/chartex" xmlns:cx3="http://schemas.microsoft.com/office/drawing/2016/5/9/chartex" xmlns:cx4="http://schemas.microsoft.com/office/drawing/2016/5/10/chartex" xmlns:cx5="http://schemas.microsoft.com/office/drawing/2016/5/11/chartex" xmlns:cx6="http://schemas.microsoft.com/office/drawing/2016/5/12/chartex" xmlns:cx7="http://schemas.microsoft.com/office/drawing/2016/5/13/chartex" xmlns:cx8="http://schemas.microsoft.com/office/drawing/2016/5/14/chartex" xmlns:mc="http://schemas.openxmlformats.org/markup-compatibility/2006" xmlns:aink="http://schemas.microsoft.com/office/drawing/2016/ink" xmlns:am3d="http://schemas.microsoft.com/office/drawing/2017/model3d" xmlns:o="urn:schemas-microsoft-com:office:office" xmlns:r="http://schemas.openxmlformats.org/officeDocument/2006/relationships" xmlns:m="http://schemas.openxmlformats.org/officeDocument/2006/math" xmlns:v="urn:schemas-microsoft-com:vml" xmlns:wp14="http://schemas.microsoft.com/office/word/2010/wordprocessingDrawing" xmlns:wp="http://schemas.openxmlformats.org/drawingml/2006/wordprocessingDrawing" xmlns:w10="urn:schemas-microsoft-com:office:word" xmlns:w="http://schemas.openxmlformats.org/wordprocessingml/2006/main" xmlns:w14="http://schemas.microsoft.com/office/word/2010/wordml" xmlns:w15="http://schemas.microsoft.com/office/word/2012/wordml" xmlns:w16cid="http://schemas.microsoft.com/office/word/2016/wordml/cid" xmlns:w16se="http://schemas.microsoft.com/office/word/2015/wordml/symex" xmlns:wpg="http://schemas.microsoft.com/office/word/2010/wordprocessingGroup" xmlns:wpi="http://schemas.microsoft.com/office/word/2010/wordprocessingInk" xmlns:wne="http://schemas.microsoft.com/office/word/2006/wordml" xmlns:wps="http://schemas.microsoft.com/office/word/2010/wordprocessingShape" mc:Ignorable="w14 w15 w16se w16cid wp14">
   <w:p>
     <w:pPr>
       <w:pStyle w:val="Footer"/>
@@ -2849,7 +3494,7 @@
       <w:rPr>
         <w:noProof/>
       </w:rPr>
-      <w:t>7</w:t>
+      <w:t>9</w:t>
     </w:r>
     <w:r>
       <w:rPr>
@@ -2885,7 +3530,7 @@
       <w:rPr>
         <w:noProof/>
       </w:rPr>
-      <w:t>7</w:t>
+      <w:t>9</w:t>
     </w:r>
     <w:r>
       <w:rPr>
@@ -2898,7 +3543,7 @@
 </file>
 
 <file path=word/footnotes.xml><?xml version="1.0" encoding="utf-8"?>
-<w:footnotes xmlns:wpc="http://schemas.microsoft.com/office/word/2010/wordprocessingCanvas" xmlns:mc="http://schemas.openxmlformats.org/markup-compatibility/2006" xmlns:o="urn:schemas-microsoft-com:office:office" xmlns:r="http://schemas.openxmlformats.org/officeDocument/2006/relationships" xmlns:m="http://schemas.openxmlformats.org/officeDocument/2006/math" xmlns:v="urn:schemas-microsoft-com:vml" xmlns:wp14="http://schemas.microsoft.com/office/word/2010/wordprocessingDrawing" xmlns:wp="http://schemas.openxmlformats.org/drawingml/2006/wordprocessingDrawing" xmlns:w10="urn:schemas-microsoft-com:office:word" xmlns:w="http://schemas.openxmlformats.org/wordprocessingml/2006/main" xmlns:w14="http://schemas.microsoft.com/office/word/2010/wordml" xmlns:w15="http://schemas.microsoft.com/office/word/2012/wordml" xmlns:wpg="http://schemas.microsoft.com/office/word/2010/wordprocessingGroup" xmlns:wpi="http://schemas.microsoft.com/office/word/2010/wordprocessingInk" xmlns:wne="http://schemas.microsoft.com/office/word/2006/wordml" xmlns:wps="http://schemas.microsoft.com/office/word/2010/wordprocessingShape" mc:Ignorable="w14 w15 wp14">
+<w:footnotes xmlns:wpc="http://schemas.microsoft.com/office/word/2010/wordprocessingCanvas" xmlns:cx="http://schemas.microsoft.com/office/drawing/2014/chartex" xmlns:cx1="http://schemas.microsoft.com/office/drawing/2015/9/8/chartex" xmlns:cx2="http://schemas.microsoft.com/office/drawing/2015/10/21/chartex" xmlns:cx3="http://schemas.microsoft.com/office/drawing/2016/5/9/chartex" xmlns:cx4="http://schemas.microsoft.com/office/drawing/2016/5/10/chartex" xmlns:cx5="http://schemas.microsoft.com/office/drawing/2016/5/11/chartex" xmlns:cx6="http://schemas.microsoft.com/office/drawing/2016/5/12/chartex" xmlns:cx7="http://schemas.microsoft.com/office/drawing/2016/5/13/chartex" xmlns:cx8="http://schemas.microsoft.com/office/drawing/2016/5/14/chartex" xmlns:mc="http://schemas.openxmlformats.org/markup-compatibility/2006" xmlns:aink="http://schemas.microsoft.com/office/drawing/2016/ink" xmlns:am3d="http://schemas.microsoft.com/office/drawing/2017/model3d" xmlns:o="urn:schemas-microsoft-com:office:office" xmlns:r="http://schemas.openxmlformats.org/officeDocument/2006/relationships" xmlns:m="http://schemas.openxmlformats.org/officeDocument/2006/math" xmlns:v="urn:schemas-microsoft-com:vml" xmlns:wp14="http://schemas.microsoft.com/office/word/2010/wordprocessingDrawing" xmlns:wp="http://schemas.openxmlformats.org/drawingml/2006/wordprocessingDrawing" xmlns:w10="urn:schemas-microsoft-com:office:word" xmlns:w="http://schemas.openxmlformats.org/wordprocessingml/2006/main" xmlns:w14="http://schemas.microsoft.com/office/word/2010/wordml" xmlns:w15="http://schemas.microsoft.com/office/word/2012/wordml" xmlns:w16cid="http://schemas.microsoft.com/office/word/2016/wordml/cid" xmlns:w16se="http://schemas.microsoft.com/office/word/2015/wordml/symex" xmlns:wpg="http://schemas.microsoft.com/office/word/2010/wordprocessingGroup" xmlns:wpi="http://schemas.microsoft.com/office/word/2010/wordprocessingInk" xmlns:wne="http://schemas.microsoft.com/office/word/2006/wordml" xmlns:wps="http://schemas.microsoft.com/office/word/2010/wordprocessingShape" mc:Ignorable="w14 w15 w16se w16cid wp14">
   <w:footnote w:type="separator" w:id="-1">
     <w:p>
       <w:pPr>
@@ -2923,7 +3568,7 @@
 </file>
 
 <file path=word/header1.xml><?xml version="1.0" encoding="utf-8"?>
-<w:hdr xmlns:wpc="http://schemas.microsoft.com/office/word/2010/wordprocessingCanvas" xmlns:mc="http://schemas.openxmlformats.org/markup-compatibility/2006" xmlns:o="urn:schemas-microsoft-com:office:office" xmlns:r="http://schemas.openxmlformats.org/officeDocument/2006/relationships" xmlns:m="http://schemas.openxmlformats.org/officeDocument/2006/math" xmlns:v="urn:schemas-microsoft-com:vml" xmlns:wp14="http://schemas.microsoft.com/office/word/2010/wordprocessingDrawing" xmlns:wp="http://schemas.openxmlformats.org/drawingml/2006/wordprocessingDrawing" xmlns:w10="urn:schemas-microsoft-com:office:word" xmlns:w="http://schemas.openxmlformats.org/wordprocessingml/2006/main" xmlns:w14="http://schemas.microsoft.com/office/word/2010/wordml" xmlns:w15="http://schemas.microsoft.com/office/word/2012/wordml" xmlns:wpg="http://schemas.microsoft.com/office/word/2010/wordprocessingGroup" xmlns:wpi="http://schemas.microsoft.com/office/word/2010/wordprocessingInk" xmlns:wne="http://schemas.microsoft.com/office/word/2006/wordml" xmlns:wps="http://schemas.microsoft.com/office/word/2010/wordprocessingShape" mc:Ignorable="w14 w15 wp14">
+<w:hdr xmlns:wpc="http://schemas.microsoft.com/office/word/2010/wordprocessingCanvas" xmlns:cx="http://schemas.microsoft.com/office/drawing/2014/chartex" xmlns:cx1="http://schemas.microsoft.com/office/drawing/2015/9/8/chartex" xmlns:cx2="http://schemas.microsoft.com/office/drawing/2015/10/21/chartex" xmlns:cx3="http://schemas.microsoft.com/office/drawing/2016/5/9/chartex" xmlns:cx4="http://schemas.microsoft.com/office/drawing/2016/5/10/chartex" xmlns:cx5="http://schemas.microsoft.com/office/drawing/2016/5/11/chartex" xmlns:cx6="http://schemas.microsoft.com/office/drawing/2016/5/12/chartex" xmlns:cx7="http://schemas.microsoft.com/office/drawing/2016/5/13/chartex" xmlns:cx8="http://schemas.microsoft.com/office/drawing/2016/5/14/chartex" xmlns:mc="http://schemas.openxmlformats.org/markup-compatibility/2006" xmlns:aink="http://schemas.microsoft.com/office/drawing/2016/ink" xmlns:am3d="http://schemas.microsoft.com/office/drawing/2017/model3d" xmlns:o="urn:schemas-microsoft-com:office:office" xmlns:r="http://schemas.openxmlformats.org/officeDocument/2006/relationships" xmlns:m="http://schemas.openxmlformats.org/officeDocument/2006/math" xmlns:v="urn:schemas-microsoft-com:vml" xmlns:wp14="http://schemas.microsoft.com/office/word/2010/wordprocessingDrawing" xmlns:wp="http://schemas.openxmlformats.org/drawingml/2006/wordprocessingDrawing" xmlns:w10="urn:schemas-microsoft-com:office:word" xmlns:w="http://schemas.openxmlformats.org/wordprocessingml/2006/main" xmlns:w14="http://schemas.microsoft.com/office/word/2010/wordml" xmlns:w15="http://schemas.microsoft.com/office/word/2012/wordml" xmlns:w16cid="http://schemas.microsoft.com/office/word/2016/wordml/cid" xmlns:w16se="http://schemas.microsoft.com/office/word/2015/wordml/symex" xmlns:wpg="http://schemas.microsoft.com/office/word/2010/wordprocessingGroup" xmlns:wpi="http://schemas.microsoft.com/office/word/2010/wordprocessingInk" xmlns:wne="http://schemas.microsoft.com/office/word/2006/wordml" xmlns:wps="http://schemas.microsoft.com/office/word/2010/wordprocessingShape" mc:Ignorable="w14 w15 w16se w16cid wp14">
   <w:p>
     <w:pPr>
       <w:pStyle w:val="Header"/>
@@ -2940,7 +3585,7 @@
 </file>
 
 <file path=word/numbering.xml><?xml version="1.0" encoding="utf-8"?>
-<w:numbering xmlns:wpc="http://schemas.microsoft.com/office/word/2010/wordprocessingCanvas" xmlns:mc="http://schemas.openxmlformats.org/markup-compatibility/2006" xmlns:o="urn:schemas-microsoft-com:office:office" xmlns:r="http://schemas.openxmlformats.org/officeDocument/2006/relationships" xmlns:m="http://schemas.openxmlformats.org/officeDocument/2006/math" xmlns:v="urn:schemas-microsoft-com:vml" xmlns:wp14="http://schemas.microsoft.com/office/word/2010/wordprocessingDrawing" xmlns:wp="http://schemas.openxmlformats.org/drawingml/2006/wordprocessingDrawing" xmlns:w10="urn:schemas-microsoft-com:office:word" xmlns:w="http://schemas.openxmlformats.org/wordprocessingml/2006/main" xmlns:w14="http://schemas.microsoft.com/office/word/2010/wordml" xmlns:w15="http://schemas.microsoft.com/office/word/2012/wordml" xmlns:wpg="http://schemas.microsoft.com/office/word/2010/wordprocessingGroup" xmlns:wpi="http://schemas.microsoft.com/office/word/2010/wordprocessingInk" xmlns:wne="http://schemas.microsoft.com/office/word/2006/wordml" xmlns:wps="http://schemas.microsoft.com/office/word/2010/wordprocessingShape" mc:Ignorable="w14 w15 wp14">
+<w:numbering xmlns:wpc="http://schemas.microsoft.com/office/word/2010/wordprocessingCanvas" xmlns:cx="http://schemas.microsoft.com/office/drawing/2014/chartex" xmlns:cx1="http://schemas.microsoft.com/office/drawing/2015/9/8/chartex" xmlns:cx2="http://schemas.microsoft.com/office/drawing/2015/10/21/chartex" xmlns:cx3="http://schemas.microsoft.com/office/drawing/2016/5/9/chartex" xmlns:cx4="http://schemas.microsoft.com/office/drawing/2016/5/10/chartex" xmlns:cx5="http://schemas.microsoft.com/office/drawing/2016/5/11/chartex" xmlns:cx6="http://schemas.microsoft.com/office/drawing/2016/5/12/chartex" xmlns:cx7="http://schemas.microsoft.com/office/drawing/2016/5/13/chartex" xmlns:cx8="http://schemas.microsoft.com/office/drawing/2016/5/14/chartex" xmlns:mc="http://schemas.openxmlformats.org/markup-compatibility/2006" xmlns:aink="http://schemas.microsoft.com/office/drawing/2016/ink" xmlns:am3d="http://schemas.microsoft.com/office/drawing/2017/model3d" xmlns:o="urn:schemas-microsoft-com:office:office" xmlns:r="http://schemas.openxmlformats.org/officeDocument/2006/relationships" xmlns:m="http://schemas.openxmlformats.org/officeDocument/2006/math" xmlns:v="urn:schemas-microsoft-com:vml" xmlns:wp14="http://schemas.microsoft.com/office/word/2010/wordprocessingDrawing" xmlns:wp="http://schemas.openxmlformats.org/drawingml/2006/wordprocessingDrawing" xmlns:w10="urn:schemas-microsoft-com:office:word" xmlns:w="http://schemas.openxmlformats.org/wordprocessingml/2006/main" xmlns:w14="http://schemas.microsoft.com/office/word/2010/wordml" xmlns:w15="http://schemas.microsoft.com/office/word/2012/wordml" xmlns:w16cid="http://schemas.microsoft.com/office/word/2016/wordml/cid" xmlns:w16se="http://schemas.microsoft.com/office/word/2015/wordml/symex" xmlns:wpg="http://schemas.microsoft.com/office/word/2010/wordprocessingGroup" xmlns:wpi="http://schemas.microsoft.com/office/word/2010/wordprocessingInk" xmlns:wne="http://schemas.microsoft.com/office/word/2006/wordml" xmlns:wps="http://schemas.microsoft.com/office/word/2010/wordprocessingShape" mc:Ignorable="w14 w15 w16se w16cid wp14">
   <w:abstractNum w:abstractNumId="0" w15:restartNumberingAfterBreak="0">
     <w:nsid w:val="02F4782A"/>
     <w:multiLevelType w:val="multilevel"/>
@@ -3055,6 +3700,92 @@
     </w:lvl>
   </w:abstractNum>
   <w:abstractNum w:abstractNumId="1" w15:restartNumberingAfterBreak="0">
+    <w:nsid w:val="07296057"/>
+    <w:multiLevelType w:val="hybridMultilevel"/>
+    <w:tmpl w:val="4C943570"/>
+    <w:lvl w:ilvl="0" w:tplc="0409000F">
+      <w:start w:val="1"/>
+      <w:numFmt w:val="decimal"/>
+      <w:lvlText w:val="%1."/>
+      <w:lvlJc w:val="left"/>
+      <w:pPr>
+        <w:ind w:left="720" w:hanging="360"/>
+      </w:pPr>
+    </w:lvl>
+    <w:lvl w:ilvl="1" w:tplc="04090019" w:tentative="1">
+      <w:start w:val="1"/>
+      <w:numFmt w:val="lowerLetter"/>
+      <w:lvlText w:val="%2."/>
+      <w:lvlJc w:val="left"/>
+      <w:pPr>
+        <w:ind w:left="1440" w:hanging="360"/>
+      </w:pPr>
+    </w:lvl>
+    <w:lvl w:ilvl="2" w:tplc="0409001B" w:tentative="1">
+      <w:start w:val="1"/>
+      <w:numFmt w:val="lowerRoman"/>
+      <w:lvlText w:val="%3."/>
+      <w:lvlJc w:val="right"/>
+      <w:pPr>
+        <w:ind w:left="2160" w:hanging="180"/>
+      </w:pPr>
+    </w:lvl>
+    <w:lvl w:ilvl="3" w:tplc="0409000F" w:tentative="1">
+      <w:start w:val="1"/>
+      <w:numFmt w:val="decimal"/>
+      <w:lvlText w:val="%4."/>
+      <w:lvlJc w:val="left"/>
+      <w:pPr>
+        <w:ind w:left="2880" w:hanging="360"/>
+      </w:pPr>
+    </w:lvl>
+    <w:lvl w:ilvl="4" w:tplc="04090019" w:tentative="1">
+      <w:start w:val="1"/>
+      <w:numFmt w:val="lowerLetter"/>
+      <w:lvlText w:val="%5."/>
+      <w:lvlJc w:val="left"/>
+      <w:pPr>
+        <w:ind w:left="3600" w:hanging="360"/>
+      </w:pPr>
+    </w:lvl>
+    <w:lvl w:ilvl="5" w:tplc="0409001B" w:tentative="1">
+      <w:start w:val="1"/>
+      <w:numFmt w:val="lowerRoman"/>
+      <w:lvlText w:val="%6."/>
+      <w:lvlJc w:val="right"/>
+      <w:pPr>
+        <w:ind w:left="4320" w:hanging="180"/>
+      </w:pPr>
+    </w:lvl>
+    <w:lvl w:ilvl="6" w:tplc="0409000F" w:tentative="1">
+      <w:start w:val="1"/>
+      <w:numFmt w:val="decimal"/>
+      <w:lvlText w:val="%7."/>
+      <w:lvlJc w:val="left"/>
+      <w:pPr>
+        <w:ind w:left="5040" w:hanging="360"/>
+      </w:pPr>
+    </w:lvl>
+    <w:lvl w:ilvl="7" w:tplc="04090019" w:tentative="1">
+      <w:start w:val="1"/>
+      <w:numFmt w:val="lowerLetter"/>
+      <w:lvlText w:val="%8."/>
+      <w:lvlJc w:val="left"/>
+      <w:pPr>
+        <w:ind w:left="5760" w:hanging="360"/>
+      </w:pPr>
+    </w:lvl>
+    <w:lvl w:ilvl="8" w:tplc="0409001B" w:tentative="1">
+      <w:start w:val="1"/>
+      <w:numFmt w:val="lowerRoman"/>
+      <w:lvlText w:val="%9."/>
+      <w:lvlJc w:val="right"/>
+      <w:pPr>
+        <w:ind w:left="6480" w:hanging="180"/>
+      </w:pPr>
+    </w:lvl>
+  </w:abstractNum>
+  <w:abstractNum w:abstractNumId="2" w15:restartNumberingAfterBreak="0">
     <w:nsid w:val="0E894638"/>
     <w:multiLevelType w:val="hybridMultilevel"/>
     <w:tmpl w:val="91DC4090"/>
@@ -3100,7 +3831,7 @@
         <w:rFonts w:ascii="Symbol" w:hAnsi="Symbol" w:hint="default"/>
       </w:rPr>
     </w:lvl>
-    <w:lvl w:ilvl="4" w:tplc="04090019" w:tentative="1">
+    <w:lvl w:ilvl="4" w:tplc="04090019">
       <w:start w:val="1"/>
       <w:numFmt w:val="lowerLetter"/>
       <w:lvlText w:val="%5."/>
@@ -3146,7 +3877,7 @@
       </w:pPr>
     </w:lvl>
   </w:abstractNum>
-  <w:abstractNum w:abstractNumId="2" w15:restartNumberingAfterBreak="0">
+  <w:abstractNum w:abstractNumId="3" w15:restartNumberingAfterBreak="0">
     <w:nsid w:val="14C033C1"/>
     <w:multiLevelType w:val="hybridMultilevel"/>
     <w:tmpl w:val="51549E26"/>
@@ -3232,7 +3963,7 @@
       </w:pPr>
     </w:lvl>
   </w:abstractNum>
-  <w:abstractNum w:abstractNumId="3" w15:restartNumberingAfterBreak="0">
+  <w:abstractNum w:abstractNumId="4" w15:restartNumberingAfterBreak="0">
     <w:nsid w:val="1A3A4F52"/>
     <w:multiLevelType w:val="multilevel"/>
     <w:tmpl w:val="02840528"/>
@@ -3345,7 +4076,7 @@
       </w:pPr>
     </w:lvl>
   </w:abstractNum>
-  <w:abstractNum w:abstractNumId="4" w15:restartNumberingAfterBreak="0">
+  <w:abstractNum w:abstractNumId="5" w15:restartNumberingAfterBreak="0">
     <w:nsid w:val="1D7E25E4"/>
     <w:multiLevelType w:val="multilevel"/>
     <w:tmpl w:val="02840528"/>
@@ -3458,7 +4189,7 @@
       </w:pPr>
     </w:lvl>
   </w:abstractNum>
-  <w:abstractNum w:abstractNumId="5" w15:restartNumberingAfterBreak="0">
+  <w:abstractNum w:abstractNumId="6" w15:restartNumberingAfterBreak="0">
     <w:nsid w:val="1F4674F0"/>
     <w:multiLevelType w:val="hybridMultilevel"/>
     <w:tmpl w:val="B2C4768C"/>
@@ -3544,7 +4275,7 @@
       </w:pPr>
     </w:lvl>
   </w:abstractNum>
-  <w:abstractNum w:abstractNumId="6" w15:restartNumberingAfterBreak="0">
+  <w:abstractNum w:abstractNumId="7" w15:restartNumberingAfterBreak="0">
     <w:nsid w:val="2C421761"/>
     <w:multiLevelType w:val="hybridMultilevel"/>
     <w:tmpl w:val="16DC4278"/>
@@ -3630,7 +4361,93 @@
       </w:pPr>
     </w:lvl>
   </w:abstractNum>
-  <w:abstractNum w:abstractNumId="7" w15:restartNumberingAfterBreak="0">
+  <w:abstractNum w:abstractNumId="8" w15:restartNumberingAfterBreak="0">
+    <w:nsid w:val="2C4468A5"/>
+    <w:multiLevelType w:val="hybridMultilevel"/>
+    <w:tmpl w:val="7F52D67A"/>
+    <w:lvl w:ilvl="0" w:tplc="0409000F">
+      <w:start w:val="1"/>
+      <w:numFmt w:val="decimal"/>
+      <w:lvlText w:val="%1."/>
+      <w:lvlJc w:val="left"/>
+      <w:pPr>
+        <w:ind w:left="720" w:hanging="360"/>
+      </w:pPr>
+    </w:lvl>
+    <w:lvl w:ilvl="1" w:tplc="04090019" w:tentative="1">
+      <w:start w:val="1"/>
+      <w:numFmt w:val="lowerLetter"/>
+      <w:lvlText w:val="%2."/>
+      <w:lvlJc w:val="left"/>
+      <w:pPr>
+        <w:ind w:left="1440" w:hanging="360"/>
+      </w:pPr>
+    </w:lvl>
+    <w:lvl w:ilvl="2" w:tplc="0409001B" w:tentative="1">
+      <w:start w:val="1"/>
+      <w:numFmt w:val="lowerRoman"/>
+      <w:lvlText w:val="%3."/>
+      <w:lvlJc w:val="right"/>
+      <w:pPr>
+        <w:ind w:left="2160" w:hanging="180"/>
+      </w:pPr>
+    </w:lvl>
+    <w:lvl w:ilvl="3" w:tplc="0409000F" w:tentative="1">
+      <w:start w:val="1"/>
+      <w:numFmt w:val="decimal"/>
+      <w:lvlText w:val="%4."/>
+      <w:lvlJc w:val="left"/>
+      <w:pPr>
+        <w:ind w:left="2880" w:hanging="360"/>
+      </w:pPr>
+    </w:lvl>
+    <w:lvl w:ilvl="4" w:tplc="04090019" w:tentative="1">
+      <w:start w:val="1"/>
+      <w:numFmt w:val="lowerLetter"/>
+      <w:lvlText w:val="%5."/>
+      <w:lvlJc w:val="left"/>
+      <w:pPr>
+        <w:ind w:left="3600" w:hanging="360"/>
+      </w:pPr>
+    </w:lvl>
+    <w:lvl w:ilvl="5" w:tplc="0409001B" w:tentative="1">
+      <w:start w:val="1"/>
+      <w:numFmt w:val="lowerRoman"/>
+      <w:lvlText w:val="%6."/>
+      <w:lvlJc w:val="right"/>
+      <w:pPr>
+        <w:ind w:left="4320" w:hanging="180"/>
+      </w:pPr>
+    </w:lvl>
+    <w:lvl w:ilvl="6" w:tplc="0409000F" w:tentative="1">
+      <w:start w:val="1"/>
+      <w:numFmt w:val="decimal"/>
+      <w:lvlText w:val="%7."/>
+      <w:lvlJc w:val="left"/>
+      <w:pPr>
+        <w:ind w:left="5040" w:hanging="360"/>
+      </w:pPr>
+    </w:lvl>
+    <w:lvl w:ilvl="7" w:tplc="04090019" w:tentative="1">
+      <w:start w:val="1"/>
+      <w:numFmt w:val="lowerLetter"/>
+      <w:lvlText w:val="%8."/>
+      <w:lvlJc w:val="left"/>
+      <w:pPr>
+        <w:ind w:left="5760" w:hanging="360"/>
+      </w:pPr>
+    </w:lvl>
+    <w:lvl w:ilvl="8" w:tplc="0409001B" w:tentative="1">
+      <w:start w:val="1"/>
+      <w:numFmt w:val="lowerRoman"/>
+      <w:lvlText w:val="%9."/>
+      <w:lvlJc w:val="right"/>
+      <w:pPr>
+        <w:ind w:left="6480" w:hanging="180"/>
+      </w:pPr>
+    </w:lvl>
+  </w:abstractNum>
+  <w:abstractNum w:abstractNumId="9" w15:restartNumberingAfterBreak="0">
     <w:nsid w:val="36E66267"/>
     <w:multiLevelType w:val="hybridMultilevel"/>
     <w:tmpl w:val="AA6C9528"/>
@@ -3716,7 +4533,179 @@
       </w:pPr>
     </w:lvl>
   </w:abstractNum>
-  <w:abstractNum w:abstractNumId="8" w15:restartNumberingAfterBreak="0">
+  <w:abstractNum w:abstractNumId="10" w15:restartNumberingAfterBreak="0">
+    <w:nsid w:val="3B6F613D"/>
+    <w:multiLevelType w:val="hybridMultilevel"/>
+    <w:tmpl w:val="47725514"/>
+    <w:lvl w:ilvl="0" w:tplc="0409000F">
+      <w:start w:val="1"/>
+      <w:numFmt w:val="decimal"/>
+      <w:lvlText w:val="%1."/>
+      <w:lvlJc w:val="left"/>
+      <w:pPr>
+        <w:ind w:left="720" w:hanging="360"/>
+      </w:pPr>
+    </w:lvl>
+    <w:lvl w:ilvl="1" w:tplc="04090019" w:tentative="1">
+      <w:start w:val="1"/>
+      <w:numFmt w:val="lowerLetter"/>
+      <w:lvlText w:val="%2."/>
+      <w:lvlJc w:val="left"/>
+      <w:pPr>
+        <w:ind w:left="1440" w:hanging="360"/>
+      </w:pPr>
+    </w:lvl>
+    <w:lvl w:ilvl="2" w:tplc="0409001B" w:tentative="1">
+      <w:start w:val="1"/>
+      <w:numFmt w:val="lowerRoman"/>
+      <w:lvlText w:val="%3."/>
+      <w:lvlJc w:val="right"/>
+      <w:pPr>
+        <w:ind w:left="2160" w:hanging="180"/>
+      </w:pPr>
+    </w:lvl>
+    <w:lvl w:ilvl="3" w:tplc="0409000F" w:tentative="1">
+      <w:start w:val="1"/>
+      <w:numFmt w:val="decimal"/>
+      <w:lvlText w:val="%4."/>
+      <w:lvlJc w:val="left"/>
+      <w:pPr>
+        <w:ind w:left="2880" w:hanging="360"/>
+      </w:pPr>
+    </w:lvl>
+    <w:lvl w:ilvl="4" w:tplc="04090019" w:tentative="1">
+      <w:start w:val="1"/>
+      <w:numFmt w:val="lowerLetter"/>
+      <w:lvlText w:val="%5."/>
+      <w:lvlJc w:val="left"/>
+      <w:pPr>
+        <w:ind w:left="3600" w:hanging="360"/>
+      </w:pPr>
+    </w:lvl>
+    <w:lvl w:ilvl="5" w:tplc="0409001B" w:tentative="1">
+      <w:start w:val="1"/>
+      <w:numFmt w:val="lowerRoman"/>
+      <w:lvlText w:val="%6."/>
+      <w:lvlJc w:val="right"/>
+      <w:pPr>
+        <w:ind w:left="4320" w:hanging="180"/>
+      </w:pPr>
+    </w:lvl>
+    <w:lvl w:ilvl="6" w:tplc="0409000F" w:tentative="1">
+      <w:start w:val="1"/>
+      <w:numFmt w:val="decimal"/>
+      <w:lvlText w:val="%7."/>
+      <w:lvlJc w:val="left"/>
+      <w:pPr>
+        <w:ind w:left="5040" w:hanging="360"/>
+      </w:pPr>
+    </w:lvl>
+    <w:lvl w:ilvl="7" w:tplc="04090019" w:tentative="1">
+      <w:start w:val="1"/>
+      <w:numFmt w:val="lowerLetter"/>
+      <w:lvlText w:val="%8."/>
+      <w:lvlJc w:val="left"/>
+      <w:pPr>
+        <w:ind w:left="5760" w:hanging="360"/>
+      </w:pPr>
+    </w:lvl>
+    <w:lvl w:ilvl="8" w:tplc="0409001B" w:tentative="1">
+      <w:start w:val="1"/>
+      <w:numFmt w:val="lowerRoman"/>
+      <w:lvlText w:val="%9."/>
+      <w:lvlJc w:val="right"/>
+      <w:pPr>
+        <w:ind w:left="6480" w:hanging="180"/>
+      </w:pPr>
+    </w:lvl>
+  </w:abstractNum>
+  <w:abstractNum w:abstractNumId="11" w15:restartNumberingAfterBreak="0">
+    <w:nsid w:val="42B2774A"/>
+    <w:multiLevelType w:val="hybridMultilevel"/>
+    <w:tmpl w:val="4D5051C2"/>
+    <w:lvl w:ilvl="0" w:tplc="0409000F">
+      <w:start w:val="1"/>
+      <w:numFmt w:val="decimal"/>
+      <w:lvlText w:val="%1."/>
+      <w:lvlJc w:val="left"/>
+      <w:pPr>
+        <w:ind w:left="720" w:hanging="360"/>
+      </w:pPr>
+    </w:lvl>
+    <w:lvl w:ilvl="1" w:tplc="04090019" w:tentative="1">
+      <w:start w:val="1"/>
+      <w:numFmt w:val="lowerLetter"/>
+      <w:lvlText w:val="%2."/>
+      <w:lvlJc w:val="left"/>
+      <w:pPr>
+        <w:ind w:left="1440" w:hanging="360"/>
+      </w:pPr>
+    </w:lvl>
+    <w:lvl w:ilvl="2" w:tplc="0409001B" w:tentative="1">
+      <w:start w:val="1"/>
+      <w:numFmt w:val="lowerRoman"/>
+      <w:lvlText w:val="%3."/>
+      <w:lvlJc w:val="right"/>
+      <w:pPr>
+        <w:ind w:left="2160" w:hanging="180"/>
+      </w:pPr>
+    </w:lvl>
+    <w:lvl w:ilvl="3" w:tplc="0409000F" w:tentative="1">
+      <w:start w:val="1"/>
+      <w:numFmt w:val="decimal"/>
+      <w:lvlText w:val="%4."/>
+      <w:lvlJc w:val="left"/>
+      <w:pPr>
+        <w:ind w:left="2880" w:hanging="360"/>
+      </w:pPr>
+    </w:lvl>
+    <w:lvl w:ilvl="4" w:tplc="04090019" w:tentative="1">
+      <w:start w:val="1"/>
+      <w:numFmt w:val="lowerLetter"/>
+      <w:lvlText w:val="%5."/>
+      <w:lvlJc w:val="left"/>
+      <w:pPr>
+        <w:ind w:left="3600" w:hanging="360"/>
+      </w:pPr>
+    </w:lvl>
+    <w:lvl w:ilvl="5" w:tplc="0409001B" w:tentative="1">
+      <w:start w:val="1"/>
+      <w:numFmt w:val="lowerRoman"/>
+      <w:lvlText w:val="%6."/>
+      <w:lvlJc w:val="right"/>
+      <w:pPr>
+        <w:ind w:left="4320" w:hanging="180"/>
+      </w:pPr>
+    </w:lvl>
+    <w:lvl w:ilvl="6" w:tplc="0409000F" w:tentative="1">
+      <w:start w:val="1"/>
+      <w:numFmt w:val="decimal"/>
+      <w:lvlText w:val="%7."/>
+      <w:lvlJc w:val="left"/>
+      <w:pPr>
+        <w:ind w:left="5040" w:hanging="360"/>
+      </w:pPr>
+    </w:lvl>
+    <w:lvl w:ilvl="7" w:tplc="04090019" w:tentative="1">
+      <w:start w:val="1"/>
+      <w:numFmt w:val="lowerLetter"/>
+      <w:lvlText w:val="%8."/>
+      <w:lvlJc w:val="left"/>
+      <w:pPr>
+        <w:ind w:left="5760" w:hanging="360"/>
+      </w:pPr>
+    </w:lvl>
+    <w:lvl w:ilvl="8" w:tplc="0409001B" w:tentative="1">
+      <w:start w:val="1"/>
+      <w:numFmt w:val="lowerRoman"/>
+      <w:lvlText w:val="%9."/>
+      <w:lvlJc w:val="right"/>
+      <w:pPr>
+        <w:ind w:left="6480" w:hanging="180"/>
+      </w:pPr>
+    </w:lvl>
+  </w:abstractNum>
+  <w:abstractNum w:abstractNumId="12" w15:restartNumberingAfterBreak="0">
     <w:nsid w:val="448C7A61"/>
     <w:multiLevelType w:val="multilevel"/>
     <w:tmpl w:val="0409001F"/>
@@ -3802,7 +4791,93 @@
       </w:pPr>
     </w:lvl>
   </w:abstractNum>
-  <w:abstractNum w:abstractNumId="9" w15:restartNumberingAfterBreak="0">
+  <w:abstractNum w:abstractNumId="13" w15:restartNumberingAfterBreak="0">
+    <w:nsid w:val="549C1B24"/>
+    <w:multiLevelType w:val="hybridMultilevel"/>
+    <w:tmpl w:val="D388BD56"/>
+    <w:lvl w:ilvl="0" w:tplc="0409000F">
+      <w:start w:val="1"/>
+      <w:numFmt w:val="decimal"/>
+      <w:lvlText w:val="%1."/>
+      <w:lvlJc w:val="left"/>
+      <w:pPr>
+        <w:ind w:left="720" w:hanging="360"/>
+      </w:pPr>
+    </w:lvl>
+    <w:lvl w:ilvl="1" w:tplc="04090019" w:tentative="1">
+      <w:start w:val="1"/>
+      <w:numFmt w:val="lowerLetter"/>
+      <w:lvlText w:val="%2."/>
+      <w:lvlJc w:val="left"/>
+      <w:pPr>
+        <w:ind w:left="1440" w:hanging="360"/>
+      </w:pPr>
+    </w:lvl>
+    <w:lvl w:ilvl="2" w:tplc="0409001B" w:tentative="1">
+      <w:start w:val="1"/>
+      <w:numFmt w:val="lowerRoman"/>
+      <w:lvlText w:val="%3."/>
+      <w:lvlJc w:val="right"/>
+      <w:pPr>
+        <w:ind w:left="2160" w:hanging="180"/>
+      </w:pPr>
+    </w:lvl>
+    <w:lvl w:ilvl="3" w:tplc="0409000F" w:tentative="1">
+      <w:start w:val="1"/>
+      <w:numFmt w:val="decimal"/>
+      <w:lvlText w:val="%4."/>
+      <w:lvlJc w:val="left"/>
+      <w:pPr>
+        <w:ind w:left="2880" w:hanging="360"/>
+      </w:pPr>
+    </w:lvl>
+    <w:lvl w:ilvl="4" w:tplc="04090019" w:tentative="1">
+      <w:start w:val="1"/>
+      <w:numFmt w:val="lowerLetter"/>
+      <w:lvlText w:val="%5."/>
+      <w:lvlJc w:val="left"/>
+      <w:pPr>
+        <w:ind w:left="3600" w:hanging="360"/>
+      </w:pPr>
+    </w:lvl>
+    <w:lvl w:ilvl="5" w:tplc="0409001B" w:tentative="1">
+      <w:start w:val="1"/>
+      <w:numFmt w:val="lowerRoman"/>
+      <w:lvlText w:val="%6."/>
+      <w:lvlJc w:val="right"/>
+      <w:pPr>
+        <w:ind w:left="4320" w:hanging="180"/>
+      </w:pPr>
+    </w:lvl>
+    <w:lvl w:ilvl="6" w:tplc="0409000F" w:tentative="1">
+      <w:start w:val="1"/>
+      <w:numFmt w:val="decimal"/>
+      <w:lvlText w:val="%7."/>
+      <w:lvlJc w:val="left"/>
+      <w:pPr>
+        <w:ind w:left="5040" w:hanging="360"/>
+      </w:pPr>
+    </w:lvl>
+    <w:lvl w:ilvl="7" w:tplc="04090019" w:tentative="1">
+      <w:start w:val="1"/>
+      <w:numFmt w:val="lowerLetter"/>
+      <w:lvlText w:val="%8."/>
+      <w:lvlJc w:val="left"/>
+      <w:pPr>
+        <w:ind w:left="5760" w:hanging="360"/>
+      </w:pPr>
+    </w:lvl>
+    <w:lvl w:ilvl="8" w:tplc="0409001B" w:tentative="1">
+      <w:start w:val="1"/>
+      <w:numFmt w:val="lowerRoman"/>
+      <w:lvlText w:val="%9."/>
+      <w:lvlJc w:val="right"/>
+      <w:pPr>
+        <w:ind w:left="6480" w:hanging="180"/>
+      </w:pPr>
+    </w:lvl>
+  </w:abstractNum>
+  <w:abstractNum w:abstractNumId="14" w15:restartNumberingAfterBreak="0">
     <w:nsid w:val="56750971"/>
     <w:multiLevelType w:val="hybridMultilevel"/>
     <w:tmpl w:val="C0E0097C"/>
@@ -3888,7 +4963,265 @@
       </w:pPr>
     </w:lvl>
   </w:abstractNum>
-  <w:abstractNum w:abstractNumId="10" w15:restartNumberingAfterBreak="0">
+  <w:abstractNum w:abstractNumId="15" w15:restartNumberingAfterBreak="0">
+    <w:nsid w:val="5A814FDB"/>
+    <w:multiLevelType w:val="hybridMultilevel"/>
+    <w:tmpl w:val="80108CEE"/>
+    <w:lvl w:ilvl="0" w:tplc="0409000F">
+      <w:start w:val="1"/>
+      <w:numFmt w:val="decimal"/>
+      <w:lvlText w:val="%1."/>
+      <w:lvlJc w:val="left"/>
+      <w:pPr>
+        <w:ind w:left="720" w:hanging="360"/>
+      </w:pPr>
+    </w:lvl>
+    <w:lvl w:ilvl="1" w:tplc="04090019" w:tentative="1">
+      <w:start w:val="1"/>
+      <w:numFmt w:val="lowerLetter"/>
+      <w:lvlText w:val="%2."/>
+      <w:lvlJc w:val="left"/>
+      <w:pPr>
+        <w:ind w:left="1440" w:hanging="360"/>
+      </w:pPr>
+    </w:lvl>
+    <w:lvl w:ilvl="2" w:tplc="0409001B" w:tentative="1">
+      <w:start w:val="1"/>
+      <w:numFmt w:val="lowerRoman"/>
+      <w:lvlText w:val="%3."/>
+      <w:lvlJc w:val="right"/>
+      <w:pPr>
+        <w:ind w:left="2160" w:hanging="180"/>
+      </w:pPr>
+    </w:lvl>
+    <w:lvl w:ilvl="3" w:tplc="0409000F" w:tentative="1">
+      <w:start w:val="1"/>
+      <w:numFmt w:val="decimal"/>
+      <w:lvlText w:val="%4."/>
+      <w:lvlJc w:val="left"/>
+      <w:pPr>
+        <w:ind w:left="2880" w:hanging="360"/>
+      </w:pPr>
+    </w:lvl>
+    <w:lvl w:ilvl="4" w:tplc="04090019" w:tentative="1">
+      <w:start w:val="1"/>
+      <w:numFmt w:val="lowerLetter"/>
+      <w:lvlText w:val="%5."/>
+      <w:lvlJc w:val="left"/>
+      <w:pPr>
+        <w:ind w:left="3600" w:hanging="360"/>
+      </w:pPr>
+    </w:lvl>
+    <w:lvl w:ilvl="5" w:tplc="0409001B" w:tentative="1">
+      <w:start w:val="1"/>
+      <w:numFmt w:val="lowerRoman"/>
+      <w:lvlText w:val="%6."/>
+      <w:lvlJc w:val="right"/>
+      <w:pPr>
+        <w:ind w:left="4320" w:hanging="180"/>
+      </w:pPr>
+    </w:lvl>
+    <w:lvl w:ilvl="6" w:tplc="0409000F" w:tentative="1">
+      <w:start w:val="1"/>
+      <w:numFmt w:val="decimal"/>
+      <w:lvlText w:val="%7."/>
+      <w:lvlJc w:val="left"/>
+      <w:pPr>
+        <w:ind w:left="5040" w:hanging="360"/>
+      </w:pPr>
+    </w:lvl>
+    <w:lvl w:ilvl="7" w:tplc="04090019" w:tentative="1">
+      <w:start w:val="1"/>
+      <w:numFmt w:val="lowerLetter"/>
+      <w:lvlText w:val="%8."/>
+      <w:lvlJc w:val="left"/>
+      <w:pPr>
+        <w:ind w:left="5760" w:hanging="360"/>
+      </w:pPr>
+    </w:lvl>
+    <w:lvl w:ilvl="8" w:tplc="0409001B" w:tentative="1">
+      <w:start w:val="1"/>
+      <w:numFmt w:val="lowerRoman"/>
+      <w:lvlText w:val="%9."/>
+      <w:lvlJc w:val="right"/>
+      <w:pPr>
+        <w:ind w:left="6480" w:hanging="180"/>
+      </w:pPr>
+    </w:lvl>
+  </w:abstractNum>
+  <w:abstractNum w:abstractNumId="16" w15:restartNumberingAfterBreak="0">
+    <w:nsid w:val="5AF64A15"/>
+    <w:multiLevelType w:val="hybridMultilevel"/>
+    <w:tmpl w:val="AF54CDC6"/>
+    <w:lvl w:ilvl="0" w:tplc="0409000F">
+      <w:start w:val="1"/>
+      <w:numFmt w:val="decimal"/>
+      <w:lvlText w:val="%1."/>
+      <w:lvlJc w:val="left"/>
+      <w:pPr>
+        <w:ind w:left="720" w:hanging="360"/>
+      </w:pPr>
+    </w:lvl>
+    <w:lvl w:ilvl="1" w:tplc="04090019" w:tentative="1">
+      <w:start w:val="1"/>
+      <w:numFmt w:val="lowerLetter"/>
+      <w:lvlText w:val="%2."/>
+      <w:lvlJc w:val="left"/>
+      <w:pPr>
+        <w:ind w:left="1440" w:hanging="360"/>
+      </w:pPr>
+    </w:lvl>
+    <w:lvl w:ilvl="2" w:tplc="0409001B" w:tentative="1">
+      <w:start w:val="1"/>
+      <w:numFmt w:val="lowerRoman"/>
+      <w:lvlText w:val="%3."/>
+      <w:lvlJc w:val="right"/>
+      <w:pPr>
+        <w:ind w:left="2160" w:hanging="180"/>
+      </w:pPr>
+    </w:lvl>
+    <w:lvl w:ilvl="3" w:tplc="0409000F" w:tentative="1">
+      <w:start w:val="1"/>
+      <w:numFmt w:val="decimal"/>
+      <w:lvlText w:val="%4."/>
+      <w:lvlJc w:val="left"/>
+      <w:pPr>
+        <w:ind w:left="2880" w:hanging="360"/>
+      </w:pPr>
+    </w:lvl>
+    <w:lvl w:ilvl="4" w:tplc="04090019" w:tentative="1">
+      <w:start w:val="1"/>
+      <w:numFmt w:val="lowerLetter"/>
+      <w:lvlText w:val="%5."/>
+      <w:lvlJc w:val="left"/>
+      <w:pPr>
+        <w:ind w:left="3600" w:hanging="360"/>
+      </w:pPr>
+    </w:lvl>
+    <w:lvl w:ilvl="5" w:tplc="0409001B" w:tentative="1">
+      <w:start w:val="1"/>
+      <w:numFmt w:val="lowerRoman"/>
+      <w:lvlText w:val="%6."/>
+      <w:lvlJc w:val="right"/>
+      <w:pPr>
+        <w:ind w:left="4320" w:hanging="180"/>
+      </w:pPr>
+    </w:lvl>
+    <w:lvl w:ilvl="6" w:tplc="0409000F" w:tentative="1">
+      <w:start w:val="1"/>
+      <w:numFmt w:val="decimal"/>
+      <w:lvlText w:val="%7."/>
+      <w:lvlJc w:val="left"/>
+      <w:pPr>
+        <w:ind w:left="5040" w:hanging="360"/>
+      </w:pPr>
+    </w:lvl>
+    <w:lvl w:ilvl="7" w:tplc="04090019" w:tentative="1">
+      <w:start w:val="1"/>
+      <w:numFmt w:val="lowerLetter"/>
+      <w:lvlText w:val="%8."/>
+      <w:lvlJc w:val="left"/>
+      <w:pPr>
+        <w:ind w:left="5760" w:hanging="360"/>
+      </w:pPr>
+    </w:lvl>
+    <w:lvl w:ilvl="8" w:tplc="0409001B" w:tentative="1">
+      <w:start w:val="1"/>
+      <w:numFmt w:val="lowerRoman"/>
+      <w:lvlText w:val="%9."/>
+      <w:lvlJc w:val="right"/>
+      <w:pPr>
+        <w:ind w:left="6480" w:hanging="180"/>
+      </w:pPr>
+    </w:lvl>
+  </w:abstractNum>
+  <w:abstractNum w:abstractNumId="17" w15:restartNumberingAfterBreak="0">
+    <w:nsid w:val="60E50F5D"/>
+    <w:multiLevelType w:val="hybridMultilevel"/>
+    <w:tmpl w:val="1A3A9E0E"/>
+    <w:lvl w:ilvl="0" w:tplc="0409000F">
+      <w:start w:val="1"/>
+      <w:numFmt w:val="decimal"/>
+      <w:lvlText w:val="%1."/>
+      <w:lvlJc w:val="left"/>
+      <w:pPr>
+        <w:ind w:left="720" w:hanging="360"/>
+      </w:pPr>
+    </w:lvl>
+    <w:lvl w:ilvl="1" w:tplc="04090019" w:tentative="1">
+      <w:start w:val="1"/>
+      <w:numFmt w:val="lowerLetter"/>
+      <w:lvlText w:val="%2."/>
+      <w:lvlJc w:val="left"/>
+      <w:pPr>
+        <w:ind w:left="1440" w:hanging="360"/>
+      </w:pPr>
+    </w:lvl>
+    <w:lvl w:ilvl="2" w:tplc="0409001B" w:tentative="1">
+      <w:start w:val="1"/>
+      <w:numFmt w:val="lowerRoman"/>
+      <w:lvlText w:val="%3."/>
+      <w:lvlJc w:val="right"/>
+      <w:pPr>
+        <w:ind w:left="2160" w:hanging="180"/>
+      </w:pPr>
+    </w:lvl>
+    <w:lvl w:ilvl="3" w:tplc="0409000F" w:tentative="1">
+      <w:start w:val="1"/>
+      <w:numFmt w:val="decimal"/>
+      <w:lvlText w:val="%4."/>
+      <w:lvlJc w:val="left"/>
+      <w:pPr>
+        <w:ind w:left="2880" w:hanging="360"/>
+      </w:pPr>
+    </w:lvl>
+    <w:lvl w:ilvl="4" w:tplc="04090019" w:tentative="1">
+      <w:start w:val="1"/>
+      <w:numFmt w:val="lowerLetter"/>
+      <w:lvlText w:val="%5."/>
+      <w:lvlJc w:val="left"/>
+      <w:pPr>
+        <w:ind w:left="3600" w:hanging="360"/>
+      </w:pPr>
+    </w:lvl>
+    <w:lvl w:ilvl="5" w:tplc="0409001B" w:tentative="1">
+      <w:start w:val="1"/>
+      <w:numFmt w:val="lowerRoman"/>
+      <w:lvlText w:val="%6."/>
+      <w:lvlJc w:val="right"/>
+      <w:pPr>
+        <w:ind w:left="4320" w:hanging="180"/>
+      </w:pPr>
+    </w:lvl>
+    <w:lvl w:ilvl="6" w:tplc="0409000F" w:tentative="1">
+      <w:start w:val="1"/>
+      <w:numFmt w:val="decimal"/>
+      <w:lvlText w:val="%7."/>
+      <w:lvlJc w:val="left"/>
+      <w:pPr>
+        <w:ind w:left="5040" w:hanging="360"/>
+      </w:pPr>
+    </w:lvl>
+    <w:lvl w:ilvl="7" w:tplc="04090019" w:tentative="1">
+      <w:start w:val="1"/>
+      <w:numFmt w:val="lowerLetter"/>
+      <w:lvlText w:val="%8."/>
+      <w:lvlJc w:val="left"/>
+      <w:pPr>
+        <w:ind w:left="5760" w:hanging="360"/>
+      </w:pPr>
+    </w:lvl>
+    <w:lvl w:ilvl="8" w:tplc="0409001B" w:tentative="1">
+      <w:start w:val="1"/>
+      <w:numFmt w:val="lowerRoman"/>
+      <w:lvlText w:val="%9."/>
+      <w:lvlJc w:val="right"/>
+      <w:pPr>
+        <w:ind w:left="6480" w:hanging="180"/>
+      </w:pPr>
+    </w:lvl>
+  </w:abstractNum>
+  <w:abstractNum w:abstractNumId="18" w15:restartNumberingAfterBreak="0">
     <w:nsid w:val="63CE1E2D"/>
     <w:multiLevelType w:val="hybridMultilevel"/>
     <w:tmpl w:val="D8B64C7A"/>
@@ -3974,7 +5307,7 @@
       </w:pPr>
     </w:lvl>
   </w:abstractNum>
-  <w:abstractNum w:abstractNumId="11" w15:restartNumberingAfterBreak="0">
+  <w:abstractNum w:abstractNumId="19" w15:restartNumberingAfterBreak="0">
     <w:nsid w:val="64747397"/>
     <w:multiLevelType w:val="hybridMultilevel"/>
     <w:tmpl w:val="933259FC"/>
@@ -4060,7 +5393,93 @@
       </w:pPr>
     </w:lvl>
   </w:abstractNum>
-  <w:abstractNum w:abstractNumId="12" w15:restartNumberingAfterBreak="0">
+  <w:abstractNum w:abstractNumId="20" w15:restartNumberingAfterBreak="0">
+    <w:nsid w:val="659271D6"/>
+    <w:multiLevelType w:val="hybridMultilevel"/>
+    <w:tmpl w:val="F0D251C6"/>
+    <w:lvl w:ilvl="0" w:tplc="0409000F">
+      <w:start w:val="1"/>
+      <w:numFmt w:val="decimal"/>
+      <w:lvlText w:val="%1."/>
+      <w:lvlJc w:val="left"/>
+      <w:pPr>
+        <w:ind w:left="720" w:hanging="360"/>
+      </w:pPr>
+    </w:lvl>
+    <w:lvl w:ilvl="1" w:tplc="04090019" w:tentative="1">
+      <w:start w:val="1"/>
+      <w:numFmt w:val="lowerLetter"/>
+      <w:lvlText w:val="%2."/>
+      <w:lvlJc w:val="left"/>
+      <w:pPr>
+        <w:ind w:left="1440" w:hanging="360"/>
+      </w:pPr>
+    </w:lvl>
+    <w:lvl w:ilvl="2" w:tplc="0409001B" w:tentative="1">
+      <w:start w:val="1"/>
+      <w:numFmt w:val="lowerRoman"/>
+      <w:lvlText w:val="%3."/>
+      <w:lvlJc w:val="right"/>
+      <w:pPr>
+        <w:ind w:left="2160" w:hanging="180"/>
+      </w:pPr>
+    </w:lvl>
+    <w:lvl w:ilvl="3" w:tplc="0409000F" w:tentative="1">
+      <w:start w:val="1"/>
+      <w:numFmt w:val="decimal"/>
+      <w:lvlText w:val="%4."/>
+      <w:lvlJc w:val="left"/>
+      <w:pPr>
+        <w:ind w:left="2880" w:hanging="360"/>
+      </w:pPr>
+    </w:lvl>
+    <w:lvl w:ilvl="4" w:tplc="04090019" w:tentative="1">
+      <w:start w:val="1"/>
+      <w:numFmt w:val="lowerLetter"/>
+      <w:lvlText w:val="%5."/>
+      <w:lvlJc w:val="left"/>
+      <w:pPr>
+        <w:ind w:left="3600" w:hanging="360"/>
+      </w:pPr>
+    </w:lvl>
+    <w:lvl w:ilvl="5" w:tplc="0409001B" w:tentative="1">
+      <w:start w:val="1"/>
+      <w:numFmt w:val="lowerRoman"/>
+      <w:lvlText w:val="%6."/>
+      <w:lvlJc w:val="right"/>
+      <w:pPr>
+        <w:ind w:left="4320" w:hanging="180"/>
+      </w:pPr>
+    </w:lvl>
+    <w:lvl w:ilvl="6" w:tplc="0409000F" w:tentative="1">
+      <w:start w:val="1"/>
+      <w:numFmt w:val="decimal"/>
+      <w:lvlText w:val="%7."/>
+      <w:lvlJc w:val="left"/>
+      <w:pPr>
+        <w:ind w:left="5040" w:hanging="360"/>
+      </w:pPr>
+    </w:lvl>
+    <w:lvl w:ilvl="7" w:tplc="04090019" w:tentative="1">
+      <w:start w:val="1"/>
+      <w:numFmt w:val="lowerLetter"/>
+      <w:lvlText w:val="%8."/>
+      <w:lvlJc w:val="left"/>
+      <w:pPr>
+        <w:ind w:left="5760" w:hanging="360"/>
+      </w:pPr>
+    </w:lvl>
+    <w:lvl w:ilvl="8" w:tplc="0409001B" w:tentative="1">
+      <w:start w:val="1"/>
+      <w:numFmt w:val="lowerRoman"/>
+      <w:lvlText w:val="%9."/>
+      <w:lvlJc w:val="right"/>
+      <w:pPr>
+        <w:ind w:left="6480" w:hanging="180"/>
+      </w:pPr>
+    </w:lvl>
+  </w:abstractNum>
+  <w:abstractNum w:abstractNumId="21" w15:restartNumberingAfterBreak="0">
     <w:nsid w:val="67FF74D3"/>
     <w:multiLevelType w:val="hybridMultilevel"/>
     <w:tmpl w:val="12E64A24"/>
@@ -4146,7 +5565,7 @@
       </w:pPr>
     </w:lvl>
   </w:abstractNum>
-  <w:abstractNum w:abstractNumId="13" w15:restartNumberingAfterBreak="0">
+  <w:abstractNum w:abstractNumId="22" w15:restartNumberingAfterBreak="0">
     <w:nsid w:val="6BF31F86"/>
     <w:multiLevelType w:val="multilevel"/>
     <w:tmpl w:val="02840528"/>
@@ -4259,7 +5678,93 @@
       </w:pPr>
     </w:lvl>
   </w:abstractNum>
-  <w:abstractNum w:abstractNumId="14" w15:restartNumberingAfterBreak="0">
+  <w:abstractNum w:abstractNumId="23" w15:restartNumberingAfterBreak="0">
+    <w:nsid w:val="6C9720AB"/>
+    <w:multiLevelType w:val="hybridMultilevel"/>
+    <w:tmpl w:val="E4704148"/>
+    <w:lvl w:ilvl="0" w:tplc="0409000F">
+      <w:start w:val="1"/>
+      <w:numFmt w:val="decimal"/>
+      <w:lvlText w:val="%1."/>
+      <w:lvlJc w:val="left"/>
+      <w:pPr>
+        <w:ind w:left="720" w:hanging="360"/>
+      </w:pPr>
+    </w:lvl>
+    <w:lvl w:ilvl="1" w:tplc="04090019" w:tentative="1">
+      <w:start w:val="1"/>
+      <w:numFmt w:val="lowerLetter"/>
+      <w:lvlText w:val="%2."/>
+      <w:lvlJc w:val="left"/>
+      <w:pPr>
+        <w:ind w:left="1440" w:hanging="360"/>
+      </w:pPr>
+    </w:lvl>
+    <w:lvl w:ilvl="2" w:tplc="0409001B" w:tentative="1">
+      <w:start w:val="1"/>
+      <w:numFmt w:val="lowerRoman"/>
+      <w:lvlText w:val="%3."/>
+      <w:lvlJc w:val="right"/>
+      <w:pPr>
+        <w:ind w:left="2160" w:hanging="180"/>
+      </w:pPr>
+    </w:lvl>
+    <w:lvl w:ilvl="3" w:tplc="0409000F" w:tentative="1">
+      <w:start w:val="1"/>
+      <w:numFmt w:val="decimal"/>
+      <w:lvlText w:val="%4."/>
+      <w:lvlJc w:val="left"/>
+      <w:pPr>
+        <w:ind w:left="2880" w:hanging="360"/>
+      </w:pPr>
+    </w:lvl>
+    <w:lvl w:ilvl="4" w:tplc="04090019" w:tentative="1">
+      <w:start w:val="1"/>
+      <w:numFmt w:val="lowerLetter"/>
+      <w:lvlText w:val="%5."/>
+      <w:lvlJc w:val="left"/>
+      <w:pPr>
+        <w:ind w:left="3600" w:hanging="360"/>
+      </w:pPr>
+    </w:lvl>
+    <w:lvl w:ilvl="5" w:tplc="0409001B" w:tentative="1">
+      <w:start w:val="1"/>
+      <w:numFmt w:val="lowerRoman"/>
+      <w:lvlText w:val="%6."/>
+      <w:lvlJc w:val="right"/>
+      <w:pPr>
+        <w:ind w:left="4320" w:hanging="180"/>
+      </w:pPr>
+    </w:lvl>
+    <w:lvl w:ilvl="6" w:tplc="0409000F" w:tentative="1">
+      <w:start w:val="1"/>
+      <w:numFmt w:val="decimal"/>
+      <w:lvlText w:val="%7."/>
+      <w:lvlJc w:val="left"/>
+      <w:pPr>
+        <w:ind w:left="5040" w:hanging="360"/>
+      </w:pPr>
+    </w:lvl>
+    <w:lvl w:ilvl="7" w:tplc="04090019" w:tentative="1">
+      <w:start w:val="1"/>
+      <w:numFmt w:val="lowerLetter"/>
+      <w:lvlText w:val="%8."/>
+      <w:lvlJc w:val="left"/>
+      <w:pPr>
+        <w:ind w:left="5760" w:hanging="360"/>
+      </w:pPr>
+    </w:lvl>
+    <w:lvl w:ilvl="8" w:tplc="0409001B" w:tentative="1">
+      <w:start w:val="1"/>
+      <w:numFmt w:val="lowerRoman"/>
+      <w:lvlText w:val="%9."/>
+      <w:lvlJc w:val="right"/>
+      <w:pPr>
+        <w:ind w:left="6480" w:hanging="180"/>
+      </w:pPr>
+    </w:lvl>
+  </w:abstractNum>
+  <w:abstractNum w:abstractNumId="24" w15:restartNumberingAfterBreak="0">
     <w:nsid w:val="6D275004"/>
     <w:multiLevelType w:val="multilevel"/>
     <w:tmpl w:val="02840528"/>
@@ -4372,7 +5877,7 @@
       </w:pPr>
     </w:lvl>
   </w:abstractNum>
-  <w:abstractNum w:abstractNumId="15" w15:restartNumberingAfterBreak="0">
+  <w:abstractNum w:abstractNumId="25" w15:restartNumberingAfterBreak="0">
     <w:nsid w:val="77A66D42"/>
     <w:multiLevelType w:val="hybridMultilevel"/>
     <w:tmpl w:val="7FF2DC6A"/>
@@ -4458,7 +5963,93 @@
       </w:pPr>
     </w:lvl>
   </w:abstractNum>
-  <w:abstractNum w:abstractNumId="16" w15:restartNumberingAfterBreak="0">
+  <w:abstractNum w:abstractNumId="26" w15:restartNumberingAfterBreak="0">
+    <w:nsid w:val="77B47E5A"/>
+    <w:multiLevelType w:val="hybridMultilevel"/>
+    <w:tmpl w:val="2714AA68"/>
+    <w:lvl w:ilvl="0" w:tplc="0409000F">
+      <w:start w:val="1"/>
+      <w:numFmt w:val="decimal"/>
+      <w:lvlText w:val="%1."/>
+      <w:lvlJc w:val="left"/>
+      <w:pPr>
+        <w:ind w:left="720" w:hanging="360"/>
+      </w:pPr>
+    </w:lvl>
+    <w:lvl w:ilvl="1" w:tplc="04090019" w:tentative="1">
+      <w:start w:val="1"/>
+      <w:numFmt w:val="lowerLetter"/>
+      <w:lvlText w:val="%2."/>
+      <w:lvlJc w:val="left"/>
+      <w:pPr>
+        <w:ind w:left="1440" w:hanging="360"/>
+      </w:pPr>
+    </w:lvl>
+    <w:lvl w:ilvl="2" w:tplc="0409001B" w:tentative="1">
+      <w:start w:val="1"/>
+      <w:numFmt w:val="lowerRoman"/>
+      <w:lvlText w:val="%3."/>
+      <w:lvlJc w:val="right"/>
+      <w:pPr>
+        <w:ind w:left="2160" w:hanging="180"/>
+      </w:pPr>
+    </w:lvl>
+    <w:lvl w:ilvl="3" w:tplc="0409000F" w:tentative="1">
+      <w:start w:val="1"/>
+      <w:numFmt w:val="decimal"/>
+      <w:lvlText w:val="%4."/>
+      <w:lvlJc w:val="left"/>
+      <w:pPr>
+        <w:ind w:left="2880" w:hanging="360"/>
+      </w:pPr>
+    </w:lvl>
+    <w:lvl w:ilvl="4" w:tplc="04090019" w:tentative="1">
+      <w:start w:val="1"/>
+      <w:numFmt w:val="lowerLetter"/>
+      <w:lvlText w:val="%5."/>
+      <w:lvlJc w:val="left"/>
+      <w:pPr>
+        <w:ind w:left="3600" w:hanging="360"/>
+      </w:pPr>
+    </w:lvl>
+    <w:lvl w:ilvl="5" w:tplc="0409001B" w:tentative="1">
+      <w:start w:val="1"/>
+      <w:numFmt w:val="lowerRoman"/>
+      <w:lvlText w:val="%6."/>
+      <w:lvlJc w:val="right"/>
+      <w:pPr>
+        <w:ind w:left="4320" w:hanging="180"/>
+      </w:pPr>
+    </w:lvl>
+    <w:lvl w:ilvl="6" w:tplc="0409000F" w:tentative="1">
+      <w:start w:val="1"/>
+      <w:numFmt w:val="decimal"/>
+      <w:lvlText w:val="%7."/>
+      <w:lvlJc w:val="left"/>
+      <w:pPr>
+        <w:ind w:left="5040" w:hanging="360"/>
+      </w:pPr>
+    </w:lvl>
+    <w:lvl w:ilvl="7" w:tplc="04090019" w:tentative="1">
+      <w:start w:val="1"/>
+      <w:numFmt w:val="lowerLetter"/>
+      <w:lvlText w:val="%8."/>
+      <w:lvlJc w:val="left"/>
+      <w:pPr>
+        <w:ind w:left="5760" w:hanging="360"/>
+      </w:pPr>
+    </w:lvl>
+    <w:lvl w:ilvl="8" w:tplc="0409001B" w:tentative="1">
+      <w:start w:val="1"/>
+      <w:numFmt w:val="lowerRoman"/>
+      <w:lvlText w:val="%9."/>
+      <w:lvlJc w:val="right"/>
+      <w:pPr>
+        <w:ind w:left="6480" w:hanging="180"/>
+      </w:pPr>
+    </w:lvl>
+  </w:abstractNum>
+  <w:abstractNum w:abstractNumId="27" w15:restartNumberingAfterBreak="0">
     <w:nsid w:val="790A3E82"/>
     <w:multiLevelType w:val="hybridMultilevel"/>
     <w:tmpl w:val="5F129ADC"/>
@@ -4545,61 +6136,94 @@
     </w:lvl>
   </w:abstractNum>
   <w:num w:numId="1">
-    <w:abstractNumId w:val="14"/>
+    <w:abstractNumId w:val="24"/>
   </w:num>
   <w:num w:numId="2">
-    <w:abstractNumId w:val="15"/>
+    <w:abstractNumId w:val="25"/>
   </w:num>
   <w:num w:numId="3">
+    <w:abstractNumId w:val="7"/>
+  </w:num>
+  <w:num w:numId="4">
+    <w:abstractNumId w:val="27"/>
+  </w:num>
+  <w:num w:numId="5">
+    <w:abstractNumId w:val="19"/>
+  </w:num>
+  <w:num w:numId="6">
+    <w:abstractNumId w:val="3"/>
+  </w:num>
+  <w:num w:numId="7">
+    <w:abstractNumId w:val="2"/>
+  </w:num>
+  <w:num w:numId="8">
+    <w:abstractNumId w:val="21"/>
+  </w:num>
+  <w:num w:numId="9">
     <w:abstractNumId w:val="6"/>
   </w:num>
-  <w:num w:numId="4">
-    <w:abstractNumId w:val="16"/>
-  </w:num>
-  <w:num w:numId="5">
-    <w:abstractNumId w:val="11"/>
-  </w:num>
-  <w:num w:numId="6">
-    <w:abstractNumId w:val="2"/>
-  </w:num>
-  <w:num w:numId="7">
-    <w:abstractNumId w:val="1"/>
-  </w:num>
-  <w:num w:numId="8">
-    <w:abstractNumId w:val="12"/>
-  </w:num>
-  <w:num w:numId="9">
-    <w:abstractNumId w:val="5"/>
-  </w:num>
   <w:num w:numId="10">
-    <w:abstractNumId w:val="13"/>
+    <w:abstractNumId w:val="22"/>
   </w:num>
   <w:num w:numId="11">
-    <w:abstractNumId w:val="3"/>
+    <w:abstractNumId w:val="4"/>
   </w:num>
   <w:num w:numId="12">
     <w:abstractNumId w:val="0"/>
   </w:num>
   <w:num w:numId="13">
-    <w:abstractNumId w:val="4"/>
+    <w:abstractNumId w:val="5"/>
   </w:num>
   <w:num w:numId="14">
+    <w:abstractNumId w:val="12"/>
+  </w:num>
+  <w:num w:numId="15">
+    <w:abstractNumId w:val="9"/>
+  </w:num>
+  <w:num w:numId="16">
+    <w:abstractNumId w:val="18"/>
+  </w:num>
+  <w:num w:numId="17">
+    <w:abstractNumId w:val="14"/>
+  </w:num>
+  <w:num w:numId="18">
+    <w:abstractNumId w:val="20"/>
+  </w:num>
+  <w:num w:numId="19">
+    <w:abstractNumId w:val="11"/>
+  </w:num>
+  <w:num w:numId="20">
+    <w:abstractNumId w:val="17"/>
+  </w:num>
+  <w:num w:numId="21">
+    <w:abstractNumId w:val="10"/>
+  </w:num>
+  <w:num w:numId="22">
+    <w:abstractNumId w:val="16"/>
+  </w:num>
+  <w:num w:numId="23">
+    <w:abstractNumId w:val="23"/>
+  </w:num>
+  <w:num w:numId="24">
     <w:abstractNumId w:val="8"/>
   </w:num>
-  <w:num w:numId="15">
-    <w:abstractNumId w:val="7"/>
+  <w:num w:numId="25">
+    <w:abstractNumId w:val="15"/>
   </w:num>
-  <w:num w:numId="16">
-    <w:abstractNumId w:val="10"/>
+  <w:num w:numId="26">
+    <w:abstractNumId w:val="26"/>
   </w:num>
-  <w:num w:numId="17">
-    <w:abstractNumId w:val="9"/>
+  <w:num w:numId="27">
+    <w:abstractNumId w:val="13"/>
+  </w:num>
+  <w:num w:numId="28">
+    <w:abstractNumId w:val="1"/>
   </w:num>
 </w:numbering>
 </file>
 
 <file path=word/styles.xml><?xml version="1.0" encoding="utf-8"?>
-<w:styles xmlns:mc="http://schemas.openxmlformats.org/markup-compatibility/2006" xmlns:r="http://schemas.openxmlformats.org/officeDocument/2006/relationships" xmlns:w="http://schemas.openxmlformats.org/wordprocessingml/2006/main" xmlns:w14="http://schemas.microsoft.com/office/word/2010/wordml" xmlns:w15="http://schemas.microsoft.com/office/word/2012/wordml" mc:Ignorable="w14 w15">
+<w:styles xmlns:mc="http://schemas.openxmlformats.org/markup-compatibility/2006" xmlns:r="http://schemas.openxmlformats.org/officeDocument/2006/relationships" xmlns:w="http://schemas.openxmlformats.org/wordprocessingml/2006/main" xmlns:w14="http://schemas.microsoft.com/office/word/2010/wordml" xmlns:w15="http://schemas.microsoft.com/office/word/2012/wordml" xmlns:w16cid="http://schemas.microsoft.com/office/word/2016/wordml/cid" xmlns:w16se="http://schemas.microsoft.com/office/word/2015/wordml/symex" mc:Ignorable="w14 w15 w16se w16cid">
   <w:docDefaults>
     <w:rPrDefault>
       <w:rPr>
@@ -4615,7 +6239,7 @@
       </w:pPr>
     </w:pPrDefault>
   </w:docDefaults>
-  <w:latentStyles w:defLockedState="0" w:defUIPriority="99" w:defSemiHidden="0" w:defUnhideWhenUsed="0" w:defQFormat="0" w:count="371">
+  <w:latentStyles w:defLockedState="0" w:defUIPriority="99" w:defSemiHidden="0" w:defUnhideWhenUsed="0" w:defQFormat="0" w:count="375">
     <w:lsdException w:name="Normal" w:uiPriority="0" w:qFormat="1"/>
     <w:lsdException w:name="heading 1" w:uiPriority="9" w:qFormat="1"/>
     <w:lsdException w:name="heading 2" w:semiHidden="1" w:uiPriority="9" w:unhideWhenUsed="1" w:qFormat="1"/>
@@ -4721,7 +6345,6 @@
     <w:lsdException w:name="HTML Sample" w:semiHidden="1" w:unhideWhenUsed="1"/>
     <w:lsdException w:name="HTML Typewriter" w:semiHidden="1" w:unhideWhenUsed="1"/>
     <w:lsdException w:name="HTML Variable" w:semiHidden="1" w:unhideWhenUsed="1"/>
-    <w:lsdException w:name="Normal Table" w:semiHidden="1" w:unhideWhenUsed="1"/>
     <w:lsdException w:name="annotation subject" w:semiHidden="1" w:unhideWhenUsed="1"/>
     <w:lsdException w:name="No List" w:semiHidden="1" w:unhideWhenUsed="1"/>
     <w:lsdException w:name="Outline List 1" w:semiHidden="1" w:unhideWhenUsed="1"/>
@@ -4765,10 +6388,8 @@
     <w:lsdException w:name="Table Elegant" w:semiHidden="1" w:unhideWhenUsed="1"/>
     <w:lsdException w:name="Table Professional" w:semiHidden="1" w:unhideWhenUsed="1"/>
     <w:lsdException w:name="Table Subtle 1" w:semiHidden="1" w:unhideWhenUsed="1"/>
-    <w:lsdException w:name="Table Subtle 2" w:semiHidden="1" w:unhideWhenUsed="1"/>
     <w:lsdException w:name="Table Web 1" w:semiHidden="1" w:unhideWhenUsed="1"/>
     <w:lsdException w:name="Table Web 2" w:semiHidden="1" w:unhideWhenUsed="1"/>
-    <w:lsdException w:name="Table Web 3" w:semiHidden="1" w:unhideWhenUsed="1"/>
     <w:lsdException w:name="Balloon Text" w:semiHidden="1" w:unhideWhenUsed="1"/>
     <w:lsdException w:name="Table Grid" w:uiPriority="39"/>
     <w:lsdException w:name="Table Theme" w:semiHidden="1" w:unhideWhenUsed="1"/>
@@ -4987,6 +6608,10 @@
     <w:lsdException w:name="List Table 5 Dark Accent 6" w:uiPriority="50"/>
     <w:lsdException w:name="List Table 6 Colorful Accent 6" w:uiPriority="51"/>
     <w:lsdException w:name="List Table 7 Colorful Accent 6" w:uiPriority="52"/>
+    <w:lsdException w:name="Mention" w:semiHidden="1" w:unhideWhenUsed="1"/>
+    <w:lsdException w:name="Smart Hyperlink" w:semiHidden="1" w:unhideWhenUsed="1"/>
+    <w:lsdException w:name="Hashtag" w:semiHidden="1" w:unhideWhenUsed="1"/>
+    <w:lsdException w:name="Unresolved Mention" w:semiHidden="1" w:unhideWhenUsed="1"/>
   </w:latentStyles>
   <w:style w:type="paragraph" w:default="1" w:styleId="Normal">
     <w:name w:val="Normal"/>
@@ -5060,6 +6685,7 @@
   <w:style w:type="character" w:default="1" w:styleId="DefaultParagraphFont">
     <w:name w:val="Default Paragraph Font"/>
     <w:uiPriority w:val="1"/>
+    <w:semiHidden/>
     <w:unhideWhenUsed/>
   </w:style>
   <w:style w:type="table" w:default="1" w:styleId="TableNormal">
@@ -5294,6 +6920,18 @@
       <w:spacing w:after="100"/>
       <w:ind w:left="440"/>
     </w:pPr>
+  </w:style>
+  <w:style w:type="character" w:styleId="UnresolvedMention">
+    <w:name w:val="Unresolved Mention"/>
+    <w:basedOn w:val="DefaultParagraphFont"/>
+    <w:uiPriority w:val="99"/>
+    <w:semiHidden/>
+    <w:unhideWhenUsed/>
+    <w:rsid w:val="00941DAE"/>
+    <w:rPr>
+      <w:color w:val="808080"/>
+      <w:shd w:val="clear" w:color="auto" w:fill="E6E6E6"/>
+    </w:rPr>
   </w:style>
 </w:styles>
 </file>
@@ -5564,7 +7202,7 @@
 </file>
 
 <file path=customXml/itemProps1.xml><?xml version="1.0" encoding="utf-8"?>
-<ds:datastoreItem xmlns:ds="http://schemas.openxmlformats.org/officeDocument/2006/customXml" ds:itemID="{7286CE53-5742-46CD-9A10-72FD0434E4F4}">
+<ds:datastoreItem xmlns:ds="http://schemas.openxmlformats.org/officeDocument/2006/customXml" ds:itemID="{1DA23651-2B6D-4F5B-8565-E76F9357F3E0}">
   <ds:schemaRefs>
     <ds:schemaRef ds:uri="http://schemas.openxmlformats.org/officeDocument/2006/bibliography"/>
   </ds:schemaRefs>

</xml_diff>

<commit_message>
Additional changes for VS2017
</commit_message>
<xml_diff>
--- a/Help/Machine Setup.docx
+++ b/Help/Machine Setup.docx
@@ -52,7 +52,7 @@
           <w:r>
             <w:fldChar w:fldCharType="separate"/>
           </w:r>
-          <w:hyperlink w:anchor="_Toc491009863" w:history="1">
+          <w:hyperlink w:anchor="_Toc491460592" w:history="1">
             <w:r>
               <w:rPr>
                 <w:rStyle w:val="Hyperlink"/>
@@ -80,7 +80,7 @@
                 <w:noProof/>
                 <w:webHidden/>
               </w:rPr>
-              <w:instrText xml:space="preserve"> PAGEREF _Toc491009863 \h </w:instrText>
+              <w:instrText xml:space="preserve"> PAGEREF _Toc491460592 \h </w:instrText>
             </w:r>
             <w:r>
               <w:rPr>
@@ -122,7 +122,7 @@
               <w:noProof/>
             </w:rPr>
           </w:pPr>
-          <w:hyperlink w:anchor="_Toc491009864" w:history="1">
+          <w:hyperlink w:anchor="_Toc491460593" w:history="1">
             <w:r>
               <w:rPr>
                 <w:rStyle w:val="Hyperlink"/>
@@ -150,7 +150,7 @@
                 <w:noProof/>
                 <w:webHidden/>
               </w:rPr>
-              <w:instrText xml:space="preserve"> PAGEREF _Toc491009864 \h </w:instrText>
+              <w:instrText xml:space="preserve"> PAGEREF _Toc491460593 \h </w:instrText>
             </w:r>
             <w:r>
               <w:rPr>
@@ -192,7 +192,7 @@
               <w:noProof/>
             </w:rPr>
           </w:pPr>
-          <w:hyperlink w:anchor="_Toc491009865" w:history="1">
+          <w:hyperlink w:anchor="_Toc491460594" w:history="1">
             <w:r>
               <w:rPr>
                 <w:rStyle w:val="Hyperlink"/>
@@ -219,7 +219,7 @@
                 <w:noProof/>
                 <w:webHidden/>
               </w:rPr>
-              <w:instrText xml:space="preserve"> PAGEREF _Toc491009865 \h </w:instrText>
+              <w:instrText xml:space="preserve"> PAGEREF _Toc491460594 \h </w:instrText>
             </w:r>
             <w:r>
               <w:rPr>
@@ -261,7 +261,7 @@
               <w:noProof/>
             </w:rPr>
           </w:pPr>
-          <w:hyperlink w:anchor="_Toc491009866" w:history="1">
+          <w:hyperlink w:anchor="_Toc491460595" w:history="1">
             <w:r>
               <w:rPr>
                 <w:rStyle w:val="Hyperlink"/>
@@ -288,7 +288,7 @@
                 <w:noProof/>
                 <w:webHidden/>
               </w:rPr>
-              <w:instrText xml:space="preserve"> PAGEREF _Toc491009866 \h </w:instrText>
+              <w:instrText xml:space="preserve"> PAGEREF _Toc491460595 \h </w:instrText>
             </w:r>
             <w:r>
               <w:rPr>
@@ -330,7 +330,7 @@
               <w:noProof/>
             </w:rPr>
           </w:pPr>
-          <w:hyperlink w:anchor="_Toc491009867" w:history="1">
+          <w:hyperlink w:anchor="_Toc491460596" w:history="1">
             <w:r>
               <w:rPr>
                 <w:rStyle w:val="Hyperlink"/>
@@ -357,7 +357,7 @@
                 <w:noProof/>
                 <w:webHidden/>
               </w:rPr>
-              <w:instrText xml:space="preserve"> PAGEREF _Toc491009867 \h </w:instrText>
+              <w:instrText xml:space="preserve"> PAGEREF _Toc491460596 \h </w:instrText>
             </w:r>
             <w:r>
               <w:rPr>
@@ -377,7 +377,7 @@
                 <w:noProof/>
                 <w:webHidden/>
               </w:rPr>
-              <w:t>4</w:t>
+              <w:t>3</w:t>
             </w:r>
             <w:r>
               <w:rPr>
@@ -399,7 +399,7 @@
               <w:noProof/>
             </w:rPr>
           </w:pPr>
-          <w:hyperlink w:anchor="_Toc491009868" w:history="1">
+          <w:hyperlink w:anchor="_Toc491460597" w:history="1">
             <w:r>
               <w:rPr>
                 <w:rStyle w:val="Hyperlink"/>
@@ -426,7 +426,7 @@
                 <w:noProof/>
                 <w:webHidden/>
               </w:rPr>
-              <w:instrText xml:space="preserve"> PAGEREF _Toc491009868 \h </w:instrText>
+              <w:instrText xml:space="preserve"> PAGEREF _Toc491460597 \h </w:instrText>
             </w:r>
             <w:r>
               <w:rPr>
@@ -446,7 +446,7 @@
                 <w:noProof/>
                 <w:webHidden/>
               </w:rPr>
-              <w:t>4</w:t>
+              <w:t>3</w:t>
             </w:r>
             <w:r>
               <w:rPr>
@@ -468,7 +468,7 @@
               <w:noProof/>
             </w:rPr>
           </w:pPr>
-          <w:hyperlink w:anchor="_Toc491009869" w:history="1">
+          <w:hyperlink w:anchor="_Toc491460598" w:history="1">
             <w:r>
               <w:rPr>
                 <w:rStyle w:val="Hyperlink"/>
@@ -495,7 +495,7 @@
                 <w:noProof/>
                 <w:webHidden/>
               </w:rPr>
-              <w:instrText xml:space="preserve"> PAGEREF _Toc491009869 \h </w:instrText>
+              <w:instrText xml:space="preserve"> PAGEREF _Toc491460598 \h </w:instrText>
             </w:r>
             <w:r>
               <w:rPr>
@@ -537,7 +537,7 @@
               <w:noProof/>
             </w:rPr>
           </w:pPr>
-          <w:hyperlink w:anchor="_Toc491009870" w:history="1">
+          <w:hyperlink w:anchor="_Toc491460599" w:history="1">
             <w:r>
               <w:rPr>
                 <w:rStyle w:val="Hyperlink"/>
@@ -564,7 +564,7 @@
                 <w:noProof/>
                 <w:webHidden/>
               </w:rPr>
-              <w:instrText xml:space="preserve"> PAGEREF _Toc491009870 \h </w:instrText>
+              <w:instrText xml:space="preserve"> PAGEREF _Toc491460599 \h </w:instrText>
             </w:r>
             <w:r>
               <w:rPr>
@@ -606,7 +606,7 @@
               <w:noProof/>
             </w:rPr>
           </w:pPr>
-          <w:hyperlink w:anchor="_Toc491009871" w:history="1">
+          <w:hyperlink w:anchor="_Toc491460600" w:history="1">
             <w:r>
               <w:rPr>
                 <w:rStyle w:val="Hyperlink"/>
@@ -633,7 +633,7 @@
                 <w:noProof/>
                 <w:webHidden/>
               </w:rPr>
-              <w:instrText xml:space="preserve"> PAGEREF _Toc491009871 \h </w:instrText>
+              <w:instrText xml:space="preserve"> PAGEREF _Toc491460600 \h </w:instrText>
             </w:r>
             <w:r>
               <w:rPr>
@@ -653,7 +653,7 @@
                 <w:noProof/>
                 <w:webHidden/>
               </w:rPr>
-              <w:t>5</w:t>
+              <w:t>4</w:t>
             </w:r>
             <w:r>
               <w:rPr>
@@ -675,7 +675,7 @@
               <w:noProof/>
             </w:rPr>
           </w:pPr>
-          <w:hyperlink w:anchor="_Toc491009872" w:history="1">
+          <w:hyperlink w:anchor="_Toc491460601" w:history="1">
             <w:r>
               <w:rPr>
                 <w:rStyle w:val="Hyperlink"/>
@@ -702,7 +702,7 @@
                 <w:noProof/>
                 <w:webHidden/>
               </w:rPr>
-              <w:instrText xml:space="preserve"> PAGEREF _Toc491009872 \h </w:instrText>
+              <w:instrText xml:space="preserve"> PAGEREF _Toc491460601 \h </w:instrText>
             </w:r>
             <w:r>
               <w:rPr>
@@ -722,7 +722,76 @@
                 <w:noProof/>
                 <w:webHidden/>
               </w:rPr>
-              <w:t>6</w:t>
+              <w:t>5</w:t>
+            </w:r>
+            <w:r>
+              <w:rPr>
+                <w:noProof/>
+                <w:webHidden/>
+              </w:rPr>
+              <w:fldChar w:fldCharType="end"/>
+            </w:r>
+          </w:hyperlink>
+        </w:p>
+        <w:p>
+          <w:pPr>
+            <w:pStyle w:val="TOC3"/>
+            <w:tabs>
+              <w:tab w:val="right" w:leader="dot" w:pos="9350"/>
+            </w:tabs>
+            <w:rPr>
+              <w:rFonts w:eastAsiaTheme="minorEastAsia"/>
+              <w:noProof/>
+            </w:rPr>
+          </w:pPr>
+          <w:hyperlink w:anchor="_Toc491460602" w:history="1">
+            <w:r>
+              <w:rPr>
+                <w:rStyle w:val="Hyperlink"/>
+                <w:noProof/>
+              </w:rPr>
+              <w:t>Apply Standard Styling Rules (Optional)</w:t>
+            </w:r>
+            <w:r>
+              <w:rPr>
+                <w:noProof/>
+                <w:webHidden/>
+              </w:rPr>
+              <w:tab/>
+            </w:r>
+            <w:r>
+              <w:rPr>
+                <w:noProof/>
+                <w:webHidden/>
+              </w:rPr>
+              <w:fldChar w:fldCharType="begin"/>
+            </w:r>
+            <w:r>
+              <w:rPr>
+                <w:noProof/>
+                <w:webHidden/>
+              </w:rPr>
+              <w:instrText xml:space="preserve"> PAGEREF _Toc491460602 \h </w:instrText>
+            </w:r>
+            <w:r>
+              <w:rPr>
+                <w:noProof/>
+                <w:webHidden/>
+              </w:rPr>
+            </w:r>
+            <w:r>
+              <w:rPr>
+                <w:noProof/>
+                <w:webHidden/>
+              </w:rPr>
+              <w:fldChar w:fldCharType="separate"/>
+            </w:r>
+            <w:r>
+              <w:rPr>
+                <w:noProof/>
+                <w:webHidden/>
+              </w:rPr>
+              <w:t>7</w:t>
             </w:r>
             <w:r>
               <w:rPr>
@@ -744,7 +813,7 @@
               <w:noProof/>
             </w:rPr>
           </w:pPr>
-          <w:hyperlink w:anchor="_Toc491009873" w:history="1">
+          <w:hyperlink w:anchor="_Toc491460603" w:history="1">
             <w:r>
               <w:rPr>
                 <w:rStyle w:val="Hyperlink"/>
@@ -771,7 +840,7 @@
                 <w:noProof/>
                 <w:webHidden/>
               </w:rPr>
-              <w:instrText xml:space="preserve"> PAGEREF _Toc491009873 \h </w:instrText>
+              <w:instrText xml:space="preserve"> PAGEREF _Toc491460603 \h </w:instrText>
             </w:r>
             <w:r>
               <w:rPr>
@@ -791,7 +860,7 @@
                 <w:noProof/>
                 <w:webHidden/>
               </w:rPr>
-              <w:t>7</w:t>
+              <w:t>8</w:t>
             </w:r>
             <w:r>
               <w:rPr>
@@ -809,10 +878,11 @@
               <w:tab w:val="right" w:leader="dot" w:pos="9350"/>
             </w:tabs>
             <w:rPr>
+              <w:rFonts w:eastAsiaTheme="minorEastAsia"/>
               <w:noProof/>
             </w:rPr>
           </w:pPr>
-          <w:hyperlink w:anchor="_Toc491009874" w:history="1">
+          <w:hyperlink w:anchor="_Toc491460604" w:history="1">
             <w:r>
               <w:rPr>
                 <w:rStyle w:val="Hyperlink"/>
@@ -839,7 +909,7 @@
                 <w:noProof/>
                 <w:webHidden/>
               </w:rPr>
-              <w:instrText xml:space="preserve"> PAGEREF _Toc491009874 \h </w:instrText>
+              <w:instrText xml:space="preserve"> PAGEREF _Toc491460604 \h </w:instrText>
             </w:r>
             <w:r>
               <w:rPr>
@@ -859,7 +929,7 @@
                 <w:noProof/>
                 <w:webHidden/>
               </w:rPr>
-              <w:t>7</w:t>
+              <w:t>8</w:t>
             </w:r>
             <w:r>
               <w:rPr>
@@ -877,10 +947,11 @@
               <w:tab w:val="right" w:leader="dot" w:pos="9350"/>
             </w:tabs>
             <w:rPr>
+              <w:rFonts w:eastAsiaTheme="minorEastAsia"/>
               <w:noProof/>
             </w:rPr>
           </w:pPr>
-          <w:hyperlink w:anchor="_Toc491009875" w:history="1">
+          <w:hyperlink w:anchor="_Toc491460605" w:history="1">
             <w:r>
               <w:rPr>
                 <w:rStyle w:val="Hyperlink"/>
@@ -907,7 +978,7 @@
                 <w:noProof/>
                 <w:webHidden/>
               </w:rPr>
-              <w:instrText xml:space="preserve"> PAGEREF _Toc491009875 \h </w:instrText>
+              <w:instrText xml:space="preserve"> PAGEREF _Toc491460605 \h </w:instrText>
             </w:r>
             <w:r>
               <w:rPr>
@@ -927,7 +998,7 @@
                 <w:noProof/>
                 <w:webHidden/>
               </w:rPr>
-              <w:t>7</w:t>
+              <w:t>8</w:t>
             </w:r>
             <w:r>
               <w:rPr>
@@ -945,10 +1016,11 @@
               <w:tab w:val="right" w:leader="dot" w:pos="9350"/>
             </w:tabs>
             <w:rPr>
+              <w:rFonts w:eastAsiaTheme="minorEastAsia"/>
               <w:noProof/>
             </w:rPr>
           </w:pPr>
-          <w:hyperlink w:anchor="_Toc491009876" w:history="1">
+          <w:hyperlink w:anchor="_Toc491460606" w:history="1">
             <w:r>
               <w:rPr>
                 <w:rStyle w:val="Hyperlink"/>
@@ -975,7 +1047,7 @@
                 <w:noProof/>
                 <w:webHidden/>
               </w:rPr>
-              <w:instrText xml:space="preserve"> PAGEREF _Toc491009876 \h </w:instrText>
+              <w:instrText xml:space="preserve"> PAGEREF _Toc491460606 \h </w:instrText>
             </w:r>
             <w:r>
               <w:rPr>
@@ -995,7 +1067,7 @@
                 <w:noProof/>
                 <w:webHidden/>
               </w:rPr>
-              <w:t>7</w:t>
+              <w:t>9</w:t>
             </w:r>
             <w:r>
               <w:rPr>
@@ -1013,10 +1085,11 @@
               <w:tab w:val="right" w:leader="dot" w:pos="9350"/>
             </w:tabs>
             <w:rPr>
+              <w:rFonts w:eastAsiaTheme="minorEastAsia"/>
               <w:noProof/>
             </w:rPr>
           </w:pPr>
-          <w:hyperlink w:anchor="_Toc491009877" w:history="1">
+          <w:hyperlink w:anchor="_Toc491460607" w:history="1">
             <w:r>
               <w:rPr>
                 <w:rStyle w:val="Hyperlink"/>
@@ -1043,7 +1116,7 @@
                 <w:noProof/>
                 <w:webHidden/>
               </w:rPr>
-              <w:instrText xml:space="preserve"> PAGEREF _Toc491009877 \h </w:instrText>
+              <w:instrText xml:space="preserve"> PAGEREF _Toc491460607 \h </w:instrText>
             </w:r>
             <w:r>
               <w:rPr>
@@ -1063,7 +1136,7 @@
                 <w:noProof/>
                 <w:webHidden/>
               </w:rPr>
-              <w:t>8</w:t>
+              <w:t>9</w:t>
             </w:r>
             <w:r>
               <w:rPr>
@@ -1085,7 +1158,7 @@
               <w:noProof/>
             </w:rPr>
           </w:pPr>
-          <w:hyperlink w:anchor="_Toc491009878" w:history="1">
+          <w:hyperlink w:anchor="_Toc491460608" w:history="1">
             <w:r>
               <w:rPr>
                 <w:rStyle w:val="Hyperlink"/>
@@ -1112,7 +1185,7 @@
                 <w:noProof/>
                 <w:webHidden/>
               </w:rPr>
-              <w:instrText xml:space="preserve"> PAGEREF _Toc491009878 \h </w:instrText>
+              <w:instrText xml:space="preserve"> PAGEREF _Toc491460608 \h </w:instrText>
             </w:r>
             <w:r>
               <w:rPr>
@@ -1132,7 +1205,7 @@
                 <w:noProof/>
                 <w:webHidden/>
               </w:rPr>
-              <w:t>8</w:t>
+              <w:t>10</w:t>
             </w:r>
             <w:r>
               <w:rPr>
@@ -1154,7 +1227,7 @@
               <w:noProof/>
             </w:rPr>
           </w:pPr>
-          <w:hyperlink w:anchor="_Toc491009879" w:history="1">
+          <w:hyperlink w:anchor="_Toc491460609" w:history="1">
             <w:r>
               <w:rPr>
                 <w:rStyle w:val="Hyperlink"/>
@@ -1181,7 +1254,7 @@
                 <w:noProof/>
                 <w:webHidden/>
               </w:rPr>
-              <w:instrText xml:space="preserve"> PAGEREF _Toc491009879 \h </w:instrText>
+              <w:instrText xml:space="preserve"> PAGEREF _Toc491460609 \h </w:instrText>
             </w:r>
             <w:r>
               <w:rPr>
@@ -1201,7 +1274,7 @@
                 <w:noProof/>
                 <w:webHidden/>
               </w:rPr>
-              <w:t>8</w:t>
+              <w:t>10</w:t>
             </w:r>
             <w:r>
               <w:rPr>
@@ -1219,10 +1292,11 @@
               <w:tab w:val="right" w:leader="dot" w:pos="9350"/>
             </w:tabs>
             <w:rPr>
+              <w:rFonts w:eastAsiaTheme="minorEastAsia"/>
               <w:noProof/>
             </w:rPr>
           </w:pPr>
-          <w:hyperlink w:anchor="_Toc491009880" w:history="1">
+          <w:hyperlink w:anchor="_Toc491460610" w:history="1">
             <w:r>
               <w:rPr>
                 <w:rStyle w:val="Hyperlink"/>
@@ -1249,7 +1323,7 @@
                 <w:noProof/>
                 <w:webHidden/>
               </w:rPr>
-              <w:instrText xml:space="preserve"> PAGEREF _Toc491009880 \h </w:instrText>
+              <w:instrText xml:space="preserve"> PAGEREF _Toc491460610 \h </w:instrText>
             </w:r>
             <w:r>
               <w:rPr>
@@ -1269,7 +1343,7 @@
                 <w:noProof/>
                 <w:webHidden/>
               </w:rPr>
-              <w:t>8</w:t>
+              <w:t>10</w:t>
             </w:r>
             <w:r>
               <w:rPr>
@@ -1287,10 +1361,11 @@
               <w:tab w:val="right" w:leader="dot" w:pos="9350"/>
             </w:tabs>
             <w:rPr>
+              <w:rFonts w:eastAsiaTheme="minorEastAsia"/>
               <w:noProof/>
             </w:rPr>
           </w:pPr>
-          <w:hyperlink w:anchor="_Toc491009881" w:history="1">
+          <w:hyperlink w:anchor="_Toc491460611" w:history="1">
             <w:r>
               <w:rPr>
                 <w:rStyle w:val="Hyperlink"/>
@@ -1317,7 +1392,7 @@
                 <w:noProof/>
                 <w:webHidden/>
               </w:rPr>
-              <w:instrText xml:space="preserve"> PAGEREF _Toc491009881 \h </w:instrText>
+              <w:instrText xml:space="preserve"> PAGEREF _Toc491460611 \h </w:instrText>
             </w:r>
             <w:r>
               <w:rPr>
@@ -1337,7 +1412,7 @@
                 <w:noProof/>
                 <w:webHidden/>
               </w:rPr>
-              <w:t>8</w:t>
+              <w:t>10</w:t>
             </w:r>
             <w:r>
               <w:rPr>
@@ -1359,7 +1434,7 @@
               <w:noProof/>
             </w:rPr>
           </w:pPr>
-          <w:hyperlink w:anchor="_Toc491009882" w:history="1">
+          <w:hyperlink w:anchor="_Toc491460612" w:history="1">
             <w:r>
               <w:rPr>
                 <w:rStyle w:val="Hyperlink"/>
@@ -1386,7 +1461,7 @@
                 <w:noProof/>
                 <w:webHidden/>
               </w:rPr>
-              <w:instrText xml:space="preserve"> PAGEREF _Toc491009882 \h </w:instrText>
+              <w:instrText xml:space="preserve"> PAGEREF _Toc491460612 \h </w:instrText>
             </w:r>
             <w:r>
               <w:rPr>
@@ -1406,7 +1481,7 @@
                 <w:noProof/>
                 <w:webHidden/>
               </w:rPr>
-              <w:t>8</w:t>
+              <w:t>11</w:t>
             </w:r>
             <w:r>
               <w:rPr>
@@ -1428,7 +1503,7 @@
               <w:noProof/>
             </w:rPr>
           </w:pPr>
-          <w:hyperlink w:anchor="_Toc491009883" w:history="1">
+          <w:hyperlink w:anchor="_Toc491460613" w:history="1">
             <w:r>
               <w:rPr>
                 <w:rStyle w:val="Hyperlink"/>
@@ -1455,7 +1530,7 @@
                 <w:noProof/>
                 <w:webHidden/>
               </w:rPr>
-              <w:instrText xml:space="preserve"> PAGEREF _Toc491009883 \h </w:instrText>
+              <w:instrText xml:space="preserve"> PAGEREF _Toc491460613 \h </w:instrText>
             </w:r>
             <w:r>
               <w:rPr>
@@ -1475,7 +1550,7 @@
                 <w:noProof/>
                 <w:webHidden/>
               </w:rPr>
-              <w:t>9</w:t>
+              <w:t>11</w:t>
             </w:r>
             <w:r>
               <w:rPr>
@@ -1493,10 +1568,11 @@
               <w:tab w:val="right" w:leader="dot" w:pos="9350"/>
             </w:tabs>
             <w:rPr>
+              <w:rFonts w:eastAsiaTheme="minorEastAsia"/>
               <w:noProof/>
             </w:rPr>
           </w:pPr>
-          <w:hyperlink w:anchor="_Toc491009884" w:history="1">
+          <w:hyperlink w:anchor="_Toc491460614" w:history="1">
             <w:r>
               <w:rPr>
                 <w:rStyle w:val="Hyperlink"/>
@@ -1523,7 +1599,7 @@
                 <w:noProof/>
                 <w:webHidden/>
               </w:rPr>
-              <w:instrText xml:space="preserve"> PAGEREF _Toc491009884 \h </w:instrText>
+              <w:instrText xml:space="preserve"> PAGEREF _Toc491460614 \h </w:instrText>
             </w:r>
             <w:r>
               <w:rPr>
@@ -1543,7 +1619,7 @@
                 <w:noProof/>
                 <w:webHidden/>
               </w:rPr>
-              <w:t>9</w:t>
+              <w:t>12</w:t>
             </w:r>
             <w:r>
               <w:rPr>
@@ -1565,7 +1641,7 @@
               <w:noProof/>
             </w:rPr>
           </w:pPr>
-          <w:hyperlink w:anchor="_Toc491009885" w:history="1">
+          <w:hyperlink w:anchor="_Toc491460615" w:history="1">
             <w:r>
               <w:rPr>
                 <w:rStyle w:val="Hyperlink"/>
@@ -1592,7 +1668,7 @@
                 <w:noProof/>
                 <w:webHidden/>
               </w:rPr>
-              <w:instrText xml:space="preserve"> PAGEREF _Toc491009885 \h </w:instrText>
+              <w:instrText xml:space="preserve"> PAGEREF _Toc491460615 \h </w:instrText>
             </w:r>
             <w:r>
               <w:rPr>
@@ -1612,7 +1688,7 @@
                 <w:noProof/>
                 <w:webHidden/>
               </w:rPr>
-              <w:t>9</w:t>
+              <w:t>12</w:t>
             </w:r>
             <w:r>
               <w:rPr>
@@ -1634,7 +1710,7 @@
               <w:noProof/>
             </w:rPr>
           </w:pPr>
-          <w:hyperlink w:anchor="_Toc491009886" w:history="1">
+          <w:hyperlink w:anchor="_Toc491460616" w:history="1">
             <w:r>
               <w:rPr>
                 <w:rStyle w:val="Hyperlink"/>
@@ -1661,7 +1737,7 @@
                 <w:noProof/>
                 <w:webHidden/>
               </w:rPr>
-              <w:instrText xml:space="preserve"> PAGEREF _Toc491009886 \h </w:instrText>
+              <w:instrText xml:space="preserve"> PAGEREF _Toc491460616 \h </w:instrText>
             </w:r>
             <w:r>
               <w:rPr>
@@ -1681,7 +1757,7 @@
                 <w:noProof/>
                 <w:webHidden/>
               </w:rPr>
-              <w:t>9</w:t>
+              <w:t>13</w:t>
             </w:r>
             <w:r>
               <w:rPr>
@@ -1703,7 +1779,7 @@
               <w:noProof/>
             </w:rPr>
           </w:pPr>
-          <w:hyperlink w:anchor="_Toc491009887" w:history="1">
+          <w:hyperlink w:anchor="_Toc491460617" w:history="1">
             <w:r>
               <w:rPr>
                 <w:rStyle w:val="Hyperlink"/>
@@ -1730,7 +1806,7 @@
                 <w:noProof/>
                 <w:webHidden/>
               </w:rPr>
-              <w:instrText xml:space="preserve"> PAGEREF _Toc491009887 \h </w:instrText>
+              <w:instrText xml:space="preserve"> PAGEREF _Toc491460617 \h </w:instrText>
             </w:r>
             <w:r>
               <w:rPr>
@@ -1750,7 +1826,7 @@
                 <w:noProof/>
                 <w:webHidden/>
               </w:rPr>
-              <w:t>9</w:t>
+              <w:t>13</w:t>
             </w:r>
             <w:r>
               <w:rPr>
@@ -1768,10 +1844,11 @@
               <w:tab w:val="right" w:leader="dot" w:pos="9350"/>
             </w:tabs>
             <w:rPr>
+              <w:rFonts w:eastAsiaTheme="minorEastAsia"/>
               <w:noProof/>
             </w:rPr>
           </w:pPr>
-          <w:hyperlink w:anchor="_Toc491009888" w:history="1">
+          <w:hyperlink w:anchor="_Toc491460618" w:history="1">
             <w:r>
               <w:rPr>
                 <w:rStyle w:val="Hyperlink"/>
@@ -1798,7 +1875,7 @@
                 <w:noProof/>
                 <w:webHidden/>
               </w:rPr>
-              <w:instrText xml:space="preserve"> PAGEREF _Toc491009888 \h </w:instrText>
+              <w:instrText xml:space="preserve"> PAGEREF _Toc491460618 \h </w:instrText>
             </w:r>
             <w:r>
               <w:rPr>
@@ -1818,7 +1895,7 @@
                 <w:noProof/>
                 <w:webHidden/>
               </w:rPr>
-              <w:t>9</w:t>
+              <w:t>13</w:t>
             </w:r>
             <w:r>
               <w:rPr>
@@ -1840,7 +1917,7 @@
               <w:noProof/>
             </w:rPr>
           </w:pPr>
-          <w:hyperlink w:anchor="_Toc491009889" w:history="1">
+          <w:hyperlink w:anchor="_Toc491460619" w:history="1">
             <w:r>
               <w:rPr>
                 <w:rStyle w:val="Hyperlink"/>
@@ -1867,7 +1944,7 @@
                 <w:noProof/>
                 <w:webHidden/>
               </w:rPr>
-              <w:instrText xml:space="preserve"> PAGEREF _Toc491009889 \h </w:instrText>
+              <w:instrText xml:space="preserve"> PAGEREF _Toc491460619 \h </w:instrText>
             </w:r>
             <w:r>
               <w:rPr>
@@ -1887,7 +1964,7 @@
                 <w:noProof/>
                 <w:webHidden/>
               </w:rPr>
-              <w:t>9</w:t>
+              <w:t>13</w:t>
             </w:r>
             <w:r>
               <w:rPr>
@@ -1909,7 +1986,7 @@
               <w:noProof/>
             </w:rPr>
           </w:pPr>
-          <w:hyperlink w:anchor="_Toc491009890" w:history="1">
+          <w:hyperlink w:anchor="_Toc491460620" w:history="1">
             <w:r>
               <w:rPr>
                 <w:rStyle w:val="Hyperlink"/>
@@ -1936,7 +2013,7 @@
                 <w:noProof/>
                 <w:webHidden/>
               </w:rPr>
-              <w:instrText xml:space="preserve"> PAGEREF _Toc491009890 \h </w:instrText>
+              <w:instrText xml:space="preserve"> PAGEREF _Toc491460620 \h </w:instrText>
             </w:r>
             <w:r>
               <w:rPr>
@@ -1956,7 +2033,7 @@
                 <w:noProof/>
                 <w:webHidden/>
               </w:rPr>
-              <w:t>10</w:t>
+              <w:t>13</w:t>
             </w:r>
             <w:r>
               <w:rPr>
@@ -2005,7 +2082,17 @@
           <w:szCs w:val="24"/>
         </w:rPr>
         <w:lastRenderedPageBreak/>
-        <w:t>Setting up your machine for this class is not difficult but will require some time. This document discusses how to set up your machine for this course and provides some suggestions for simplifying the work you will do in this class.</w:t>
+        <w:t>Setting up your ma</w:t>
+      </w:r>
+      <w:bookmarkStart w:id="0" w:name="_GoBack"/>
+      <w:bookmarkEnd w:id="0"/>
+      <w:r>
+        <w:rPr>
+          <w:rFonts w:ascii="Times New Roman" w:eastAsia="Times New Roman" w:hAnsi="Times New Roman" w:cs="Times New Roman"/>
+          <w:sz w:val="24"/>
+          <w:szCs w:val="24"/>
+        </w:rPr>
+        <w:t>chine for this class is not difficult but will require some time. This document discusses how to set up your machine for this course and provides some suggestions for simplifying the work you will do in this class.</w:t>
       </w:r>
       <w:r>
         <w:rPr>
@@ -2023,14 +2110,14 @@
           <w:rFonts w:eastAsia="Times New Roman"/>
         </w:rPr>
       </w:pPr>
-      <w:bookmarkStart w:id="0" w:name="_Toc491009863"/>
+      <w:bookmarkStart w:id="1" w:name="_Toc491460592"/>
       <w:r>
         <w:rPr>
           <w:rFonts w:eastAsia="Times New Roman"/>
         </w:rPr>
         <w:t>Prerequisites</w:t>
       </w:r>
-      <w:bookmarkEnd w:id="0"/>
+      <w:bookmarkEnd w:id="1"/>
     </w:p>
     <w:p>
       <w:r>
@@ -2236,14 +2323,14 @@
           <w:rFonts w:eastAsia="Times New Roman"/>
         </w:rPr>
       </w:pPr>
-      <w:bookmarkStart w:id="1" w:name="_Toc491009864"/>
+      <w:bookmarkStart w:id="2" w:name="_Toc491460593"/>
       <w:r>
         <w:rPr>
           <w:rFonts w:eastAsia="Times New Roman"/>
         </w:rPr>
         <w:t>Recommended Windows Programs and Features</w:t>
       </w:r>
-      <w:bookmarkEnd w:id="1"/>
+      <w:bookmarkEnd w:id="2"/>
     </w:p>
     <w:p>
       <w:r>
@@ -2254,11 +2341,11 @@
       <w:pPr>
         <w:pStyle w:val="Heading3"/>
       </w:pPr>
-      <w:bookmarkStart w:id="2" w:name="_Toc491009865"/>
+      <w:bookmarkStart w:id="3" w:name="_Toc491460594"/>
       <w:r>
         <w:t>Show real filenames</w:t>
       </w:r>
-      <w:bookmarkEnd w:id="2"/>
+      <w:bookmarkEnd w:id="3"/>
     </w:p>
     <w:p>
       <w:r>
@@ -2442,11 +2529,11 @@
       <w:pPr>
         <w:pStyle w:val="Heading3"/>
       </w:pPr>
-      <w:bookmarkStart w:id="3" w:name="_Toc491009866"/>
+      <w:bookmarkStart w:id="4" w:name="_Toc491460595"/>
       <w:r>
         <w:t>Install an Archiving Program</w:t>
       </w:r>
-      <w:bookmarkEnd w:id="3"/>
+      <w:bookmarkEnd w:id="4"/>
     </w:p>
     <w:p>
       <w:r>
@@ -2628,11 +2715,11 @@
       <w:pPr>
         <w:pStyle w:val="Heading3"/>
       </w:pPr>
-      <w:bookmarkStart w:id="4" w:name="_Toc491009867"/>
+      <w:bookmarkStart w:id="5" w:name="_Toc491460596"/>
       <w:r>
         <w:t>Install a Text Editor Program</w:t>
       </w:r>
-      <w:bookmarkEnd w:id="4"/>
+      <w:bookmarkEnd w:id="5"/>
     </w:p>
     <w:p>
       <w:r>
@@ -2699,11 +2786,11 @@
       <w:pPr>
         <w:pStyle w:val="Heading3"/>
       </w:pPr>
-      <w:bookmarkStart w:id="5" w:name="_Toc491009868"/>
+      <w:bookmarkStart w:id="6" w:name="_Toc491460597"/>
       <w:r>
         <w:t>Blocked Files</w:t>
       </w:r>
-      <w:bookmarkEnd w:id="5"/>
+      <w:bookmarkEnd w:id="6"/>
     </w:p>
     <w:p>
       <w:r>
@@ -2812,11 +2899,11 @@
       <w:pPr>
         <w:pStyle w:val="Heading3"/>
       </w:pPr>
-      <w:bookmarkStart w:id="6" w:name="_Toc491009869"/>
+      <w:bookmarkStart w:id="7" w:name="_Toc491460598"/>
       <w:r>
         <w:t>Setting Up a Project Folder</w:t>
       </w:r>
-      <w:bookmarkEnd w:id="6"/>
+      <w:bookmarkEnd w:id="7"/>
     </w:p>
     <w:p>
       <w:r>
@@ -2881,11 +2968,11 @@
       <w:pPr>
         <w:pStyle w:val="Heading1"/>
       </w:pPr>
-      <w:bookmarkStart w:id="7" w:name="_Toc491009870"/>
+      <w:bookmarkStart w:id="8" w:name="_Toc491460599"/>
       <w:r>
         <w:t>Setting Up Visual Studio</w:t>
       </w:r>
-      <w:bookmarkEnd w:id="7"/>
+      <w:bookmarkEnd w:id="8"/>
       <w:r>
         <w:t xml:space="preserve"> </w:t>
       </w:r>
@@ -2902,11 +2989,11 @@
       <w:pPr>
         <w:pStyle w:val="Heading3"/>
       </w:pPr>
-      <w:bookmarkStart w:id="8" w:name="_Toc491009871"/>
+      <w:bookmarkStart w:id="9" w:name="_Toc491460600"/>
       <w:r>
         <w:t>Install Visual Studio</w:t>
       </w:r>
-      <w:bookmarkEnd w:id="8"/>
+      <w:bookmarkEnd w:id="9"/>
     </w:p>
     <w:p>
       <w:pPr>
@@ -3339,14 +3426,14 @@
       <w:pPr>
         <w:pStyle w:val="Heading3"/>
       </w:pPr>
-      <w:bookmarkStart w:id="9" w:name="_Toc491009872"/>
+      <w:bookmarkStart w:id="10" w:name="_Toc491460601"/>
       <w:r>
         <w:t>Apply Class Settings</w:t>
       </w:r>
       <w:r>
         <w:t xml:space="preserve"> (Optional)</w:t>
       </w:r>
-      <w:bookmarkEnd w:id="9"/>
+      <w:bookmarkEnd w:id="10"/>
     </w:p>
     <w:p>
       <w:r>
@@ -3891,9 +3978,11 @@
       <w:pPr>
         <w:pStyle w:val="Heading3"/>
       </w:pPr>
+      <w:bookmarkStart w:id="11" w:name="_Toc491460602"/>
       <w:r>
         <w:t>Apply Standard Styling Rules (Optional)</w:t>
       </w:r>
+      <w:bookmarkEnd w:id="11"/>
     </w:p>
     <w:p>
       <w:r>
@@ -3916,7 +4005,6 @@
           <w:numId w:val="31"/>
         </w:numPr>
       </w:pPr>
-      <w:bookmarkStart w:id="10" w:name="_Toc491009873"/>
       <w:r>
         <w:t xml:space="preserve">Go to the Tools folder in </w:t>
       </w:r>
@@ -4012,20 +4100,21 @@
       <w:pPr>
         <w:pStyle w:val="Heading1"/>
       </w:pPr>
+      <w:bookmarkStart w:id="12" w:name="_Toc491460603"/>
       <w:r>
         <w:t>Setting Up GitHub</w:t>
       </w:r>
-      <w:bookmarkEnd w:id="10"/>
+      <w:bookmarkEnd w:id="12"/>
     </w:p>
     <w:p>
       <w:pPr>
         <w:pStyle w:val="Heading2"/>
       </w:pPr>
-      <w:bookmarkStart w:id="11" w:name="_Toc491009874"/>
+      <w:bookmarkStart w:id="13" w:name="_Toc491460604"/>
       <w:r>
         <w:t>Creating a Profile</w:t>
       </w:r>
-      <w:bookmarkEnd w:id="11"/>
+      <w:bookmarkEnd w:id="13"/>
     </w:p>
     <w:p>
       <w:r>
@@ -4201,11 +4290,11 @@
       <w:pPr>
         <w:pStyle w:val="Heading2"/>
       </w:pPr>
-      <w:bookmarkStart w:id="12" w:name="_Toc491009875"/>
+      <w:bookmarkStart w:id="14" w:name="_Toc491460605"/>
       <w:r>
         <w:t>Creating a Class Repository</w:t>
       </w:r>
-      <w:bookmarkEnd w:id="12"/>
+      <w:bookmarkEnd w:id="14"/>
     </w:p>
     <w:p>
       <w:r>
@@ -4375,11 +4464,11 @@
       <w:pPr>
         <w:pStyle w:val="Heading2"/>
       </w:pPr>
-      <w:bookmarkStart w:id="13" w:name="_Toc491009876"/>
+      <w:bookmarkStart w:id="15" w:name="_Toc491460606"/>
       <w:r>
         <w:t>Managing Repositories</w:t>
       </w:r>
-      <w:bookmarkEnd w:id="13"/>
+      <w:bookmarkEnd w:id="15"/>
     </w:p>
     <w:p>
       <w:r>
@@ -4422,11 +4511,11 @@
       <w:pPr>
         <w:pStyle w:val="Heading2"/>
       </w:pPr>
-      <w:bookmarkStart w:id="14" w:name="_Toc491009877"/>
+      <w:bookmarkStart w:id="16" w:name="_Toc491460607"/>
       <w:r>
         <w:t>Cloning a Repository</w:t>
       </w:r>
-      <w:bookmarkEnd w:id="14"/>
+      <w:bookmarkEnd w:id="16"/>
     </w:p>
     <w:p>
       <w:r>
@@ -4437,12 +4526,12 @@
       <w:pPr>
         <w:pStyle w:val="Heading3"/>
       </w:pPr>
-      <w:bookmarkStart w:id="15" w:name="_Toc491009878"/>
+      <w:bookmarkStart w:id="17" w:name="_Toc491460608"/>
       <w:r>
         <w:lastRenderedPageBreak/>
         <w:t>Cloning from Visual Studio</w:t>
       </w:r>
-      <w:bookmarkEnd w:id="15"/>
+      <w:bookmarkEnd w:id="17"/>
     </w:p>
     <w:p>
       <w:pPr>
@@ -4651,11 +4740,11 @@
       <w:pPr>
         <w:pStyle w:val="Heading3"/>
       </w:pPr>
-      <w:bookmarkStart w:id="16" w:name="_Toc491009879"/>
+      <w:bookmarkStart w:id="18" w:name="_Toc491460609"/>
       <w:r>
         <w:t>Cloning from Command Line</w:t>
       </w:r>
-      <w:bookmarkEnd w:id="16"/>
+      <w:bookmarkEnd w:id="18"/>
       <w:r>
         <w:t xml:space="preserve"> </w:t>
       </w:r>
@@ -4729,11 +4818,11 @@
       <w:pPr>
         <w:pStyle w:val="Heading2"/>
       </w:pPr>
-      <w:bookmarkStart w:id="17" w:name="_Toc491009880"/>
+      <w:bookmarkStart w:id="19" w:name="_Toc491460610"/>
       <w:r>
         <w:t>Making Changes</w:t>
       </w:r>
-      <w:bookmarkEnd w:id="17"/>
+      <w:bookmarkEnd w:id="19"/>
     </w:p>
     <w:p>
       <w:r>
@@ -4747,11 +4836,11 @@
       <w:pPr>
         <w:pStyle w:val="Heading2"/>
       </w:pPr>
-      <w:bookmarkStart w:id="18" w:name="_Toc491009881"/>
+      <w:bookmarkStart w:id="20" w:name="_Toc491460611"/>
       <w:r>
         <w:t>Commit Changes</w:t>
       </w:r>
-      <w:bookmarkEnd w:id="18"/>
+      <w:bookmarkEnd w:id="20"/>
     </w:p>
     <w:p>
       <w:r>
@@ -4762,12 +4851,12 @@
       <w:pPr>
         <w:pStyle w:val="Heading3"/>
       </w:pPr>
-      <w:bookmarkStart w:id="19" w:name="_Toc491009882"/>
+      <w:bookmarkStart w:id="21" w:name="_Toc491460612"/>
       <w:r>
         <w:lastRenderedPageBreak/>
         <w:t>Committing from Visual Studio</w:t>
       </w:r>
-      <w:bookmarkEnd w:id="19"/>
+      <w:bookmarkEnd w:id="21"/>
     </w:p>
     <w:p>
       <w:pPr>
@@ -4916,8 +5005,6 @@
       <w:r>
         <w:t>Once you’ve confirmed the changes you need to commit them to the staging repository so they can be pushed to Git in the future.</w:t>
       </w:r>
-      <w:bookmarkStart w:id="20" w:name="_GoBack"/>
-      <w:bookmarkEnd w:id="20"/>
     </w:p>
     <w:p>
       <w:pPr>
@@ -4942,16 +5029,62 @@
       <w:r>
         <w:t>The files in the Changes group will then be removed as they have been committed locally.</w:t>
       </w:r>
+      <w:r>
+        <w:br/>
+      </w:r>
+      <w:r>
+        <w:br/>
+      </w:r>
+      <w:r>
+        <w:rPr>
+          <w:noProof/>
+        </w:rPr>
+        <w:drawing>
+          <wp:inline distT="0" distB="0" distL="0" distR="0" wp14:anchorId="0FAB9A3E" wp14:editId="4639B37E">
+            <wp:extent cx="2057400" cy="1641093"/>
+            <wp:effectExtent l="0" t="0" r="0" b="0"/>
+            <wp:docPr id="21" name="Picture 21"/>
+            <wp:cNvGraphicFramePr>
+              <a:graphicFrameLocks xmlns:a="http://schemas.openxmlformats.org/drawingml/2006/main" noChangeAspect="1"/>
+            </wp:cNvGraphicFramePr>
+            <a:graphic xmlns:a="http://schemas.openxmlformats.org/drawingml/2006/main">
+              <a:graphicData uri="http://schemas.openxmlformats.org/drawingml/2006/picture">
+                <pic:pic xmlns:pic="http://schemas.openxmlformats.org/drawingml/2006/picture">
+                  <pic:nvPicPr>
+                    <pic:cNvPr id="1" name=""/>
+                    <pic:cNvPicPr/>
+                  </pic:nvPicPr>
+                  <pic:blipFill>
+                    <a:blip r:embed="rId30"/>
+                    <a:stretch>
+                      <a:fillRect/>
+                    </a:stretch>
+                  </pic:blipFill>
+                  <pic:spPr>
+                    <a:xfrm>
+                      <a:off x="0" y="0"/>
+                      <a:ext cx="2062180" cy="1644906"/>
+                    </a:xfrm>
+                    <a:prstGeom prst="rect">
+                      <a:avLst/>
+                    </a:prstGeom>
+                  </pic:spPr>
+                </pic:pic>
+              </a:graphicData>
+            </a:graphic>
+          </wp:inline>
+        </w:drawing>
+      </w:r>
     </w:p>
     <w:p>
       <w:pPr>
         <w:pStyle w:val="Heading3"/>
       </w:pPr>
-      <w:bookmarkStart w:id="21" w:name="_Toc491009883"/>
+      <w:bookmarkStart w:id="22" w:name="_Toc491460613"/>
       <w:r>
         <w:t>Committing from Command Line</w:t>
       </w:r>
-      <w:bookmarkEnd w:id="21"/>
+      <w:bookmarkEnd w:id="22"/>
     </w:p>
     <w:p>
       <w:pPr>
@@ -4999,11 +5132,12 @@
       <w:pPr>
         <w:pStyle w:val="Heading2"/>
       </w:pPr>
-      <w:bookmarkStart w:id="22" w:name="_Toc491009884"/>
-      <w:r>
+      <w:bookmarkStart w:id="23" w:name="_Toc491460614"/>
+      <w:r>
+        <w:lastRenderedPageBreak/>
         <w:t>Pushing Changes</w:t>
       </w:r>
-      <w:bookmarkEnd w:id="22"/>
+      <w:bookmarkEnd w:id="23"/>
     </w:p>
     <w:p>
       <w:r>
@@ -5017,11 +5151,11 @@
       <w:pPr>
         <w:pStyle w:val="Heading3"/>
       </w:pPr>
-      <w:bookmarkStart w:id="23" w:name="_Toc491009885"/>
+      <w:bookmarkStart w:id="24" w:name="_Toc491460615"/>
       <w:r>
         <w:t>Pushing from Visual Studio</w:t>
       </w:r>
-      <w:bookmarkEnd w:id="23"/>
+      <w:bookmarkEnd w:id="24"/>
     </w:p>
     <w:p>
       <w:pPr>
@@ -5034,6 +5168,52 @@
       <w:r>
         <w:t>Under Team Explorer go to Sync.</w:t>
       </w:r>
+      <w:r>
+        <w:br/>
+      </w:r>
+      <w:r>
+        <w:br/>
+      </w:r>
+      <w:r>
+        <w:rPr>
+          <w:noProof/>
+        </w:rPr>
+        <w:drawing>
+          <wp:inline distT="0" distB="0" distL="0" distR="0" wp14:anchorId="0649F9BE" wp14:editId="69166237">
+            <wp:extent cx="1400175" cy="1635603"/>
+            <wp:effectExtent l="0" t="0" r="0" b="3175"/>
+            <wp:docPr id="24" name="Picture 24"/>
+            <wp:cNvGraphicFramePr>
+              <a:graphicFrameLocks xmlns:a="http://schemas.openxmlformats.org/drawingml/2006/main" noChangeAspect="1"/>
+            </wp:cNvGraphicFramePr>
+            <a:graphic xmlns:a="http://schemas.openxmlformats.org/drawingml/2006/main">
+              <a:graphicData uri="http://schemas.openxmlformats.org/drawingml/2006/picture">
+                <pic:pic xmlns:pic="http://schemas.openxmlformats.org/drawingml/2006/picture">
+                  <pic:nvPicPr>
+                    <pic:cNvPr id="1" name=""/>
+                    <pic:cNvPicPr/>
+                  </pic:nvPicPr>
+                  <pic:blipFill>
+                    <a:blip r:embed="rId31"/>
+                    <a:stretch>
+                      <a:fillRect/>
+                    </a:stretch>
+                  </pic:blipFill>
+                  <pic:spPr>
+                    <a:xfrm>
+                      <a:off x="0" y="0"/>
+                      <a:ext cx="1407900" cy="1644627"/>
+                    </a:xfrm>
+                    <a:prstGeom prst="rect">
+                      <a:avLst/>
+                    </a:prstGeom>
+                  </pic:spPr>
+                </pic:pic>
+              </a:graphicData>
+            </a:graphic>
+          </wp:inline>
+        </w:drawing>
+      </w:r>
     </w:p>
     <w:p>
       <w:pPr>
@@ -5054,6 +5234,52 @@
       <w:r>
         <w:t xml:space="preserve"> you can see all the commits that occurred since the last push.</w:t>
       </w:r>
+      <w:r>
+        <w:br/>
+      </w:r>
+      <w:r>
+        <w:br/>
+      </w:r>
+      <w:r>
+        <w:rPr>
+          <w:noProof/>
+        </w:rPr>
+        <w:drawing>
+          <wp:inline distT="0" distB="0" distL="0" distR="0" wp14:anchorId="5B86B100" wp14:editId="153A2AB9">
+            <wp:extent cx="1371600" cy="1523418"/>
+            <wp:effectExtent l="0" t="0" r="0" b="635"/>
+            <wp:docPr id="23" name="Picture 23"/>
+            <wp:cNvGraphicFramePr>
+              <a:graphicFrameLocks xmlns:a="http://schemas.openxmlformats.org/drawingml/2006/main" noChangeAspect="1"/>
+            </wp:cNvGraphicFramePr>
+            <a:graphic xmlns:a="http://schemas.openxmlformats.org/drawingml/2006/main">
+              <a:graphicData uri="http://schemas.openxmlformats.org/drawingml/2006/picture">
+                <pic:pic xmlns:pic="http://schemas.openxmlformats.org/drawingml/2006/picture">
+                  <pic:nvPicPr>
+                    <pic:cNvPr id="1" name=""/>
+                    <pic:cNvPicPr/>
+                  </pic:nvPicPr>
+                  <pic:blipFill>
+                    <a:blip r:embed="rId32"/>
+                    <a:stretch>
+                      <a:fillRect/>
+                    </a:stretch>
+                  </pic:blipFill>
+                  <pic:spPr>
+                    <a:xfrm>
+                      <a:off x="0" y="0"/>
+                      <a:ext cx="1379920" cy="1532659"/>
+                    </a:xfrm>
+                    <a:prstGeom prst="rect">
+                      <a:avLst/>
+                    </a:prstGeom>
+                  </pic:spPr>
+                </pic:pic>
+              </a:graphicData>
+            </a:graphic>
+          </wp:inline>
+        </w:drawing>
+      </w:r>
     </w:p>
     <w:p>
       <w:pPr>
@@ -5106,15 +5332,61 @@
       <w:r>
         <w:t>The changes should be pushed to Git and now accessible elsewhere.</w:t>
       </w:r>
+      <w:r>
+        <w:br/>
+      </w:r>
+      <w:r>
+        <w:br/>
+      </w:r>
+      <w:r>
+        <w:rPr>
+          <w:noProof/>
+        </w:rPr>
+        <w:drawing>
+          <wp:inline distT="0" distB="0" distL="0" distR="0" wp14:anchorId="0B1D4728" wp14:editId="73CB53E2">
+            <wp:extent cx="1524000" cy="1808238"/>
+            <wp:effectExtent l="0" t="0" r="0" b="1905"/>
+            <wp:docPr id="25" name="Picture 25"/>
+            <wp:cNvGraphicFramePr>
+              <a:graphicFrameLocks xmlns:a="http://schemas.openxmlformats.org/drawingml/2006/main" noChangeAspect="1"/>
+            </wp:cNvGraphicFramePr>
+            <a:graphic xmlns:a="http://schemas.openxmlformats.org/drawingml/2006/main">
+              <a:graphicData uri="http://schemas.openxmlformats.org/drawingml/2006/picture">
+                <pic:pic xmlns:pic="http://schemas.openxmlformats.org/drawingml/2006/picture">
+                  <pic:nvPicPr>
+                    <pic:cNvPr id="1" name=""/>
+                    <pic:cNvPicPr/>
+                  </pic:nvPicPr>
+                  <pic:blipFill>
+                    <a:blip r:embed="rId33"/>
+                    <a:stretch>
+                      <a:fillRect/>
+                    </a:stretch>
+                  </pic:blipFill>
+                  <pic:spPr>
+                    <a:xfrm>
+                      <a:off x="0" y="0"/>
+                      <a:ext cx="1528745" cy="1813868"/>
+                    </a:xfrm>
+                    <a:prstGeom prst="rect">
+                      <a:avLst/>
+                    </a:prstGeom>
+                  </pic:spPr>
+                </pic:pic>
+              </a:graphicData>
+            </a:graphic>
+          </wp:inline>
+        </w:drawing>
+      </w:r>
+    </w:p>
+    <w:p>
+      <w:r>
+        <w:t>If, for some reason, you decide that you do not want a commit to be pushed you can view the commit details and then select the Revert option to undo the commit.</w:t>
+      </w:r>
     </w:p>
     <w:p>
       <w:r>
         <w:lastRenderedPageBreak/>
-        <w:t>If, for some reason, you decide that you do not want a commit to be pushed you can view the commit details and then select the Revert option to undo the commit.</w:t>
-      </w:r>
-    </w:p>
-    <w:p>
-      <w:r>
         <w:t>You can optionally do the commit and push in one operation while committing by selecting the drop down next to the Commit button and selecting Commit and Push instead. That command does both the commit and push in one step.</w:t>
       </w:r>
     </w:p>
@@ -5122,11 +5394,11 @@
       <w:pPr>
         <w:pStyle w:val="Heading3"/>
       </w:pPr>
-      <w:bookmarkStart w:id="24" w:name="_Toc491009886"/>
+      <w:bookmarkStart w:id="25" w:name="_Toc491460616"/>
       <w:r>
         <w:t>Pushing from Command Line</w:t>
       </w:r>
-      <w:bookmarkEnd w:id="24"/>
+      <w:bookmarkEnd w:id="25"/>
     </w:p>
     <w:p>
       <w:pPr>
@@ -5156,7 +5428,7 @@
       <w:pPr>
         <w:pStyle w:val="Heading3"/>
       </w:pPr>
-      <w:bookmarkStart w:id="25" w:name="_Toc491009887"/>
+      <w:bookmarkStart w:id="26" w:name="_Toc491460617"/>
       <w:r>
         <w:t xml:space="preserve">Pushing from </w:t>
       </w:r>
@@ -5164,7 +5436,7 @@
       <w:r>
         <w:t>Github</w:t>
       </w:r>
-      <w:bookmarkEnd w:id="25"/>
+      <w:bookmarkEnd w:id="26"/>
       <w:proofErr w:type="spellEnd"/>
     </w:p>
     <w:p>
@@ -5192,11 +5464,11 @@
       <w:pPr>
         <w:pStyle w:val="Heading2"/>
       </w:pPr>
-      <w:bookmarkStart w:id="26" w:name="_Toc491009888"/>
+      <w:bookmarkStart w:id="27" w:name="_Toc491460618"/>
       <w:r>
         <w:t>Getting Changes</w:t>
       </w:r>
-      <w:bookmarkEnd w:id="26"/>
+      <w:bookmarkEnd w:id="27"/>
     </w:p>
     <w:p>
       <w:r>
@@ -5207,11 +5479,11 @@
       <w:pPr>
         <w:pStyle w:val="Heading3"/>
       </w:pPr>
-      <w:bookmarkStart w:id="27" w:name="_Toc491009889"/>
+      <w:bookmarkStart w:id="28" w:name="_Toc491460619"/>
       <w:r>
         <w:t>Pulling from Visual Studio</w:t>
       </w:r>
-      <w:bookmarkEnd w:id="27"/>
+      <w:bookmarkEnd w:id="28"/>
     </w:p>
     <w:p>
       <w:pPr>
@@ -5241,11 +5513,11 @@
       <w:pPr>
         <w:pStyle w:val="Heading3"/>
       </w:pPr>
-      <w:bookmarkStart w:id="28" w:name="_Toc491009890"/>
+      <w:bookmarkStart w:id="29" w:name="_Toc491460620"/>
       <w:r>
         <w:t>Pulling from Command Line</w:t>
       </w:r>
-      <w:bookmarkEnd w:id="28"/>
+      <w:bookmarkEnd w:id="29"/>
     </w:p>
     <w:p>
       <w:pPr>
@@ -5273,8 +5545,8 @@
     </w:p>
     <w:p/>
     <w:sectPr>
-      <w:headerReference w:type="default" r:id="rId30"/>
-      <w:footerReference w:type="default" r:id="rId31"/>
+      <w:headerReference w:type="default" r:id="rId34"/>
+      <w:footerReference w:type="default" r:id="rId35"/>
       <w:pgSz w:w="12240" w:h="15840"/>
       <w:pgMar w:top="1440" w:right="1440" w:bottom="1440" w:left="1440" w:header="720" w:footer="720" w:gutter="0"/>
       <w:cols w:space="720"/>
@@ -5332,7 +5604,7 @@
       <w:rPr>
         <w:noProof/>
       </w:rPr>
-      <w:t>12</w:t>
+      <w:t>13</w:t>
     </w:r>
     <w:r>
       <w:rPr>
@@ -5368,7 +5640,7 @@
       <w:rPr>
         <w:noProof/>
       </w:rPr>
-      <w:t>12</w:t>
+      <w:t>13</w:t>
     </w:r>
     <w:r>
       <w:rPr>
@@ -9325,7 +9597,7 @@
 </file>
 
 <file path=customXml/itemProps1.xml><?xml version="1.0" encoding="utf-8"?>
-<ds:datastoreItem xmlns:ds="http://schemas.openxmlformats.org/officeDocument/2006/customXml" ds:itemID="{35A19D1F-FDAE-4D35-98D9-F08654F2E366}">
+<ds:datastoreItem xmlns:ds="http://schemas.openxmlformats.org/officeDocument/2006/customXml" ds:itemID="{CA22A08E-4835-4C43-9BBB-E20583C09569}">
   <ds:schemaRefs>
     <ds:schemaRef ds:uri="http://schemas.openxmlformats.org/officeDocument/2006/bibliography"/>
   </ds:schemaRefs>

</xml_diff>

<commit_message>
Making some document changes
</commit_message>
<xml_diff>
--- a/Help/Machine Setup.docx
+++ b/Help/Machine Setup.docx
@@ -2082,17 +2082,7 @@
           <w:szCs w:val="24"/>
         </w:rPr>
         <w:lastRenderedPageBreak/>
-        <w:t>Setting up your ma</w:t>
-      </w:r>
-      <w:bookmarkStart w:id="0" w:name="_GoBack"/>
-      <w:bookmarkEnd w:id="0"/>
-      <w:r>
-        <w:rPr>
-          <w:rFonts w:ascii="Times New Roman" w:eastAsia="Times New Roman" w:hAnsi="Times New Roman" w:cs="Times New Roman"/>
-          <w:sz w:val="24"/>
-          <w:szCs w:val="24"/>
-        </w:rPr>
-        <w:t>chine for this class is not difficult but will require some time. This document discusses how to set up your machine for this course and provides some suggestions for simplifying the work you will do in this class.</w:t>
+        <w:t>Setting up your machine for this class is not difficult but will require some time. This document discusses how to set up your machine for this course and provides some suggestions for simplifying the work you will do in this class.</w:t>
       </w:r>
       <w:r>
         <w:rPr>
@@ -2110,14 +2100,14 @@
           <w:rFonts w:eastAsia="Times New Roman"/>
         </w:rPr>
       </w:pPr>
-      <w:bookmarkStart w:id="1" w:name="_Toc491460592"/>
+      <w:bookmarkStart w:id="0" w:name="_Toc491460592"/>
       <w:r>
         <w:rPr>
           <w:rFonts w:eastAsia="Times New Roman"/>
         </w:rPr>
         <w:t>Prerequisites</w:t>
       </w:r>
-      <w:bookmarkEnd w:id="1"/>
+      <w:bookmarkEnd w:id="0"/>
     </w:p>
     <w:p>
       <w:r>
@@ -2153,10 +2143,7 @@
         </w:numPr>
       </w:pPr>
       <w:r>
-        <w:t>1.8 Ghz or faster processor</w:t>
-      </w:r>
-      <w:r>
-        <w:t xml:space="preserve"> (dual core or higher strongly recommended)</w:t>
+        <w:t>1.8 Ghz or faster processor (dual core or higher strongly recommended)</w:t>
       </w:r>
     </w:p>
     <w:p>
@@ -2323,29 +2310,29 @@
           <w:rFonts w:eastAsia="Times New Roman"/>
         </w:rPr>
       </w:pPr>
-      <w:bookmarkStart w:id="2" w:name="_Toc491460593"/>
+      <w:bookmarkStart w:id="1" w:name="_Toc491460593"/>
       <w:r>
         <w:rPr>
           <w:rFonts w:eastAsia="Times New Roman"/>
         </w:rPr>
         <w:t>Recommended Windows Programs and Features</w:t>
       </w:r>
+      <w:bookmarkEnd w:id="1"/>
+    </w:p>
+    <w:p>
+      <w:r>
+        <w:t>Windows is designed for a novice user. Programming is considered advanced user tasks and therefore the default Windows settings and programs are not ideal. The following are recommended changes you make to your computer to simplify your programming efforts.</w:t>
+      </w:r>
+    </w:p>
+    <w:p>
+      <w:pPr>
+        <w:pStyle w:val="Heading3"/>
+      </w:pPr>
+      <w:bookmarkStart w:id="2" w:name="_Toc491460594"/>
+      <w:r>
+        <w:t>Show real filenames</w:t>
+      </w:r>
       <w:bookmarkEnd w:id="2"/>
-    </w:p>
-    <w:p>
-      <w:r>
-        <w:t>Windows is designed for a novice user. Programming is considered advanced user tasks and therefore the default Windows settings and programs are not ideal. The following are recommended changes you make to your computer to simplify your programming efforts.</w:t>
-      </w:r>
-    </w:p>
-    <w:p>
-      <w:pPr>
-        <w:pStyle w:val="Heading3"/>
-      </w:pPr>
-      <w:bookmarkStart w:id="3" w:name="_Toc491460594"/>
-      <w:r>
-        <w:t>Show real filenames</w:t>
-      </w:r>
-      <w:bookmarkEnd w:id="3"/>
     </w:p>
     <w:p>
       <w:r>
@@ -2529,11 +2516,11 @@
       <w:pPr>
         <w:pStyle w:val="Heading3"/>
       </w:pPr>
-      <w:bookmarkStart w:id="4" w:name="_Toc491460595"/>
+      <w:bookmarkStart w:id="3" w:name="_Toc491460595"/>
       <w:r>
         <w:t>Install an Archiving Program</w:t>
       </w:r>
-      <w:bookmarkEnd w:id="4"/>
+      <w:bookmarkEnd w:id="3"/>
     </w:p>
     <w:p>
       <w:r>
@@ -2656,6 +2643,7 @@
         <w:br/>
       </w:r>
       <w:r>
+        <w:lastRenderedPageBreak/>
         <w:br/>
       </w:r>
       <w:r>
@@ -2715,11 +2703,11 @@
       <w:pPr>
         <w:pStyle w:val="Heading3"/>
       </w:pPr>
-      <w:bookmarkStart w:id="5" w:name="_Toc491460596"/>
+      <w:bookmarkStart w:id="4" w:name="_Toc491460596"/>
       <w:r>
         <w:t>Install a Text Editor Program</w:t>
       </w:r>
-      <w:bookmarkEnd w:id="5"/>
+      <w:bookmarkEnd w:id="4"/>
     </w:p>
     <w:p>
       <w:r>
@@ -2786,11 +2774,11 @@
       <w:pPr>
         <w:pStyle w:val="Heading3"/>
       </w:pPr>
-      <w:bookmarkStart w:id="6" w:name="_Toc491460597"/>
+      <w:bookmarkStart w:id="5" w:name="_Toc491460597"/>
       <w:r>
         <w:t>Blocked Files</w:t>
       </w:r>
-      <w:bookmarkEnd w:id="6"/>
+      <w:bookmarkEnd w:id="5"/>
     </w:p>
     <w:p>
       <w:r>
@@ -2842,6 +2830,7 @@
         <w:rPr>
           <w:noProof/>
         </w:rPr>
+        <w:lastRenderedPageBreak/>
         <w:drawing>
           <wp:inline distT="0" distB="0" distL="0" distR="0" wp14:anchorId="0ABD0CB9" wp14:editId="244978DE">
             <wp:extent cx="3181350" cy="1457325"/>
@@ -2891,7 +2880,6 @@
         </w:numPr>
       </w:pPr>
       <w:r>
-        <w:lastRenderedPageBreak/>
         <w:t>Click the option to unblock the file.</w:t>
       </w:r>
     </w:p>
@@ -2899,11 +2887,11 @@
       <w:pPr>
         <w:pStyle w:val="Heading3"/>
       </w:pPr>
-      <w:bookmarkStart w:id="7" w:name="_Toc491460598"/>
+      <w:bookmarkStart w:id="6" w:name="_Toc491460598"/>
       <w:r>
         <w:t>Setting Up a Project Folder</w:t>
       </w:r>
-      <w:bookmarkEnd w:id="7"/>
+      <w:bookmarkEnd w:id="6"/>
     </w:p>
     <w:p>
       <w:r>
@@ -2968,32 +2956,32 @@
       <w:pPr>
         <w:pStyle w:val="Heading1"/>
       </w:pPr>
-      <w:bookmarkStart w:id="8" w:name="_Toc491460599"/>
+      <w:bookmarkStart w:id="7" w:name="_Toc491460599"/>
       <w:r>
         <w:t>Setting Up Visual Studio</w:t>
       </w:r>
+      <w:bookmarkEnd w:id="7"/>
+      <w:r>
+        <w:t xml:space="preserve"> </w:t>
+      </w:r>
+    </w:p>
+    <w:p>
+      <w:r>
+        <w:t>Setting up Visual Studio will take a while</w:t>
+      </w:r>
+      <w:r>
+        <w:t xml:space="preserve"> and involves many steps.</w:t>
+      </w:r>
+    </w:p>
+    <w:p>
+      <w:pPr>
+        <w:pStyle w:val="Heading3"/>
+      </w:pPr>
+      <w:bookmarkStart w:id="8" w:name="_Toc491460600"/>
+      <w:r>
+        <w:t>Install Visual Studio</w:t>
+      </w:r>
       <w:bookmarkEnd w:id="8"/>
-      <w:r>
-        <w:t xml:space="preserve"> </w:t>
-      </w:r>
-    </w:p>
-    <w:p>
-      <w:r>
-        <w:t>Setting up Visual Studio will take a while</w:t>
-      </w:r>
-      <w:r>
-        <w:t xml:space="preserve"> and involves many steps.</w:t>
-      </w:r>
-    </w:p>
-    <w:p>
-      <w:pPr>
-        <w:pStyle w:val="Heading3"/>
-      </w:pPr>
-      <w:bookmarkStart w:id="9" w:name="_Toc491460600"/>
-      <w:r>
-        <w:t>Install Visual Studio</w:t>
-      </w:r>
-      <w:bookmarkEnd w:id="9"/>
     </w:p>
     <w:p>
       <w:pPr>
@@ -3426,14 +3414,14 @@
       <w:pPr>
         <w:pStyle w:val="Heading3"/>
       </w:pPr>
-      <w:bookmarkStart w:id="10" w:name="_Toc491460601"/>
+      <w:bookmarkStart w:id="9" w:name="_Toc491460601"/>
       <w:r>
         <w:t>Apply Class Settings</w:t>
       </w:r>
       <w:r>
         <w:t xml:space="preserve"> (Optional)</w:t>
       </w:r>
-      <w:bookmarkEnd w:id="10"/>
+      <w:bookmarkEnd w:id="9"/>
     </w:p>
     <w:p>
       <w:r>
@@ -3978,11 +3966,11 @@
       <w:pPr>
         <w:pStyle w:val="Heading3"/>
       </w:pPr>
-      <w:bookmarkStart w:id="11" w:name="_Toc491460602"/>
+      <w:bookmarkStart w:id="10" w:name="_Toc491460602"/>
       <w:r>
         <w:t>Apply Standard Styling Rules (Optional)</w:t>
       </w:r>
-      <w:bookmarkEnd w:id="11"/>
+      <w:bookmarkEnd w:id="10"/>
     </w:p>
     <w:p>
       <w:r>
@@ -4100,21 +4088,21 @@
       <w:pPr>
         <w:pStyle w:val="Heading1"/>
       </w:pPr>
-      <w:bookmarkStart w:id="12" w:name="_Toc491460603"/>
+      <w:bookmarkStart w:id="11" w:name="_Toc491460603"/>
       <w:r>
         <w:t>Setting Up GitHub</w:t>
       </w:r>
+      <w:bookmarkEnd w:id="11"/>
+    </w:p>
+    <w:p>
+      <w:pPr>
+        <w:pStyle w:val="Heading2"/>
+      </w:pPr>
+      <w:bookmarkStart w:id="12" w:name="_Toc491460604"/>
+      <w:r>
+        <w:t>Creating a Profile</w:t>
+      </w:r>
       <w:bookmarkEnd w:id="12"/>
-    </w:p>
-    <w:p>
-      <w:pPr>
-        <w:pStyle w:val="Heading2"/>
-      </w:pPr>
-      <w:bookmarkStart w:id="13" w:name="_Toc491460604"/>
-      <w:r>
-        <w:t>Creating a Profile</w:t>
-      </w:r>
-      <w:bookmarkEnd w:id="13"/>
     </w:p>
     <w:p>
       <w:r>
@@ -4290,11 +4278,11 @@
       <w:pPr>
         <w:pStyle w:val="Heading2"/>
       </w:pPr>
-      <w:bookmarkStart w:id="14" w:name="_Toc491460605"/>
+      <w:bookmarkStart w:id="13" w:name="_Toc491460605"/>
       <w:r>
         <w:t>Creating a Class Repository</w:t>
       </w:r>
-      <w:bookmarkEnd w:id="14"/>
+      <w:bookmarkEnd w:id="13"/>
     </w:p>
     <w:p>
       <w:r>
@@ -4457,6 +4445,41 @@
         </w:numPr>
       </w:pPr>
       <w:r>
+        <w:t xml:space="preserve">A sample ignore file is provided in the class </w:t>
+      </w:r>
+      <w:proofErr w:type="spellStart"/>
+      <w:r>
+        <w:t>Github</w:t>
+      </w:r>
+      <w:proofErr w:type="spellEnd"/>
+      <w:r>
+        <w:t xml:space="preserve"> repo (under Tools) that you can use for </w:t>
+      </w:r>
+      <w:proofErr w:type="gramStart"/>
+      <w:r>
+        <w:t>the .</w:t>
+      </w:r>
+      <w:proofErr w:type="spellStart"/>
+      <w:r>
+        <w:t>gitignore</w:t>
+      </w:r>
+      <w:proofErr w:type="spellEnd"/>
+      <w:proofErr w:type="gramEnd"/>
+      <w:r>
+        <w:t xml:space="preserve"> file. You can place this file in the root of your repo after it is created.</w:t>
+      </w:r>
+      <w:bookmarkStart w:id="14" w:name="_GoBack"/>
+      <w:bookmarkEnd w:id="14"/>
+    </w:p>
+    <w:p>
+      <w:pPr>
+        <w:pStyle w:val="ListParagraph"/>
+        <w:numPr>
+          <w:ilvl w:val="0"/>
+          <w:numId w:val="19"/>
+        </w:numPr>
+      </w:pPr>
+      <w:r>
         <w:t>Click the create button to create the repository.</w:t>
       </w:r>
     </w:p>
@@ -4519,7 +4542,11 @@
     </w:p>
     <w:p>
       <w:r>
-        <w:t>In order to work with a repository locally you need to clone it. Cloning a repository will set up the structure needed by git and will download the repository to your machine. This will generally only need to be done once per repository per machine. If you ever wipe out the directory structure you will need to repeat this process.</w:t>
+        <w:t xml:space="preserve">In order to work with a repository locally you need to clone it. Cloning a repository will set up the structure needed by git and will download the repository to your machine. This will generally only need </w:t>
+      </w:r>
+      <w:r>
+        <w:lastRenderedPageBreak/>
+        <w:t>to be done once per repository per machine. If you ever wipe out the directory structure you will need to repeat this process.</w:t>
       </w:r>
     </w:p>
     <w:p>
@@ -4528,7 +4555,6 @@
       </w:pPr>
       <w:bookmarkStart w:id="17" w:name="_Toc491460608"/>
       <w:r>
-        <w:lastRenderedPageBreak/>
         <w:t>Cloning from Visual Studio</w:t>
       </w:r>
       <w:bookmarkEnd w:id="17"/>
@@ -5604,7 +5630,7 @@
       <w:rPr>
         <w:noProof/>
       </w:rPr>
-      <w:t>13</w:t>
+      <w:t>10</w:t>
     </w:r>
     <w:r>
       <w:rPr>
@@ -5640,7 +5666,7 @@
       <w:rPr>
         <w:noProof/>
       </w:rPr>
-      <w:t>13</w:t>
+      <w:t>14</w:t>
     </w:r>
     <w:r>
       <w:rPr>
@@ -9597,7 +9623,7 @@
 </file>
 
 <file path=customXml/itemProps1.xml><?xml version="1.0" encoding="utf-8"?>
-<ds:datastoreItem xmlns:ds="http://schemas.openxmlformats.org/officeDocument/2006/customXml" ds:itemID="{CA22A08E-4835-4C43-9BBB-E20583C09569}">
+<ds:datastoreItem xmlns:ds="http://schemas.openxmlformats.org/officeDocument/2006/customXml" ds:itemID="{864CED64-82C3-4673-9C19-38EEEC0532BF}">
   <ds:schemaRefs>
     <ds:schemaRef ds:uri="http://schemas.openxmlformats.org/officeDocument/2006/bibliography"/>
   </ds:schemaRefs>

</xml_diff>

<commit_message>
Added readmes for setup, skeletons for class and labs. Updated machine setup with new information on connecting to repos after cloning.
</commit_message>
<xml_diff>
--- a/Help/Machine Setup.docx
+++ b/Help/Machine Setup.docx
@@ -4445,53 +4445,31 @@
         </w:numPr>
       </w:pPr>
       <w:r>
-        <w:t xml:space="preserve">A sample ignore file is provided in the class </w:t>
-      </w:r>
-      <w:proofErr w:type="spellStart"/>
-      <w:r>
-        <w:t>Github</w:t>
-      </w:r>
-      <w:proofErr w:type="spellEnd"/>
-      <w:r>
-        <w:t xml:space="preserve"> repo (under Tools) that you can use for </w:t>
-      </w:r>
-      <w:proofErr w:type="gramStart"/>
-      <w:r>
-        <w:t>the .</w:t>
-      </w:r>
-      <w:proofErr w:type="spellStart"/>
-      <w:r>
-        <w:t>gitignore</w:t>
-      </w:r>
-      <w:proofErr w:type="spellEnd"/>
-      <w:proofErr w:type="gramEnd"/>
-      <w:r>
-        <w:t xml:space="preserve"> file. You can place this file in the root of your repo after it is created.</w:t>
-      </w:r>
-      <w:bookmarkStart w:id="14" w:name="_GoBack"/>
+        <w:t>Click the create button to create the repository.</w:t>
+      </w:r>
+    </w:p>
+    <w:p>
+      <w:pPr>
+        <w:pStyle w:val="Heading2"/>
+      </w:pPr>
+      <w:r>
+        <w:t>Setting Up the Repository</w:t>
+      </w:r>
+    </w:p>
+    <w:p>
+      <w:r>
+        <w:t>Refer to the readme in the Setup folder of the class repository for information on how to set up your repository.</w:t>
+      </w:r>
+    </w:p>
+    <w:p>
+      <w:pPr>
+        <w:pStyle w:val="Heading2"/>
+      </w:pPr>
+      <w:bookmarkStart w:id="14" w:name="_Toc491460606"/>
+      <w:r>
+        <w:t>Managing Repositories</w:t>
+      </w:r>
       <w:bookmarkEnd w:id="14"/>
-    </w:p>
-    <w:p>
-      <w:pPr>
-        <w:pStyle w:val="ListParagraph"/>
-        <w:numPr>
-          <w:ilvl w:val="0"/>
-          <w:numId w:val="19"/>
-        </w:numPr>
-      </w:pPr>
-      <w:r>
-        <w:t>Click the create button to create the repository.</w:t>
-      </w:r>
-    </w:p>
-    <w:p>
-      <w:pPr>
-        <w:pStyle w:val="Heading2"/>
-      </w:pPr>
-      <w:bookmarkStart w:id="15" w:name="_Toc491460606"/>
-      <w:r>
-        <w:t>Managing Repositories</w:t>
-      </w:r>
-      <w:bookmarkEnd w:id="15"/>
     </w:p>
     <w:p>
       <w:r>
@@ -4534,30 +4512,32 @@
       <w:pPr>
         <w:pStyle w:val="Heading2"/>
       </w:pPr>
-      <w:bookmarkStart w:id="16" w:name="_Toc491460607"/>
-      <w:r>
+      <w:bookmarkStart w:id="15" w:name="_Toc491460607"/>
+      <w:r>
+        <w:lastRenderedPageBreak/>
         <w:t>Cloning a Repository</w:t>
       </w:r>
+      <w:bookmarkEnd w:id="15"/>
+    </w:p>
+    <w:p>
+      <w:r>
+        <w:t>In order to work with a repository locally you need to clone it. Cloning a repository will set up the structure needed by git and will download the repository to your machine. This will generally only need to be done once per repository per machine. If you ever wipe out the directory structure you will need to repeat this process.</w:t>
+      </w:r>
+    </w:p>
+    <w:p>
+      <w:pPr>
+        <w:pStyle w:val="Heading3"/>
+      </w:pPr>
+      <w:bookmarkStart w:id="16" w:name="_Toc491460608"/>
+      <w:r>
+        <w:t>Cloning from Visual Studio</w:t>
+      </w:r>
       <w:bookmarkEnd w:id="16"/>
     </w:p>
     <w:p>
       <w:r>
-        <w:t xml:space="preserve">In order to work with a repository locally you need to clone it. Cloning a repository will set up the structure needed by git and will download the repository to your machine. This will generally only need </w:t>
-      </w:r>
-      <w:r>
-        <w:lastRenderedPageBreak/>
-        <w:t>to be done once per repository per machine. If you ever wipe out the directory structure you will need to repeat this process.</w:t>
-      </w:r>
-    </w:p>
-    <w:p>
-      <w:pPr>
-        <w:pStyle w:val="Heading3"/>
-      </w:pPr>
-      <w:bookmarkStart w:id="17" w:name="_Toc491460608"/>
-      <w:r>
-        <w:t>Cloning from Visual Studio</w:t>
-      </w:r>
-      <w:bookmarkEnd w:id="17"/>
+        <w:t>Note that these steps are only needed the first time you connect to a repository on a machine.</w:t>
+      </w:r>
     </w:p>
     <w:p>
       <w:pPr>
@@ -4766,11 +4746,11 @@
       <w:pPr>
         <w:pStyle w:val="Heading3"/>
       </w:pPr>
-      <w:bookmarkStart w:id="18" w:name="_Toc491460609"/>
+      <w:bookmarkStart w:id="17" w:name="_Toc491460609"/>
       <w:r>
         <w:t>Cloning from Command Line</w:t>
       </w:r>
-      <w:bookmarkEnd w:id="18"/>
+      <w:bookmarkEnd w:id="17"/>
       <w:r>
         <w:t xml:space="preserve"> </w:t>
       </w:r>
@@ -4842,47 +4822,60 @@
     </w:p>
     <w:p>
       <w:pPr>
+        <w:pStyle w:val="Heading3"/>
+      </w:pPr>
+      <w:bookmarkStart w:id="18" w:name="_Toc491460610"/>
+      <w:r>
+        <w:t>Reconnecting to a Repository</w:t>
+      </w:r>
+    </w:p>
+    <w:p>
+      <w:r>
+        <w:t>Once a repository has been cloned locally you do not need to do it again. But you must reconnect to the repository when starting Visual Studio. To do that follow the steps under Get Changes.</w:t>
+      </w:r>
+    </w:p>
+    <w:p>
+      <w:pPr>
         <w:pStyle w:val="Heading2"/>
       </w:pPr>
-      <w:bookmarkStart w:id="19" w:name="_Toc491460610"/>
       <w:r>
         <w:t>Making Changes</w:t>
       </w:r>
+      <w:bookmarkEnd w:id="18"/>
+    </w:p>
+    <w:p>
+      <w:r>
+        <w:t>You can now make changes to the files either using any command line tool or program or using Visual Studio. Git will determine what has changed</w:t>
+      </w:r>
+      <w:r>
+        <w:t xml:space="preserve"> later.</w:t>
+      </w:r>
+    </w:p>
+    <w:p>
+      <w:pPr>
+        <w:pStyle w:val="Heading2"/>
+      </w:pPr>
+      <w:bookmarkStart w:id="19" w:name="_Toc491460611"/>
+      <w:r>
+        <w:lastRenderedPageBreak/>
+        <w:t>Commit Changes</w:t>
+      </w:r>
       <w:bookmarkEnd w:id="19"/>
     </w:p>
     <w:p>
       <w:r>
-        <w:t>You can now make changes to the files either using any command line tool or program or using Visual Studio. Git will determine what has changed</w:t>
-      </w:r>
-      <w:r>
-        <w:t xml:space="preserve"> later.</w:t>
-      </w:r>
-    </w:p>
-    <w:p>
-      <w:pPr>
-        <w:pStyle w:val="Heading2"/>
-      </w:pPr>
-      <w:bookmarkStart w:id="20" w:name="_Toc491460611"/>
-      <w:r>
-        <w:t>Commit Changes</w:t>
+        <w:t>When you have made the changes are want to make them permanent you need to commit them. Committing changes in Git is equivalent to making a backup of the changes. Commits are not pushed to Git nor are they accessible on other machines even by the same user. They are committed to the local repository only. If you make changes that you do not want to push to the server then you can uncommit them if needed.</w:t>
+      </w:r>
+    </w:p>
+    <w:p>
+      <w:pPr>
+        <w:pStyle w:val="Heading3"/>
+      </w:pPr>
+      <w:bookmarkStart w:id="20" w:name="_Toc491460612"/>
+      <w:r>
+        <w:t>Committing from Visual Studio</w:t>
       </w:r>
       <w:bookmarkEnd w:id="20"/>
-    </w:p>
-    <w:p>
-      <w:r>
-        <w:t>When you have made the changes are want to make them permanent you need to commit them. Committing changes in Git is equivalent to making a backup of the changes. Commits are not pushed to Git nor are they accessible on other machines even by the same user. They are committed to the local repository only. If you make changes that you do not want to push to the server then you can uncommit them if needed.</w:t>
-      </w:r>
-    </w:p>
-    <w:p>
-      <w:pPr>
-        <w:pStyle w:val="Heading3"/>
-      </w:pPr>
-      <w:bookmarkStart w:id="21" w:name="_Toc491460612"/>
-      <w:r>
-        <w:lastRenderedPageBreak/>
-        <w:t>Committing from Visual Studio</w:t>
-      </w:r>
-      <w:bookmarkEnd w:id="21"/>
     </w:p>
     <w:p>
       <w:pPr>
@@ -5106,11 +5099,12 @@
       <w:pPr>
         <w:pStyle w:val="Heading3"/>
       </w:pPr>
-      <w:bookmarkStart w:id="22" w:name="_Toc491460613"/>
-      <w:r>
+      <w:bookmarkStart w:id="21" w:name="_Toc491460613"/>
+      <w:r>
+        <w:lastRenderedPageBreak/>
         <w:t>Committing from Command Line</w:t>
       </w:r>
-      <w:bookmarkEnd w:id="22"/>
+      <w:bookmarkEnd w:id="21"/>
     </w:p>
     <w:p>
       <w:pPr>
@@ -5158,30 +5152,29 @@
       <w:pPr>
         <w:pStyle w:val="Heading2"/>
       </w:pPr>
-      <w:bookmarkStart w:id="23" w:name="_Toc491460614"/>
-      <w:r>
-        <w:lastRenderedPageBreak/>
+      <w:bookmarkStart w:id="22" w:name="_Toc491460614"/>
+      <w:r>
         <w:t>Pushing Changes</w:t>
       </w:r>
+      <w:bookmarkEnd w:id="22"/>
+    </w:p>
+    <w:p>
+      <w:r>
+        <w:t>Git is a distributed system. Any number of commits can be done before pushing them to the server. Once changes are pushed to the server they are visible to everyone and are accessible anywhere.</w:t>
+      </w:r>
+      <w:r>
+        <w:t xml:space="preserve"> Reminder that changes must be committed before they can be pushed.</w:t>
+      </w:r>
+    </w:p>
+    <w:p>
+      <w:pPr>
+        <w:pStyle w:val="Heading3"/>
+      </w:pPr>
+      <w:bookmarkStart w:id="23" w:name="_Toc491460615"/>
+      <w:r>
+        <w:t>Pushing from Visual Studio</w:t>
+      </w:r>
       <w:bookmarkEnd w:id="23"/>
-    </w:p>
-    <w:p>
-      <w:r>
-        <w:t>Git is a distributed system. Any number of commits can be done before pushing them to the server. Once changes are pushed to the server they are visible to everyone and are accessible anywhere.</w:t>
-      </w:r>
-      <w:r>
-        <w:t xml:space="preserve"> Reminder that changes must be committed before they can be pushed.</w:t>
-      </w:r>
-    </w:p>
-    <w:p>
-      <w:pPr>
-        <w:pStyle w:val="Heading3"/>
-      </w:pPr>
-      <w:bookmarkStart w:id="24" w:name="_Toc491460615"/>
-      <w:r>
-        <w:t>Pushing from Visual Studio</w:t>
-      </w:r>
-      <w:bookmarkEnd w:id="24"/>
     </w:p>
     <w:p>
       <w:pPr>
@@ -5356,6 +5349,7 @@
         </w:numPr>
       </w:pPr>
       <w:r>
+        <w:lastRenderedPageBreak/>
         <w:t>The changes should be pushed to Git and now accessible elsewhere.</w:t>
       </w:r>
       <w:r>
@@ -5412,7 +5406,6 @@
     </w:p>
     <w:p>
       <w:r>
-        <w:lastRenderedPageBreak/>
         <w:t>You can optionally do the commit and push in one operation while committing by selecting the drop down next to the Commit button and selecting Commit and Push instead. That command does both the commit and push in one step.</w:t>
       </w:r>
     </w:p>
@@ -5420,11 +5413,11 @@
       <w:pPr>
         <w:pStyle w:val="Heading3"/>
       </w:pPr>
-      <w:bookmarkStart w:id="25" w:name="_Toc491460616"/>
+      <w:bookmarkStart w:id="24" w:name="_Toc491460616"/>
       <w:r>
         <w:t>Pushing from Command Line</w:t>
       </w:r>
-      <w:bookmarkEnd w:id="25"/>
+      <w:bookmarkEnd w:id="24"/>
     </w:p>
     <w:p>
       <w:pPr>
@@ -5454,7 +5447,7 @@
       <w:pPr>
         <w:pStyle w:val="Heading3"/>
       </w:pPr>
-      <w:bookmarkStart w:id="26" w:name="_Toc491460617"/>
+      <w:bookmarkStart w:id="25" w:name="_Toc491460617"/>
       <w:r>
         <w:t xml:space="preserve">Pushing from </w:t>
       </w:r>
@@ -5462,44 +5455,115 @@
       <w:r>
         <w:t>Github</w:t>
       </w:r>
+      <w:bookmarkEnd w:id="25"/>
+      <w:proofErr w:type="spellEnd"/>
+    </w:p>
+    <w:p>
+      <w:r>
+        <w:t xml:space="preserve">Using a web </w:t>
+      </w:r>
+      <w:proofErr w:type="gramStart"/>
+      <w:r>
+        <w:t>browser</w:t>
+      </w:r>
+      <w:proofErr w:type="gramEnd"/>
+      <w:r>
+        <w:t xml:space="preserve"> you can also push files to Git directly. This combines the commit and push commands into one. In </w:t>
+      </w:r>
+      <w:proofErr w:type="gramStart"/>
+      <w:r>
+        <w:t>general</w:t>
+      </w:r>
+      <w:proofErr w:type="gramEnd"/>
+      <w:r>
+        <w:t xml:space="preserve"> this should only be done when adding new files. You must provide a message for the commit.</w:t>
+      </w:r>
+    </w:p>
+    <w:p>
+      <w:pPr>
+        <w:pStyle w:val="Heading2"/>
+      </w:pPr>
+      <w:bookmarkStart w:id="26" w:name="_Toc491460618"/>
+      <w:r>
+        <w:t>Getting Changes</w:t>
+      </w:r>
       <w:bookmarkEnd w:id="26"/>
-      <w:proofErr w:type="spellEnd"/>
-    </w:p>
-    <w:p>
-      <w:r>
-        <w:t xml:space="preserve">Using a web </w:t>
+    </w:p>
+    <w:p>
+      <w:r>
+        <w:t>If you are working on a repository with other people or even with yourself on multiple machines then you will need to periodically get changes back to your local machine. You can do that using pull.</w:t>
+      </w:r>
+    </w:p>
+    <w:p>
+      <w:pPr>
+        <w:pStyle w:val="Heading3"/>
+      </w:pPr>
+      <w:r>
+        <w:t>Connect to Repository</w:t>
+      </w:r>
+    </w:p>
+    <w:p>
+      <w:r>
+        <w:t xml:space="preserve">This step assumes you have already cloned the repository on the local machine. If you have not then </w:t>
       </w:r>
       <w:proofErr w:type="gramStart"/>
       <w:r>
-        <w:t>browser</w:t>
+        <w:t>do</w:t>
       </w:r>
       <w:proofErr w:type="gramEnd"/>
       <w:r>
-        <w:t xml:space="preserve"> you can also push files to Git directly. This combines the commit and push commands into one. In </w:t>
-      </w:r>
-      <w:proofErr w:type="gramStart"/>
-      <w:r>
-        <w:t>general</w:t>
-      </w:r>
-      <w:proofErr w:type="gramEnd"/>
-      <w:r>
-        <w:t xml:space="preserve"> this should only be done when adding new files. You must provide a message for the commit.</w:t>
-      </w:r>
-    </w:p>
-    <w:p>
-      <w:pPr>
-        <w:pStyle w:val="Heading2"/>
-      </w:pPr>
-      <w:bookmarkStart w:id="27" w:name="_Toc491460618"/>
-      <w:r>
-        <w:t>Getting Changes</w:t>
-      </w:r>
+        <w:t xml:space="preserve"> that instead.</w:t>
+      </w:r>
+    </w:p>
+    <w:p>
+      <w:pPr>
+        <w:pStyle w:val="ListParagraph"/>
+        <w:numPr>
+          <w:ilvl w:val="0"/>
+          <w:numId w:val="33"/>
+        </w:numPr>
+      </w:pPr>
+      <w:r>
+        <w:t>Under Team Explorer go to Project \ Manage Connections.</w:t>
+      </w:r>
+    </w:p>
+    <w:p>
+      <w:pPr>
+        <w:pStyle w:val="ListParagraph"/>
+        <w:numPr>
+          <w:ilvl w:val="0"/>
+          <w:numId w:val="33"/>
+        </w:numPr>
+      </w:pPr>
+      <w:r>
+        <w:t xml:space="preserve">Find the repository under Local Git Repositories. </w:t>
+      </w:r>
+    </w:p>
+    <w:p>
+      <w:pPr>
+        <w:pStyle w:val="ListParagraph"/>
+        <w:numPr>
+          <w:ilvl w:val="0"/>
+          <w:numId w:val="33"/>
+        </w:numPr>
+      </w:pPr>
+      <w:r>
+        <w:t>If it does not show up then you must clone.</w:t>
+      </w:r>
+    </w:p>
+    <w:p>
+      <w:pPr>
+        <w:pStyle w:val="ListParagraph"/>
+        <w:numPr>
+          <w:ilvl w:val="0"/>
+          <w:numId w:val="33"/>
+        </w:numPr>
+      </w:pPr>
+      <w:r>
+        <w:t>Double click the repository to connect to it.</w:t>
+      </w:r>
+      <w:bookmarkStart w:id="27" w:name="_GoBack"/>
       <w:bookmarkEnd w:id="27"/>
-    </w:p>
-    <w:p>
-      <w:r>
-        <w:t>If you are working on a repository with other people or even with yourself on multiple machines then you will need to periodically get changes back to your local machine. You can do that using pull.</w:t>
-      </w:r>
     </w:p>
     <w:p>
       <w:pPr>
@@ -5541,6 +5605,7 @@
       </w:pPr>
       <w:bookmarkStart w:id="29" w:name="_Toc491460620"/>
       <w:r>
+        <w:lastRenderedPageBreak/>
         <w:t>Pulling from Command Line</w:t>
       </w:r>
       <w:bookmarkEnd w:id="29"/>
@@ -5630,7 +5695,7 @@
       <w:rPr>
         <w:noProof/>
       </w:rPr>
-      <w:t>10</w:t>
+      <w:t>15</w:t>
     </w:r>
     <w:r>
       <w:rPr>
@@ -5666,7 +5731,7 @@
       <w:rPr>
         <w:noProof/>
       </w:rPr>
-      <w:t>14</w:t>
+      <w:t>15</w:t>
     </w:r>
     <w:r>
       <w:rPr>
@@ -7102,6 +7167,92 @@
     </w:lvl>
   </w:abstractNum>
   <w:abstractNum w:abstractNumId="15" w15:restartNumberingAfterBreak="0">
+    <w:nsid w:val="445E140F"/>
+    <w:multiLevelType w:val="hybridMultilevel"/>
+    <w:tmpl w:val="8598966E"/>
+    <w:lvl w:ilvl="0" w:tplc="0409000F">
+      <w:start w:val="1"/>
+      <w:numFmt w:val="decimal"/>
+      <w:lvlText w:val="%1."/>
+      <w:lvlJc w:val="left"/>
+      <w:pPr>
+        <w:ind w:left="720" w:hanging="360"/>
+      </w:pPr>
+    </w:lvl>
+    <w:lvl w:ilvl="1" w:tplc="04090019" w:tentative="1">
+      <w:start w:val="1"/>
+      <w:numFmt w:val="lowerLetter"/>
+      <w:lvlText w:val="%2."/>
+      <w:lvlJc w:val="left"/>
+      <w:pPr>
+        <w:ind w:left="1440" w:hanging="360"/>
+      </w:pPr>
+    </w:lvl>
+    <w:lvl w:ilvl="2" w:tplc="0409001B" w:tentative="1">
+      <w:start w:val="1"/>
+      <w:numFmt w:val="lowerRoman"/>
+      <w:lvlText w:val="%3."/>
+      <w:lvlJc w:val="right"/>
+      <w:pPr>
+        <w:ind w:left="2160" w:hanging="180"/>
+      </w:pPr>
+    </w:lvl>
+    <w:lvl w:ilvl="3" w:tplc="0409000F" w:tentative="1">
+      <w:start w:val="1"/>
+      <w:numFmt w:val="decimal"/>
+      <w:lvlText w:val="%4."/>
+      <w:lvlJc w:val="left"/>
+      <w:pPr>
+        <w:ind w:left="2880" w:hanging="360"/>
+      </w:pPr>
+    </w:lvl>
+    <w:lvl w:ilvl="4" w:tplc="04090019" w:tentative="1">
+      <w:start w:val="1"/>
+      <w:numFmt w:val="lowerLetter"/>
+      <w:lvlText w:val="%5."/>
+      <w:lvlJc w:val="left"/>
+      <w:pPr>
+        <w:ind w:left="3600" w:hanging="360"/>
+      </w:pPr>
+    </w:lvl>
+    <w:lvl w:ilvl="5" w:tplc="0409001B" w:tentative="1">
+      <w:start w:val="1"/>
+      <w:numFmt w:val="lowerRoman"/>
+      <w:lvlText w:val="%6."/>
+      <w:lvlJc w:val="right"/>
+      <w:pPr>
+        <w:ind w:left="4320" w:hanging="180"/>
+      </w:pPr>
+    </w:lvl>
+    <w:lvl w:ilvl="6" w:tplc="0409000F" w:tentative="1">
+      <w:start w:val="1"/>
+      <w:numFmt w:val="decimal"/>
+      <w:lvlText w:val="%7."/>
+      <w:lvlJc w:val="left"/>
+      <w:pPr>
+        <w:ind w:left="5040" w:hanging="360"/>
+      </w:pPr>
+    </w:lvl>
+    <w:lvl w:ilvl="7" w:tplc="04090019" w:tentative="1">
+      <w:start w:val="1"/>
+      <w:numFmt w:val="lowerLetter"/>
+      <w:lvlText w:val="%8."/>
+      <w:lvlJc w:val="left"/>
+      <w:pPr>
+        <w:ind w:left="5760" w:hanging="360"/>
+      </w:pPr>
+    </w:lvl>
+    <w:lvl w:ilvl="8" w:tplc="0409001B" w:tentative="1">
+      <w:start w:val="1"/>
+      <w:numFmt w:val="lowerRoman"/>
+      <w:lvlText w:val="%9."/>
+      <w:lvlJc w:val="right"/>
+      <w:pPr>
+        <w:ind w:left="6480" w:hanging="180"/>
+      </w:pPr>
+    </w:lvl>
+  </w:abstractNum>
+  <w:abstractNum w:abstractNumId="16" w15:restartNumberingAfterBreak="0">
     <w:nsid w:val="448C7A61"/>
     <w:multiLevelType w:val="multilevel"/>
     <w:tmpl w:val="0409001F"/>
@@ -7187,7 +7338,7 @@
       </w:pPr>
     </w:lvl>
   </w:abstractNum>
-  <w:abstractNum w:abstractNumId="16" w15:restartNumberingAfterBreak="0">
+  <w:abstractNum w:abstractNumId="17" w15:restartNumberingAfterBreak="0">
     <w:nsid w:val="549C1B24"/>
     <w:multiLevelType w:val="hybridMultilevel"/>
     <w:tmpl w:val="D388BD56"/>
@@ -7273,7 +7424,7 @@
       </w:pPr>
     </w:lvl>
   </w:abstractNum>
-  <w:abstractNum w:abstractNumId="17" w15:restartNumberingAfterBreak="0">
+  <w:abstractNum w:abstractNumId="18" w15:restartNumberingAfterBreak="0">
     <w:nsid w:val="56750971"/>
     <w:multiLevelType w:val="hybridMultilevel"/>
     <w:tmpl w:val="C0E0097C"/>
@@ -7359,7 +7510,7 @@
       </w:pPr>
     </w:lvl>
   </w:abstractNum>
-  <w:abstractNum w:abstractNumId="18" w15:restartNumberingAfterBreak="0">
+  <w:abstractNum w:abstractNumId="19" w15:restartNumberingAfterBreak="0">
     <w:nsid w:val="5A814FDB"/>
     <w:multiLevelType w:val="hybridMultilevel"/>
     <w:tmpl w:val="80108CEE"/>
@@ -7445,7 +7596,7 @@
       </w:pPr>
     </w:lvl>
   </w:abstractNum>
-  <w:abstractNum w:abstractNumId="19" w15:restartNumberingAfterBreak="0">
+  <w:abstractNum w:abstractNumId="20" w15:restartNumberingAfterBreak="0">
     <w:nsid w:val="5AF64A15"/>
     <w:multiLevelType w:val="hybridMultilevel"/>
     <w:tmpl w:val="AF54CDC6"/>
@@ -7531,7 +7682,7 @@
       </w:pPr>
     </w:lvl>
   </w:abstractNum>
-  <w:abstractNum w:abstractNumId="20" w15:restartNumberingAfterBreak="0">
+  <w:abstractNum w:abstractNumId="21" w15:restartNumberingAfterBreak="0">
     <w:nsid w:val="60E50F5D"/>
     <w:multiLevelType w:val="hybridMultilevel"/>
     <w:tmpl w:val="1A3A9E0E"/>
@@ -7617,7 +7768,7 @@
       </w:pPr>
     </w:lvl>
   </w:abstractNum>
-  <w:abstractNum w:abstractNumId="21" w15:restartNumberingAfterBreak="0">
+  <w:abstractNum w:abstractNumId="22" w15:restartNumberingAfterBreak="0">
     <w:nsid w:val="63CE1E2D"/>
     <w:multiLevelType w:val="hybridMultilevel"/>
     <w:tmpl w:val="D8B64C7A"/>
@@ -7703,7 +7854,7 @@
       </w:pPr>
     </w:lvl>
   </w:abstractNum>
-  <w:abstractNum w:abstractNumId="22" w15:restartNumberingAfterBreak="0">
+  <w:abstractNum w:abstractNumId="23" w15:restartNumberingAfterBreak="0">
     <w:nsid w:val="64747397"/>
     <w:multiLevelType w:val="hybridMultilevel"/>
     <w:tmpl w:val="933259FC"/>
@@ -7789,7 +7940,7 @@
       </w:pPr>
     </w:lvl>
   </w:abstractNum>
-  <w:abstractNum w:abstractNumId="23" w15:restartNumberingAfterBreak="0">
+  <w:abstractNum w:abstractNumId="24" w15:restartNumberingAfterBreak="0">
     <w:nsid w:val="659271D6"/>
     <w:multiLevelType w:val="hybridMultilevel"/>
     <w:tmpl w:val="F0D251C6"/>
@@ -7875,7 +8026,7 @@
       </w:pPr>
     </w:lvl>
   </w:abstractNum>
-  <w:abstractNum w:abstractNumId="24" w15:restartNumberingAfterBreak="0">
+  <w:abstractNum w:abstractNumId="25" w15:restartNumberingAfterBreak="0">
     <w:nsid w:val="67FF74D3"/>
     <w:multiLevelType w:val="hybridMultilevel"/>
     <w:tmpl w:val="12E64A24"/>
@@ -7961,7 +8112,7 @@
       </w:pPr>
     </w:lvl>
   </w:abstractNum>
-  <w:abstractNum w:abstractNumId="25" w15:restartNumberingAfterBreak="0">
+  <w:abstractNum w:abstractNumId="26" w15:restartNumberingAfterBreak="0">
     <w:nsid w:val="6BF31F86"/>
     <w:multiLevelType w:val="multilevel"/>
     <w:tmpl w:val="02840528"/>
@@ -8074,7 +8225,7 @@
       </w:pPr>
     </w:lvl>
   </w:abstractNum>
-  <w:abstractNum w:abstractNumId="26" w15:restartNumberingAfterBreak="0">
+  <w:abstractNum w:abstractNumId="27" w15:restartNumberingAfterBreak="0">
     <w:nsid w:val="6C9720AB"/>
     <w:multiLevelType w:val="hybridMultilevel"/>
     <w:tmpl w:val="E4704148"/>
@@ -8160,7 +8311,7 @@
       </w:pPr>
     </w:lvl>
   </w:abstractNum>
-  <w:abstractNum w:abstractNumId="27" w15:restartNumberingAfterBreak="0">
+  <w:abstractNum w:abstractNumId="28" w15:restartNumberingAfterBreak="0">
     <w:nsid w:val="6D275004"/>
     <w:multiLevelType w:val="multilevel"/>
     <w:tmpl w:val="02840528"/>
@@ -8273,7 +8424,93 @@
       </w:pPr>
     </w:lvl>
   </w:abstractNum>
-  <w:abstractNum w:abstractNumId="28" w15:restartNumberingAfterBreak="0">
+  <w:abstractNum w:abstractNumId="29" w15:restartNumberingAfterBreak="0">
+    <w:nsid w:val="710E714A"/>
+    <w:multiLevelType w:val="hybridMultilevel"/>
+    <w:tmpl w:val="E47E358A"/>
+    <w:lvl w:ilvl="0" w:tplc="0409000F">
+      <w:start w:val="1"/>
+      <w:numFmt w:val="decimal"/>
+      <w:lvlText w:val="%1."/>
+      <w:lvlJc w:val="left"/>
+      <w:pPr>
+        <w:ind w:left="720" w:hanging="360"/>
+      </w:pPr>
+    </w:lvl>
+    <w:lvl w:ilvl="1" w:tplc="04090019" w:tentative="1">
+      <w:start w:val="1"/>
+      <w:numFmt w:val="lowerLetter"/>
+      <w:lvlText w:val="%2."/>
+      <w:lvlJc w:val="left"/>
+      <w:pPr>
+        <w:ind w:left="1440" w:hanging="360"/>
+      </w:pPr>
+    </w:lvl>
+    <w:lvl w:ilvl="2" w:tplc="0409001B" w:tentative="1">
+      <w:start w:val="1"/>
+      <w:numFmt w:val="lowerRoman"/>
+      <w:lvlText w:val="%3."/>
+      <w:lvlJc w:val="right"/>
+      <w:pPr>
+        <w:ind w:left="2160" w:hanging="180"/>
+      </w:pPr>
+    </w:lvl>
+    <w:lvl w:ilvl="3" w:tplc="0409000F" w:tentative="1">
+      <w:start w:val="1"/>
+      <w:numFmt w:val="decimal"/>
+      <w:lvlText w:val="%4."/>
+      <w:lvlJc w:val="left"/>
+      <w:pPr>
+        <w:ind w:left="2880" w:hanging="360"/>
+      </w:pPr>
+    </w:lvl>
+    <w:lvl w:ilvl="4" w:tplc="04090019" w:tentative="1">
+      <w:start w:val="1"/>
+      <w:numFmt w:val="lowerLetter"/>
+      <w:lvlText w:val="%5."/>
+      <w:lvlJc w:val="left"/>
+      <w:pPr>
+        <w:ind w:left="3600" w:hanging="360"/>
+      </w:pPr>
+    </w:lvl>
+    <w:lvl w:ilvl="5" w:tplc="0409001B" w:tentative="1">
+      <w:start w:val="1"/>
+      <w:numFmt w:val="lowerRoman"/>
+      <w:lvlText w:val="%6."/>
+      <w:lvlJc w:val="right"/>
+      <w:pPr>
+        <w:ind w:left="4320" w:hanging="180"/>
+      </w:pPr>
+    </w:lvl>
+    <w:lvl w:ilvl="6" w:tplc="0409000F" w:tentative="1">
+      <w:start w:val="1"/>
+      <w:numFmt w:val="decimal"/>
+      <w:lvlText w:val="%7."/>
+      <w:lvlJc w:val="left"/>
+      <w:pPr>
+        <w:ind w:left="5040" w:hanging="360"/>
+      </w:pPr>
+    </w:lvl>
+    <w:lvl w:ilvl="7" w:tplc="04090019" w:tentative="1">
+      <w:start w:val="1"/>
+      <w:numFmt w:val="lowerLetter"/>
+      <w:lvlText w:val="%8."/>
+      <w:lvlJc w:val="left"/>
+      <w:pPr>
+        <w:ind w:left="5760" w:hanging="360"/>
+      </w:pPr>
+    </w:lvl>
+    <w:lvl w:ilvl="8" w:tplc="0409001B" w:tentative="1">
+      <w:start w:val="1"/>
+      <w:numFmt w:val="lowerRoman"/>
+      <w:lvlText w:val="%9."/>
+      <w:lvlJc w:val="right"/>
+      <w:pPr>
+        <w:ind w:left="6480" w:hanging="180"/>
+      </w:pPr>
+    </w:lvl>
+  </w:abstractNum>
+  <w:abstractNum w:abstractNumId="30" w15:restartNumberingAfterBreak="0">
     <w:nsid w:val="77A66D42"/>
     <w:multiLevelType w:val="hybridMultilevel"/>
     <w:tmpl w:val="7FF2DC6A"/>
@@ -8359,7 +8596,7 @@
       </w:pPr>
     </w:lvl>
   </w:abstractNum>
-  <w:abstractNum w:abstractNumId="29" w15:restartNumberingAfterBreak="0">
+  <w:abstractNum w:abstractNumId="31" w15:restartNumberingAfterBreak="0">
     <w:nsid w:val="77B47E5A"/>
     <w:multiLevelType w:val="hybridMultilevel"/>
     <w:tmpl w:val="2714AA68"/>
@@ -8445,7 +8682,7 @@
       </w:pPr>
     </w:lvl>
   </w:abstractNum>
-  <w:abstractNum w:abstractNumId="30" w15:restartNumberingAfterBreak="0">
+  <w:abstractNum w:abstractNumId="32" w15:restartNumberingAfterBreak="0">
     <w:nsid w:val="790A3E82"/>
     <w:multiLevelType w:val="hybridMultilevel"/>
     <w:tmpl w:val="5F129ADC"/>
@@ -8532,19 +8769,19 @@
     </w:lvl>
   </w:abstractNum>
   <w:num w:numId="1">
-    <w:abstractNumId w:val="27"/>
+    <w:abstractNumId w:val="28"/>
   </w:num>
   <w:num w:numId="2">
-    <w:abstractNumId w:val="28"/>
+    <w:abstractNumId w:val="30"/>
   </w:num>
   <w:num w:numId="3">
     <w:abstractNumId w:val="10"/>
   </w:num>
   <w:num w:numId="4">
-    <w:abstractNumId w:val="30"/>
+    <w:abstractNumId w:val="32"/>
   </w:num>
   <w:num w:numId="5">
-    <w:abstractNumId w:val="22"/>
+    <w:abstractNumId w:val="23"/>
   </w:num>
   <w:num w:numId="6">
     <w:abstractNumId w:val="5"/>
@@ -8553,13 +8790,13 @@
     <w:abstractNumId w:val="4"/>
   </w:num>
   <w:num w:numId="8">
-    <w:abstractNumId w:val="24"/>
+    <w:abstractNumId w:val="25"/>
   </w:num>
   <w:num w:numId="9">
     <w:abstractNumId w:val="8"/>
   </w:num>
   <w:num w:numId="10">
-    <w:abstractNumId w:val="25"/>
+    <w:abstractNumId w:val="26"/>
   </w:num>
   <w:num w:numId="11">
     <w:abstractNumId w:val="6"/>
@@ -8571,46 +8808,46 @@
     <w:abstractNumId w:val="7"/>
   </w:num>
   <w:num w:numId="14">
-    <w:abstractNumId w:val="15"/>
+    <w:abstractNumId w:val="16"/>
   </w:num>
   <w:num w:numId="15">
     <w:abstractNumId w:val="12"/>
   </w:num>
   <w:num w:numId="16">
-    <w:abstractNumId w:val="21"/>
+    <w:abstractNumId w:val="22"/>
   </w:num>
   <w:num w:numId="17">
-    <w:abstractNumId w:val="17"/>
+    <w:abstractNumId w:val="18"/>
   </w:num>
   <w:num w:numId="18">
-    <w:abstractNumId w:val="23"/>
+    <w:abstractNumId w:val="24"/>
   </w:num>
   <w:num w:numId="19">
     <w:abstractNumId w:val="14"/>
   </w:num>
   <w:num w:numId="20">
-    <w:abstractNumId w:val="20"/>
+    <w:abstractNumId w:val="21"/>
   </w:num>
   <w:num w:numId="21">
     <w:abstractNumId w:val="13"/>
   </w:num>
   <w:num w:numId="22">
-    <w:abstractNumId w:val="19"/>
+    <w:abstractNumId w:val="20"/>
   </w:num>
   <w:num w:numId="23">
-    <w:abstractNumId w:val="26"/>
+    <w:abstractNumId w:val="27"/>
   </w:num>
   <w:num w:numId="24">
     <w:abstractNumId w:val="11"/>
   </w:num>
   <w:num w:numId="25">
-    <w:abstractNumId w:val="18"/>
+    <w:abstractNumId w:val="19"/>
   </w:num>
   <w:num w:numId="26">
-    <w:abstractNumId w:val="29"/>
+    <w:abstractNumId w:val="31"/>
   </w:num>
   <w:num w:numId="27">
-    <w:abstractNumId w:val="16"/>
+    <w:abstractNumId w:val="17"/>
   </w:num>
   <w:num w:numId="28">
     <w:abstractNumId w:val="3"/>
@@ -8623,6 +8860,12 @@
   </w:num>
   <w:num w:numId="31">
     <w:abstractNumId w:val="2"/>
+  </w:num>
+  <w:num w:numId="32">
+    <w:abstractNumId w:val="15"/>
+  </w:num>
+  <w:num w:numId="33">
+    <w:abstractNumId w:val="29"/>
   </w:num>
 </w:numbering>
 </file>
@@ -9623,7 +9866,7 @@
 </file>
 
 <file path=customXml/itemProps1.xml><?xml version="1.0" encoding="utf-8"?>
-<ds:datastoreItem xmlns:ds="http://schemas.openxmlformats.org/officeDocument/2006/customXml" ds:itemID="{864CED64-82C3-4673-9C19-38EEEC0532BF}">
+<ds:datastoreItem xmlns:ds="http://schemas.openxmlformats.org/officeDocument/2006/customXml" ds:itemID="{69A12869-9086-466C-9528-8E35ADFC98CE}">
   <ds:schemaRefs>
     <ds:schemaRef ds:uri="http://schemas.openxmlformats.org/officeDocument/2006/bibliography"/>
   </ds:schemaRefs>

</xml_diff>